<commit_message>
Update technical documents and clean up file references; remove unused user needs spreadsheet
</commit_message>
<xml_diff>
--- a/geneviz-java/src/main/java/GVJ/docs/technicalDocument.docx
+++ b/geneviz-java/src/main/java/GVJ/docs/technicalDocument.docx
@@ -11,6 +11,3742 @@
       </w:r>
     </w:p>
     <w:p/>
+    <w:p>
+      <w:pPr>
+        <w:pStyle w:val="Heading2"/>
+      </w:pPr>
+      <w:r>
+        <w:t>UML</w:t>
+      </w:r>
+    </w:p>
+    <w:p>
+      <w:r>
+        <w:rPr>
+          <w:noProof/>
+          <w14:ligatures w14:val="standardContextual"/>
+        </w:rPr>
+        <w:drawing>
+          <wp:inline distT="0" distB="0" distL="0" distR="0" wp14:anchorId="408706F3" wp14:editId="4B3241D2">
+            <wp:extent cx="7223283" cy="4868874"/>
+            <wp:effectExtent l="0" t="3810" r="0" b="0"/>
+            <wp:docPr id="851437536" name="Picture 1" descr="A diagram of a computer&#10;&#10;AI-generated content may be incorrect."/>
+            <wp:cNvGraphicFramePr>
+              <a:graphicFrameLocks xmlns:a="http://schemas.openxmlformats.org/drawingml/2006/main" noChangeAspect="1"/>
+            </wp:cNvGraphicFramePr>
+            <a:graphic xmlns:a="http://schemas.openxmlformats.org/drawingml/2006/main">
+              <a:graphicData uri="http://schemas.openxmlformats.org/drawingml/2006/picture">
+                <pic:pic xmlns:pic="http://schemas.openxmlformats.org/drawingml/2006/picture">
+                  <pic:nvPicPr>
+                    <pic:cNvPr id="851437536" name="Picture 1" descr="A diagram of a computer&#10;&#10;AI-generated content may be incorrect."/>
+                    <pic:cNvPicPr/>
+                  </pic:nvPicPr>
+                  <pic:blipFill>
+                    <a:blip r:embed="rId6" cstate="print">
+                      <a:extLst>
+                        <a:ext uri="{28A0092B-C50C-407E-A947-70E740481C1C}">
+                          <a14:useLocalDpi xmlns:a14="http://schemas.microsoft.com/office/drawing/2010/main" val="0"/>
+                        </a:ext>
+                      </a:extLst>
+                    </a:blip>
+                    <a:stretch>
+                      <a:fillRect/>
+                    </a:stretch>
+                  </pic:blipFill>
+                  <pic:spPr>
+                    <a:xfrm rot="16200000" flipH="1">
+                      <a:off x="0" y="0"/>
+                      <a:ext cx="7272073" cy="4901761"/>
+                    </a:xfrm>
+                    <a:prstGeom prst="rect">
+                      <a:avLst/>
+                    </a:prstGeom>
+                  </pic:spPr>
+                </pic:pic>
+              </a:graphicData>
+            </a:graphic>
+          </wp:inline>
+        </w:drawing>
+      </w:r>
+    </w:p>
+    <w:p>
+      <w:r>
+        <w:br w:type="page"/>
+      </w:r>
+    </w:p>
+    <w:p/>
+    <w:p>
+      <w:r>
+        <w:fldChar w:fldCharType="begin"/>
+      </w:r>
+      <w:r>
+        <w:instrText xml:space="preserve"> INCLUDEPICTURE "https://documents.lucid.app/documents/b19a3d5b-a17f-48ce-9c26-95a6da1c2f56/pages/jFv90rqnKKoI?a=17916&amp;x=1306&amp;y=-2292&amp;w=5589&amp;h=3329&amp;store=1&amp;accept=image%2F*&amp;auth=LCA%2063302fbb5de56adcc2a47c41b42ec00ab8864c2dfefbd3536748f650e39225c2-ts%3D1764096887" \* MERGEFORMATINET </w:instrText>
+      </w:r>
+      <w:r>
+        <w:fldChar w:fldCharType="separate"/>
+      </w:r>
+      <w:r>
+        <w:rPr>
+          <w:noProof/>
+        </w:rPr>
+        <w:drawing>
+          <wp:inline distT="0" distB="0" distL="0" distR="0" wp14:anchorId="46BD20DA" wp14:editId="38C540CC">
+            <wp:extent cx="8414425" cy="5011738"/>
+            <wp:effectExtent l="0" t="317" r="5397" b="5398"/>
+            <wp:docPr id="1560652392" name="Picture 3" descr="A screenshot of a computer&#10;&#10;AI-generated content may be incorrect."/>
+            <wp:cNvGraphicFramePr>
+              <a:graphicFrameLocks xmlns:a="http://schemas.openxmlformats.org/drawingml/2006/main" noChangeAspect="1"/>
+            </wp:cNvGraphicFramePr>
+            <a:graphic xmlns:a="http://schemas.openxmlformats.org/drawingml/2006/main">
+              <a:graphicData uri="http://schemas.openxmlformats.org/drawingml/2006/picture">
+                <pic:pic xmlns:pic="http://schemas.openxmlformats.org/drawingml/2006/picture">
+                  <pic:nvPicPr>
+                    <pic:cNvPr id="1560652392" name="Picture 3" descr="A screenshot of a computer&#10;&#10;AI-generated content may be incorrect."/>
+                    <pic:cNvPicPr>
+                      <a:picLocks noChangeAspect="1" noChangeArrowheads="1"/>
+                    </pic:cNvPicPr>
+                  </pic:nvPicPr>
+                  <pic:blipFill>
+                    <a:blip r:embed="rId7" cstate="print">
+                      <a:extLst>
+                        <a:ext uri="{28A0092B-C50C-407E-A947-70E740481C1C}">
+                          <a14:useLocalDpi xmlns:a14="http://schemas.microsoft.com/office/drawing/2010/main" val="0"/>
+                        </a:ext>
+                      </a:extLst>
+                    </a:blip>
+                    <a:srcRect/>
+                    <a:stretch>
+                      <a:fillRect/>
+                    </a:stretch>
+                  </pic:blipFill>
+                  <pic:spPr bwMode="auto">
+                    <a:xfrm rot="16200000">
+                      <a:off x="0" y="0"/>
+                      <a:ext cx="8477819" cy="5049496"/>
+                    </a:xfrm>
+                    <a:prstGeom prst="rect">
+                      <a:avLst/>
+                    </a:prstGeom>
+                    <a:noFill/>
+                    <a:ln>
+                      <a:noFill/>
+                    </a:ln>
+                  </pic:spPr>
+                </pic:pic>
+              </a:graphicData>
+            </a:graphic>
+          </wp:inline>
+        </w:drawing>
+      </w:r>
+      <w:r>
+        <w:fldChar w:fldCharType="end"/>
+      </w:r>
+    </w:p>
+    <w:p>
+      <w:r>
+        <w:br w:type="page"/>
+      </w:r>
+    </w:p>
+    <w:p/>
+    <w:p>
+      <w:pPr>
+        <w:pStyle w:val="Heading2"/>
+      </w:pPr>
+      <w:r>
+        <w:t>GUI</w:t>
+      </w:r>
+    </w:p>
+    <w:p>
+      <w:pPr>
+        <w:pStyle w:val="Heading3"/>
+        <w:rPr>
+          <w:b/>
+          <w:bCs w:val="0"/>
+        </w:rPr>
+      </w:pPr>
+      <w:proofErr w:type="spellStart"/>
+      <w:r>
+        <w:rPr>
+          <w:b/>
+          <w:bCs w:val="0"/>
+        </w:rPr>
+        <w:t>mainFrame</w:t>
+      </w:r>
+      <w:proofErr w:type="spellEnd"/>
+    </w:p>
+    <w:p>
+      <w:pPr>
+        <w:pStyle w:val="Heading3"/>
+        <w:numPr>
+          <w:ilvl w:val="3"/>
+          <w:numId w:val="13"/>
+        </w:numPr>
+        <w:rPr>
+          <w:lang w:val="en-GB"/>
+        </w:rPr>
+      </w:pPr>
+      <w:r>
+        <w:rPr>
+          <w:lang w:val="en-GB"/>
+        </w:rPr>
+        <w:t xml:space="preserve">The main launcher for the application. It is called by the </w:t>
+      </w:r>
+      <w:proofErr w:type="spellStart"/>
+      <w:r>
+        <w:rPr>
+          <w:lang w:val="en-GB"/>
+        </w:rPr>
+        <w:t>GeneVizJava</w:t>
+      </w:r>
+      <w:proofErr w:type="spellEnd"/>
+      <w:r>
+        <w:rPr>
+          <w:lang w:val="en-GB"/>
+        </w:rPr>
+        <w:t xml:space="preserve"> main class, which is a conventional entry point into the app</w:t>
+      </w:r>
+      <w:r>
+        <w:rPr>
+          <w:lang w:val="en-GB"/>
+        </w:rPr>
+        <w:t>lication</w:t>
+      </w:r>
+      <w:r>
+        <w:rPr>
+          <w:lang w:val="en-GB"/>
+        </w:rPr>
+        <w:t>.</w:t>
+      </w:r>
+    </w:p>
+    <w:p>
+      <w:pPr>
+        <w:pStyle w:val="Heading3"/>
+        <w:numPr>
+          <w:ilvl w:val="3"/>
+          <w:numId w:val="13"/>
+        </w:numPr>
+        <w:rPr>
+          <w:lang w:val="en-GB"/>
+        </w:rPr>
+      </w:pPr>
+      <w:r>
+        <w:rPr>
+          <w:lang w:val="en-GB"/>
+        </w:rPr>
+        <w:t xml:space="preserve">On initialization, the mainframe creates the four main panels — </w:t>
+      </w:r>
+      <w:proofErr w:type="spellStart"/>
+      <w:r>
+        <w:rPr>
+          <w:lang w:val="en-GB"/>
+        </w:rPr>
+        <w:t>fileLoadPanel</w:t>
+      </w:r>
+      <w:proofErr w:type="spellEnd"/>
+      <w:r>
+        <w:rPr>
+          <w:lang w:val="en-GB"/>
+        </w:rPr>
+        <w:t xml:space="preserve">, </w:t>
+      </w:r>
+      <w:proofErr w:type="spellStart"/>
+      <w:r>
+        <w:t>SequenceViewer</w:t>
+      </w:r>
+      <w:proofErr w:type="spellEnd"/>
+      <w:r>
+        <w:rPr>
+          <w:lang w:val="en-GB"/>
+        </w:rPr>
+        <w:t xml:space="preserve">, </w:t>
+      </w:r>
+      <w:proofErr w:type="spellStart"/>
+      <w:r>
+        <w:rPr>
+          <w:lang w:val="en-GB"/>
+        </w:rPr>
+        <w:t>fastaVisualization</w:t>
+      </w:r>
+      <w:proofErr w:type="spellEnd"/>
+      <w:r>
+        <w:rPr>
+          <w:lang w:val="en-GB"/>
+        </w:rPr>
+        <w:t xml:space="preserve">, and </w:t>
+      </w:r>
+      <w:proofErr w:type="spellStart"/>
+      <w:r>
+        <w:rPr>
+          <w:lang w:val="en-GB"/>
+        </w:rPr>
+        <w:t>gffVisualization</w:t>
+      </w:r>
+      <w:proofErr w:type="spellEnd"/>
+      <w:r>
+        <w:rPr>
+          <w:lang w:val="en-GB"/>
+        </w:rPr>
+        <w:t xml:space="preserve">. The mainframe also sets the </w:t>
+      </w:r>
+      <w:proofErr w:type="spellStart"/>
+      <w:r>
+        <w:rPr>
+          <w:lang w:val="en-GB"/>
+        </w:rPr>
+        <w:t>dataManager</w:t>
+      </w:r>
+      <w:proofErr w:type="spellEnd"/>
+      <w:r>
+        <w:rPr>
+          <w:lang w:val="en-GB"/>
+        </w:rPr>
+        <w:t xml:space="preserve"> (pseudo-database class) to the relevant panels.</w:t>
+      </w:r>
+    </w:p>
+    <w:p>
+      <w:pPr>
+        <w:pStyle w:val="Heading3"/>
+        <w:numPr>
+          <w:ilvl w:val="3"/>
+          <w:numId w:val="13"/>
+        </w:numPr>
+        <w:rPr>
+          <w:lang w:val="en-GB"/>
+        </w:rPr>
+      </w:pPr>
+      <w:r>
+        <w:rPr>
+          <w:lang w:val="en-GB"/>
+        </w:rPr>
+        <w:t xml:space="preserve">The mainframe also controls the visibility of the panels; only </w:t>
+      </w:r>
+      <w:proofErr w:type="spellStart"/>
+      <w:r>
+        <w:rPr>
+          <w:lang w:val="en-GB"/>
+        </w:rPr>
+        <w:t>fileLoadPanel</w:t>
+      </w:r>
+      <w:proofErr w:type="spellEnd"/>
+      <w:r>
+        <w:rPr>
+          <w:lang w:val="en-GB"/>
+        </w:rPr>
+        <w:t xml:space="preserve"> is always visible. The rest of the panels are visible only if the </w:t>
+      </w:r>
+      <w:proofErr w:type="spellStart"/>
+      <w:r>
+        <w:rPr>
+          <w:lang w:val="en-GB"/>
+        </w:rPr>
+        <w:t>dataManager</w:t>
+      </w:r>
+      <w:proofErr w:type="spellEnd"/>
+      <w:r>
+        <w:rPr>
+          <w:lang w:val="en-GB"/>
+        </w:rPr>
+        <w:t xml:space="preserve"> </w:t>
+      </w:r>
+      <w:proofErr w:type="spellStart"/>
+      <w:r>
+        <w:rPr>
+          <w:lang w:val="en-GB"/>
+        </w:rPr>
+        <w:t>hasFastaData</w:t>
+      </w:r>
+      <w:proofErr w:type="spellEnd"/>
+      <w:r>
+        <w:rPr>
+          <w:lang w:val="en-GB"/>
+        </w:rPr>
+        <w:t xml:space="preserve">() and </w:t>
+      </w:r>
+      <w:proofErr w:type="spellStart"/>
+      <w:r>
+        <w:rPr>
+          <w:lang w:val="en-GB"/>
+        </w:rPr>
+        <w:t>hasGffData</w:t>
+      </w:r>
+      <w:proofErr w:type="spellEnd"/>
+      <w:r>
+        <w:rPr>
+          <w:lang w:val="en-GB"/>
+        </w:rPr>
+        <w:t xml:space="preserve">(). If at any point these conditions are not met, the app will force the user back to the </w:t>
+      </w:r>
+      <w:proofErr w:type="spellStart"/>
+      <w:r>
+        <w:rPr>
+          <w:lang w:val="en-GB"/>
+        </w:rPr>
+        <w:t>fileLoadPanel</w:t>
+      </w:r>
+      <w:proofErr w:type="spellEnd"/>
+      <w:r>
+        <w:rPr>
+          <w:lang w:val="en-GB"/>
+        </w:rPr>
+        <w:t>. This is controlled by a continuous timer loop every 1 second.</w:t>
+      </w:r>
+    </w:p>
+    <w:p>
+      <w:pPr>
+        <w:pStyle w:val="Heading3"/>
+        <w:numPr>
+          <w:ilvl w:val="4"/>
+          <w:numId w:val="13"/>
+        </w:numPr>
+        <w:rPr>
+          <w:i/>
+          <w:sz w:val="18"/>
+          <w:szCs w:val="21"/>
+          <w:lang w:val="en-GB"/>
+        </w:rPr>
+      </w:pPr>
+      <w:r>
+        <w:rPr>
+          <w:i/>
+          <w:sz w:val="18"/>
+          <w:szCs w:val="21"/>
+          <w:lang w:val="en-GB"/>
+        </w:rPr>
+        <w:t xml:space="preserve">Design notes: I wanted a way to have my data-dependent tabs visible only once data is loaded. It became a bit complicated understanding what has access to what. The </w:t>
+      </w:r>
+      <w:proofErr w:type="spellStart"/>
+      <w:r>
+        <w:rPr>
+          <w:i/>
+          <w:sz w:val="18"/>
+          <w:szCs w:val="21"/>
+          <w:lang w:val="en-GB"/>
+        </w:rPr>
+        <w:t>ComboBoxes</w:t>
+      </w:r>
+      <w:proofErr w:type="spellEnd"/>
+      <w:r>
+        <w:rPr>
+          <w:i/>
+          <w:sz w:val="18"/>
+          <w:szCs w:val="21"/>
+          <w:lang w:val="en-GB"/>
+        </w:rPr>
+        <w:t xml:space="preserve"> in the statistics panel need the </w:t>
+      </w:r>
+      <w:proofErr w:type="spellStart"/>
+      <w:r>
+        <w:rPr>
+          <w:i/>
+          <w:sz w:val="18"/>
+          <w:szCs w:val="21"/>
+          <w:lang w:val="en-GB"/>
+        </w:rPr>
+        <w:t>geneID</w:t>
+      </w:r>
+      <w:proofErr w:type="spellEnd"/>
+      <w:r>
+        <w:rPr>
+          <w:i/>
+          <w:sz w:val="18"/>
+          <w:szCs w:val="21"/>
+          <w:lang w:val="en-GB"/>
+        </w:rPr>
+        <w:t xml:space="preserve"> from the GFF, so this panel needs to be loaded with dummy data first — and hidden. It can be unhidden once the data is loaded. But how do we check this event? There is a change listener to catch when the tab is opened, which could refresh the data, but this can only happen if the tab is visible. And what if the user clears the data using File &gt; Clear All? Short answer: a bit of a wasteful solution — I have a rolling timer that checks every second if data is loaded and manages the tabs accordingly. It's a cheap comparison </w:t>
+      </w:r>
+      <w:r>
+        <w:rPr>
+          <w:i/>
+          <w:sz w:val="18"/>
+          <w:szCs w:val="21"/>
+          <w:lang w:val="en-GB"/>
+        </w:rPr>
+        <w:t>but</w:t>
+      </w:r>
+      <w:r>
+        <w:rPr>
+          <w:i/>
+          <w:sz w:val="18"/>
+          <w:szCs w:val="21"/>
+          <w:lang w:val="en-GB"/>
+        </w:rPr>
+        <w:t xml:space="preserve"> unlikely to be best practice.</w:t>
+      </w:r>
+    </w:p>
+    <w:p>
+      <w:pPr>
+        <w:pStyle w:val="Heading3"/>
+        <w:numPr>
+          <w:ilvl w:val="3"/>
+          <w:numId w:val="13"/>
+        </w:numPr>
+        <w:rPr>
+          <w:lang w:val="en-GB"/>
+        </w:rPr>
+      </w:pPr>
+      <w:r>
+        <w:rPr>
+          <w:lang w:val="en-GB"/>
+        </w:rPr>
+        <w:t xml:space="preserve">The mainframe has a </w:t>
+      </w:r>
+      <w:proofErr w:type="spellStart"/>
+      <w:r>
+        <w:rPr>
+          <w:lang w:val="en-GB"/>
+        </w:rPr>
+        <w:t>jTabbedPaneStateChanged</w:t>
+      </w:r>
+      <w:proofErr w:type="spellEnd"/>
+      <w:r>
+        <w:rPr>
+          <w:lang w:val="en-GB"/>
+        </w:rPr>
+        <w:t xml:space="preserve"> listener. It’s a tabbed </w:t>
+      </w:r>
+      <w:proofErr w:type="spellStart"/>
+      <w:r>
+        <w:rPr>
+          <w:lang w:val="en-GB"/>
+        </w:rPr>
+        <w:t>JPanel</w:t>
+      </w:r>
+      <w:proofErr w:type="spellEnd"/>
+      <w:r>
+        <w:rPr>
+          <w:lang w:val="en-GB"/>
+        </w:rPr>
+        <w:t xml:space="preserve"> object that holds the rest of the application in separate tabs. This state change listener allows the </w:t>
+      </w:r>
+      <w:r>
+        <w:rPr>
+          <w:lang w:val="en-GB"/>
+        </w:rPr>
+        <w:t>app</w:t>
+      </w:r>
+      <w:r>
+        <w:rPr>
+          <w:lang w:val="en-GB"/>
+        </w:rPr>
+        <w:t xml:space="preserve">lication </w:t>
+      </w:r>
+      <w:r>
+        <w:rPr>
+          <w:lang w:val="en-GB"/>
+        </w:rPr>
+        <w:t>to detect when the user changes tabs and deploy logic to update that tab upon refresh.</w:t>
+      </w:r>
+    </w:p>
+    <w:p>
+      <w:pPr>
+        <w:pStyle w:val="Heading3"/>
+        <w:numPr>
+          <w:ilvl w:val="4"/>
+          <w:numId w:val="13"/>
+        </w:numPr>
+        <w:rPr>
+          <w:i/>
+          <w:sz w:val="18"/>
+          <w:szCs w:val="21"/>
+          <w:lang w:val="en-GB"/>
+        </w:rPr>
+      </w:pPr>
+      <w:r>
+        <w:rPr>
+          <w:i/>
+          <w:sz w:val="18"/>
+          <w:szCs w:val="21"/>
+          <w:lang w:val="en-GB"/>
+        </w:rPr>
+        <w:t>Design notes: Tabs were chosen to create a concise, clean-looking application. The app’s UX design leaves a little to be desired, but it’s simple and clean. It could use some color and more dynamic window resizing, but these were considered add-ons and did not make the MVP (minimum viable product).</w:t>
+      </w:r>
+    </w:p>
+    <w:p>
+      <w:pPr>
+        <w:pStyle w:val="Heading3"/>
+      </w:pPr>
+      <w:proofErr w:type="spellStart"/>
+      <w:r>
+        <w:t>fileLoadPanel</w:t>
+      </w:r>
+      <w:proofErr w:type="spellEnd"/>
+    </w:p>
+    <w:p>
+      <w:pPr>
+        <w:pStyle w:val="Heading3"/>
+        <w:numPr>
+          <w:ilvl w:val="3"/>
+          <w:numId w:val="13"/>
+        </w:numPr>
+        <w:rPr>
+          <w:lang w:val="en-GB"/>
+        </w:rPr>
+      </w:pPr>
+      <w:r>
+        <w:rPr>
+          <w:lang w:val="en-GB"/>
+        </w:rPr>
+        <w:t>Visually, this is a simple and clear tab. The user understands that this is where they load their data. They have two options: using the radio buttons or the file menu bar. Both use the same underlying method. User feedback is shown to indicate loading and file completion status. Feedback is also provided if an issue occurs at this stage. The user is only able to select compatible files at each point, so they cannot input any unsupported file types.</w:t>
+      </w:r>
+    </w:p>
+    <w:p>
+      <w:pPr>
+        <w:pStyle w:val="Heading3"/>
+        <w:numPr>
+          <w:ilvl w:val="4"/>
+          <w:numId w:val="13"/>
+        </w:numPr>
+        <w:rPr>
+          <w:i/>
+          <w:sz w:val="18"/>
+          <w:szCs w:val="21"/>
+        </w:rPr>
+      </w:pPr>
+      <w:r>
+        <w:rPr>
+          <w:i/>
+          <w:sz w:val="18"/>
+          <w:szCs w:val="21"/>
+        </w:rPr>
+        <w:t xml:space="preserve">Design notes: GFF3 and GFF2 support was attempted, and there is a parser for both file types. However, GFF2 support was dropped since, even after loading into a </w:t>
+      </w:r>
+      <w:proofErr w:type="spellStart"/>
+      <w:r>
+        <w:rPr>
+          <w:i/>
+          <w:sz w:val="18"/>
+          <w:szCs w:val="21"/>
+        </w:rPr>
+        <w:t>BioJava</w:t>
+      </w:r>
+      <w:proofErr w:type="spellEnd"/>
+      <w:r>
+        <w:rPr>
+          <w:i/>
+          <w:sz w:val="18"/>
+          <w:szCs w:val="21"/>
+        </w:rPr>
+        <w:t xml:space="preserve"> </w:t>
+      </w:r>
+      <w:proofErr w:type="spellStart"/>
+      <w:r>
+        <w:rPr>
+          <w:i/>
+          <w:sz w:val="18"/>
+          <w:szCs w:val="21"/>
+        </w:rPr>
+        <w:t>FeaturesList</w:t>
+      </w:r>
+      <w:proofErr w:type="spellEnd"/>
+      <w:r>
+        <w:rPr>
+          <w:i/>
+          <w:sz w:val="18"/>
+          <w:szCs w:val="21"/>
+        </w:rPr>
+        <w:t xml:space="preserve">, both objects required different methods to extract items. The workload for GFF2 support was then considered an add-on and did not make the MVP. </w:t>
+      </w:r>
+      <w:sdt>
+        <w:sdtPr>
+          <w:rPr>
+            <w:i/>
+            <w:color w:val="000000"/>
+            <w:sz w:val="18"/>
+            <w:szCs w:val="21"/>
+            <w:lang w:val="en-GB"/>
+          </w:rPr>
+          <w:tag w:val="MENDELEY_CITATION_v3_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"/>
+          <w:id w:val="1933619190"/>
+          <w:placeholder>
+            <w:docPart w:val="DFC49D87B3B3904F8357464C4636B5F1"/>
+          </w:placeholder>
+        </w:sdtPr>
+        <w:sdtContent>
+          <w:r>
+            <w:rPr>
+              <w:i/>
+              <w:color w:val="000000"/>
+              <w:sz w:val="18"/>
+              <w:szCs w:val="21"/>
+              <w:lang w:val="en-GB"/>
+            </w:rPr>
+            <w:t>(</w:t>
+          </w:r>
+          <w:proofErr w:type="spellStart"/>
+          <w:r>
+            <w:rPr>
+              <w:i/>
+              <w:color w:val="000000"/>
+              <w:sz w:val="18"/>
+              <w:szCs w:val="21"/>
+              <w:lang w:val="en-GB"/>
+            </w:rPr>
+            <w:t>Lafita</w:t>
+          </w:r>
+          <w:proofErr w:type="spellEnd"/>
+          <w:r>
+            <w:rPr>
+              <w:i/>
+              <w:color w:val="000000"/>
+              <w:sz w:val="18"/>
+              <w:szCs w:val="21"/>
+              <w:lang w:val="en-GB"/>
+            </w:rPr>
+            <w:t xml:space="preserve"> et al., 2019)</w:t>
+          </w:r>
+        </w:sdtContent>
+      </w:sdt>
+    </w:p>
+    <w:p>
+      <w:pPr>
+        <w:pStyle w:val="Heading3"/>
+        <w:numPr>
+          <w:ilvl w:val="3"/>
+          <w:numId w:val="13"/>
+        </w:numPr>
+        <w:rPr>
+          <w:lang w:val="en-GB"/>
+        </w:rPr>
+      </w:pPr>
+      <w:r>
+        <w:rPr>
+          <w:lang w:val="en-GB"/>
+        </w:rPr>
+        <w:t xml:space="preserve">The private </w:t>
+      </w:r>
+      <w:proofErr w:type="spellStart"/>
+      <w:r>
+        <w:rPr>
+          <w:lang w:val="en-GB"/>
+        </w:rPr>
+        <w:t>loadFile</w:t>
+      </w:r>
+      <w:proofErr w:type="spellEnd"/>
+      <w:r>
+        <w:rPr>
+          <w:lang w:val="en-GB"/>
+        </w:rPr>
+        <w:t xml:space="preserve"> method is the key method in this panel and does exactly what its name suggests. It checks which radio button is selected (from a button group in NetBeans) and loads a </w:t>
+      </w:r>
+      <w:proofErr w:type="spellStart"/>
+      <w:r>
+        <w:rPr>
+          <w:lang w:val="en-GB"/>
+        </w:rPr>
+        <w:t>FileDialog</w:t>
+      </w:r>
+      <w:proofErr w:type="spellEnd"/>
+      <w:r>
+        <w:rPr>
+          <w:lang w:val="en-GB"/>
+        </w:rPr>
+        <w:t xml:space="preserve"> that filters based on the selected file format. This method — which could be split into separate methods as it is too large — then attempts to parse the incoming file using the correct parsing object from the IO </w:t>
+      </w:r>
+      <w:r>
+        <w:rPr>
+          <w:lang w:val="en-GB"/>
+        </w:rPr>
+        <w:lastRenderedPageBreak/>
+        <w:t xml:space="preserve">class objects. For a FASTA file, a Map of </w:t>
+      </w:r>
+      <w:proofErr w:type="spellStart"/>
+      <w:r>
+        <w:rPr>
+          <w:lang w:val="en-GB"/>
+        </w:rPr>
+        <w:t>DNASequence</w:t>
+      </w:r>
+      <w:proofErr w:type="spellEnd"/>
+      <w:r>
+        <w:rPr>
+          <w:lang w:val="en-GB"/>
+        </w:rPr>
+        <w:t xml:space="preserve"> objects</w:t>
+      </w:r>
+      <w:r>
+        <w:rPr>
+          <w:lang w:val="en-GB"/>
+        </w:rPr>
+        <w:t xml:space="preserve"> from </w:t>
+      </w:r>
+      <w:proofErr w:type="spellStart"/>
+      <w:r>
+        <w:rPr>
+          <w:lang w:val="en-GB"/>
+        </w:rPr>
+        <w:t>BioJava</w:t>
+      </w:r>
+      <w:proofErr w:type="spellEnd"/>
+      <w:r>
+        <w:rPr>
+          <w:lang w:val="en-GB"/>
+        </w:rPr>
+        <w:t>,</w:t>
+      </w:r>
+      <w:r>
+        <w:rPr>
+          <w:lang w:val="en-GB"/>
+        </w:rPr>
+        <w:t xml:space="preserve"> is created. For a GFF3 file, a </w:t>
+      </w:r>
+      <w:proofErr w:type="spellStart"/>
+      <w:r>
+        <w:rPr>
+          <w:lang w:val="en-GB"/>
+        </w:rPr>
+        <w:t>FeatureList</w:t>
+      </w:r>
+      <w:proofErr w:type="spellEnd"/>
+      <w:r>
+        <w:rPr>
+          <w:lang w:val="en-GB"/>
+        </w:rPr>
+        <w:t xml:space="preserve">, also from </w:t>
+      </w:r>
+      <w:proofErr w:type="spellStart"/>
+      <w:r>
+        <w:rPr>
+          <w:lang w:val="en-GB"/>
+        </w:rPr>
+        <w:t>BioJava</w:t>
+      </w:r>
+      <w:proofErr w:type="spellEnd"/>
+      <w:r>
+        <w:rPr>
+          <w:lang w:val="en-GB"/>
+        </w:rPr>
+        <w:t>,</w:t>
+      </w:r>
+      <w:r>
+        <w:rPr>
+          <w:lang w:val="en-GB"/>
+        </w:rPr>
+        <w:t xml:space="preserve"> is created — more on these objects later</w:t>
+      </w:r>
+      <w:r>
+        <w:rPr>
+          <w:lang w:val="en-GB"/>
+        </w:rPr>
+        <w:t xml:space="preserve"> </w:t>
+      </w:r>
+      <w:sdt>
+        <w:sdtPr>
+          <w:rPr>
+            <w:color w:val="000000"/>
+            <w:lang w:val="en-GB"/>
+          </w:rPr>
+          <w:tag w:val="MENDELEY_CITATION_v3_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"/>
+          <w:id w:val="-1816337837"/>
+          <w:placeholder>
+            <w:docPart w:val="30A31B5414ED03498BC6DECDA72442BC"/>
+          </w:placeholder>
+        </w:sdtPr>
+        <w:sdtContent>
+          <w:r>
+            <w:rPr>
+              <w:color w:val="000000"/>
+              <w:lang w:val="en-GB"/>
+            </w:rPr>
+            <w:t>(</w:t>
+          </w:r>
+          <w:proofErr w:type="spellStart"/>
+          <w:r>
+            <w:rPr>
+              <w:color w:val="000000"/>
+              <w:lang w:val="en-GB"/>
+            </w:rPr>
+            <w:t>Lafita</w:t>
+          </w:r>
+          <w:proofErr w:type="spellEnd"/>
+          <w:r>
+            <w:rPr>
+              <w:color w:val="000000"/>
+              <w:lang w:val="en-GB"/>
+            </w:rPr>
+            <w:t xml:space="preserve"> et al., 2019)</w:t>
+          </w:r>
+        </w:sdtContent>
+      </w:sdt>
+      <w:r>
+        <w:rPr>
+          <w:lang w:val="en-GB"/>
+        </w:rPr>
+        <w:t>.</w:t>
+      </w:r>
+    </w:p>
+    <w:p>
+      <w:pPr>
+        <w:pStyle w:val="Heading3"/>
+        <w:numPr>
+          <w:ilvl w:val="3"/>
+          <w:numId w:val="13"/>
+        </w:numPr>
+      </w:pPr>
+      <w:r>
+        <w:t xml:space="preserve">UI Labels are updated to indicate status and loading. </w:t>
+      </w:r>
+    </w:p>
+    <w:p>
+      <w:pPr>
+        <w:pStyle w:val="Heading3"/>
+      </w:pPr>
+      <w:proofErr w:type="spellStart"/>
+      <w:r>
+        <w:t>basicStatistics</w:t>
+      </w:r>
+      <w:proofErr w:type="spellEnd"/>
+    </w:p>
+    <w:p>
+      <w:pPr>
+        <w:pStyle w:val="Heading3"/>
+        <w:numPr>
+          <w:ilvl w:val="3"/>
+          <w:numId w:val="13"/>
+        </w:numPr>
+        <w:rPr>
+          <w:lang w:val="en-GB"/>
+        </w:rPr>
+      </w:pPr>
+      <w:r>
+        <w:rPr>
+          <w:lang w:val="en-GB"/>
+        </w:rPr>
+        <w:t xml:space="preserve">The </w:t>
+      </w:r>
+      <w:proofErr w:type="spellStart"/>
+      <w:r>
+        <w:rPr>
+          <w:lang w:val="en-GB"/>
+        </w:rPr>
+        <w:t>basicStatistics</w:t>
+      </w:r>
+      <w:proofErr w:type="spellEnd"/>
+      <w:r>
+        <w:rPr>
+          <w:lang w:val="en-GB"/>
+        </w:rPr>
+        <w:t xml:space="preserve"> tab is probably one of the most heavy-lifting features of the application, with several user-configurable options. It relies heavily on two helper classes from utils called </w:t>
+      </w:r>
+      <w:proofErr w:type="spellStart"/>
+      <w:r>
+        <w:rPr>
+          <w:lang w:val="en-GB"/>
+        </w:rPr>
+        <w:t>FastaUtils</w:t>
+      </w:r>
+      <w:proofErr w:type="spellEnd"/>
+      <w:r>
+        <w:rPr>
+          <w:lang w:val="en-GB"/>
+        </w:rPr>
+        <w:t xml:space="preserve"> and </w:t>
+      </w:r>
+      <w:proofErr w:type="spellStart"/>
+      <w:r>
+        <w:rPr>
+          <w:lang w:val="en-GB"/>
+        </w:rPr>
+        <w:t>GffUtils</w:t>
+      </w:r>
+      <w:proofErr w:type="spellEnd"/>
+      <w:r>
+        <w:rPr>
+          <w:lang w:val="en-GB"/>
+        </w:rPr>
+        <w:t>.</w:t>
+      </w:r>
+    </w:p>
+    <w:p>
+      <w:pPr>
+        <w:pStyle w:val="Heading3"/>
+        <w:numPr>
+          <w:ilvl w:val="4"/>
+          <w:numId w:val="13"/>
+        </w:numPr>
+        <w:rPr>
+          <w:i/>
+          <w:sz w:val="18"/>
+          <w:szCs w:val="18"/>
+          <w:lang w:val="en-GB"/>
+        </w:rPr>
+      </w:pPr>
+      <w:r>
+        <w:rPr>
+          <w:i/>
+          <w:sz w:val="18"/>
+          <w:szCs w:val="18"/>
+          <w:lang w:val="en-GB"/>
+        </w:rPr>
+        <w:t xml:space="preserve">Design Note: On reflection, I could have extended the existing </w:t>
+      </w:r>
+      <w:proofErr w:type="spellStart"/>
+      <w:r>
+        <w:rPr>
+          <w:i/>
+          <w:sz w:val="18"/>
+          <w:szCs w:val="18"/>
+          <w:lang w:val="en-GB"/>
+        </w:rPr>
+        <w:t>DNASequence</w:t>
+      </w:r>
+      <w:proofErr w:type="spellEnd"/>
+      <w:r>
+        <w:rPr>
+          <w:i/>
+          <w:sz w:val="18"/>
+          <w:szCs w:val="18"/>
+          <w:lang w:val="en-GB"/>
+        </w:rPr>
+        <w:t xml:space="preserve"> class for FASTA manipulation and extended the </w:t>
+      </w:r>
+      <w:proofErr w:type="spellStart"/>
+      <w:r>
+        <w:rPr>
+          <w:i/>
+          <w:sz w:val="18"/>
+          <w:szCs w:val="18"/>
+          <w:lang w:val="en-GB"/>
+        </w:rPr>
+        <w:t>FeatureList</w:t>
+      </w:r>
+      <w:proofErr w:type="spellEnd"/>
+      <w:r>
+        <w:rPr>
+          <w:i/>
+          <w:sz w:val="18"/>
+          <w:szCs w:val="18"/>
+          <w:lang w:val="en-GB"/>
+        </w:rPr>
+        <w:t xml:space="preserve"> class for GFF manipulation. Instead, I have two large class </w:t>
+      </w:r>
+      <w:proofErr w:type="spellStart"/>
+      <w:r>
+        <w:rPr>
+          <w:i/>
+          <w:sz w:val="18"/>
+          <w:szCs w:val="18"/>
+          <w:lang w:val="en-GB"/>
+        </w:rPr>
+        <w:t>objects</w:t>
+      </w:r>
+      <w:r>
+        <w:rPr>
+          <w:i/>
+          <w:sz w:val="18"/>
+          <w:szCs w:val="18"/>
+          <w:lang w:val="en-GB"/>
+        </w:rPr>
+        <w:t>FastaUtils</w:t>
+      </w:r>
+      <w:proofErr w:type="spellEnd"/>
+      <w:r>
+        <w:rPr>
+          <w:i/>
+          <w:sz w:val="18"/>
+          <w:szCs w:val="18"/>
+          <w:lang w:val="en-GB"/>
+        </w:rPr>
+        <w:t xml:space="preserve"> and </w:t>
+      </w:r>
+      <w:proofErr w:type="spellStart"/>
+      <w:r>
+        <w:rPr>
+          <w:i/>
+          <w:sz w:val="18"/>
+          <w:szCs w:val="18"/>
+          <w:lang w:val="en-GB"/>
+        </w:rPr>
+        <w:t>GffUtils</w:t>
+      </w:r>
+      <w:proofErr w:type="spellEnd"/>
+      <w:r>
+        <w:rPr>
+          <w:i/>
+          <w:sz w:val="18"/>
+          <w:szCs w:val="18"/>
+          <w:lang w:val="en-GB"/>
+        </w:rPr>
+        <w:t>)</w:t>
+      </w:r>
+      <w:r>
+        <w:rPr>
+          <w:i/>
+          <w:sz w:val="18"/>
+          <w:szCs w:val="18"/>
+          <w:lang w:val="en-GB"/>
+        </w:rPr>
+        <w:t xml:space="preserve"> that feel a bit stranded in utils. More on these objects later.</w:t>
+      </w:r>
+    </w:p>
+    <w:p>
+      <w:pPr>
+        <w:pStyle w:val="Heading3"/>
+        <w:numPr>
+          <w:ilvl w:val="3"/>
+          <w:numId w:val="13"/>
+        </w:numPr>
+        <w:rPr>
+          <w:lang w:val="en-GB"/>
+        </w:rPr>
+      </w:pPr>
+      <w:r>
+        <w:rPr>
+          <w:lang w:val="en-GB"/>
+        </w:rPr>
+        <w:t>U</w:t>
+      </w:r>
+      <w:r>
+        <w:rPr>
+          <w:lang w:val="en-GB"/>
+        </w:rPr>
+        <w:t xml:space="preserve">X design was intended to keep simple panels for each type of file statistics view. The </w:t>
+      </w:r>
+      <w:proofErr w:type="spellStart"/>
+      <w:r>
+        <w:rPr>
+          <w:lang w:val="en-GB"/>
+        </w:rPr>
+        <w:t>basicStatistics</w:t>
+      </w:r>
+      <w:proofErr w:type="spellEnd"/>
+      <w:r>
+        <w:rPr>
+          <w:lang w:val="en-GB"/>
+        </w:rPr>
+        <w:t xml:space="preserve"> tab is a </w:t>
+      </w:r>
+      <w:proofErr w:type="spellStart"/>
+      <w:r>
+        <w:rPr>
+          <w:lang w:val="en-GB"/>
+        </w:rPr>
+        <w:t>JTabbedPane</w:t>
+      </w:r>
+      <w:proofErr w:type="spellEnd"/>
+      <w:r>
+        <w:rPr>
+          <w:lang w:val="en-GB"/>
+        </w:rPr>
+        <w:t xml:space="preserve"> inside a JFrame (</w:t>
+      </w:r>
+      <w:proofErr w:type="spellStart"/>
+      <w:r>
+        <w:rPr>
+          <w:lang w:val="en-GB"/>
+        </w:rPr>
+        <w:t>SequenceViewer</w:t>
+      </w:r>
+      <w:proofErr w:type="spellEnd"/>
+      <w:r>
+        <w:rPr>
+          <w:lang w:val="en-GB"/>
+        </w:rPr>
+        <w:t xml:space="preserve"> — which is largely just a shell) that hosts a secondary </w:t>
+      </w:r>
+      <w:proofErr w:type="spellStart"/>
+      <w:r>
+        <w:rPr>
+          <w:lang w:val="en-GB"/>
+        </w:rPr>
+        <w:t>JTabbedPane</w:t>
+      </w:r>
+      <w:proofErr w:type="spellEnd"/>
+      <w:r>
+        <w:rPr>
+          <w:lang w:val="en-GB"/>
+        </w:rPr>
+        <w:t xml:space="preserve"> for a FASTA </w:t>
+      </w:r>
+      <w:proofErr w:type="spellStart"/>
+      <w:r>
+        <w:rPr>
+          <w:lang w:val="en-GB"/>
+        </w:rPr>
+        <w:t>JPanel</w:t>
+      </w:r>
+      <w:proofErr w:type="spellEnd"/>
+      <w:r>
+        <w:rPr>
+          <w:lang w:val="en-GB"/>
+        </w:rPr>
+        <w:t xml:space="preserve"> and a Features </w:t>
+      </w:r>
+      <w:proofErr w:type="spellStart"/>
+      <w:r>
+        <w:rPr>
+          <w:lang w:val="en-GB"/>
+        </w:rPr>
+        <w:t>JPanel</w:t>
+      </w:r>
+      <w:proofErr w:type="spellEnd"/>
+      <w:r>
+        <w:rPr>
+          <w:lang w:val="en-GB"/>
+        </w:rPr>
+        <w:t>.</w:t>
+      </w:r>
+    </w:p>
+    <w:p>
+      <w:pPr>
+        <w:pStyle w:val="Heading3"/>
+        <w:numPr>
+          <w:ilvl w:val="3"/>
+          <w:numId w:val="13"/>
+        </w:numPr>
+        <w:rPr>
+          <w:lang w:val="en-GB"/>
+        </w:rPr>
+      </w:pPr>
+      <w:r>
+        <w:rPr>
+          <w:lang w:val="en-GB"/>
+        </w:rPr>
+        <w:t xml:space="preserve">In a similar fashion to the mainframe, there is a </w:t>
+      </w:r>
+      <w:proofErr w:type="spellStart"/>
+      <w:r>
+        <w:rPr>
+          <w:lang w:val="en-GB"/>
+        </w:rPr>
+        <w:t>StateChange</w:t>
+      </w:r>
+      <w:proofErr w:type="spellEnd"/>
+      <w:r>
+        <w:rPr>
+          <w:lang w:val="en-GB"/>
+        </w:rPr>
+        <w:t xml:space="preserve"> listener to detect which tab is active and reload data if no data is already loaded.</w:t>
+      </w:r>
+    </w:p>
+    <w:p>
+      <w:pPr>
+        <w:pStyle w:val="Heading3"/>
+        <w:numPr>
+          <w:ilvl w:val="3"/>
+          <w:numId w:val="13"/>
+        </w:numPr>
+      </w:pPr>
+      <w:r>
+        <w:t xml:space="preserve">The FASTA tab is relatively static and computes FASTA statistics for the entire file using the </w:t>
+      </w:r>
+      <w:proofErr w:type="spellStart"/>
+      <w:r>
+        <w:t>refreshFASTAStats</w:t>
+      </w:r>
+      <w:proofErr w:type="spellEnd"/>
+      <w:r>
+        <w:t xml:space="preserve"> method, which serves as a wrapper for several smaller, neatly packaged private methods—something the Java gods would surely approve of. These private methods are, by and large, wrappers themselves for the utils classes (which separate front-end code from back-end code) that perform the heavy lifting. Even that’s not entirely accurate, as the utils methods are mostly wrappers around </w:t>
+      </w:r>
+      <w:proofErr w:type="spellStart"/>
+      <w:r>
+        <w:t>BioJava</w:t>
+      </w:r>
+      <w:proofErr w:type="spellEnd"/>
+      <w:r>
+        <w:t xml:space="preserve"> </w:t>
+      </w:r>
+      <w:sdt>
+        <w:sdtPr>
+          <w:rPr>
+            <w:color w:val="000000"/>
+            <w:lang w:val="en-GB"/>
+          </w:rPr>
+          <w:tag w:val="MENDELEY_CITATION_v3_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"/>
+          <w:id w:val="954833433"/>
+          <w:placeholder>
+            <w:docPart w:val="763D8F3266968E498C04B18066ADB223"/>
+          </w:placeholder>
+        </w:sdtPr>
+        <w:sdtContent>
+          <w:r>
+            <w:rPr>
+              <w:color w:val="000000"/>
+              <w:lang w:val="en-GB"/>
+            </w:rPr>
+            <w:t>(</w:t>
+          </w:r>
+          <w:proofErr w:type="spellStart"/>
+          <w:r>
+            <w:rPr>
+              <w:color w:val="000000"/>
+              <w:lang w:val="en-GB"/>
+            </w:rPr>
+            <w:t>Lafita</w:t>
+          </w:r>
+          <w:proofErr w:type="spellEnd"/>
+          <w:r>
+            <w:rPr>
+              <w:color w:val="000000"/>
+              <w:lang w:val="en-GB"/>
+            </w:rPr>
+            <w:t xml:space="preserve"> et al., 2019)</w:t>
+          </w:r>
+        </w:sdtContent>
+      </w:sdt>
+      <w:r>
+        <w:rPr>
+          <w:lang w:val="en-GB"/>
+        </w:rPr>
+        <w:t xml:space="preserve"> </w:t>
+      </w:r>
+      <w:r>
+        <w:t xml:space="preserve">calls on </w:t>
+      </w:r>
+      <w:proofErr w:type="spellStart"/>
+      <w:r>
+        <w:t>DNASequence</w:t>
+      </w:r>
+      <w:proofErr w:type="spellEnd"/>
+      <w:r>
+        <w:t xml:space="preserve"> and </w:t>
+      </w:r>
+      <w:proofErr w:type="spellStart"/>
+      <w:r>
+        <w:t>FeatureList</w:t>
+      </w:r>
+      <w:proofErr w:type="spellEnd"/>
+      <w:r>
+        <w:t xml:space="preserve"> class objects… oh, Java?!</w:t>
+      </w:r>
+    </w:p>
+    <w:p>
+      <w:pPr>
+        <w:pStyle w:val="Heading3"/>
+        <w:numPr>
+          <w:ilvl w:val="3"/>
+          <w:numId w:val="13"/>
+        </w:numPr>
+        <w:rPr>
+          <w:lang w:val="en-GB"/>
+        </w:rPr>
+      </w:pPr>
+      <w:r>
+        <w:rPr>
+          <w:lang w:val="en-GB"/>
+        </w:rPr>
+        <w:t xml:space="preserve">The GFF Features tab is more dynamic than the FASTA Statistics tab. It offers users the ability to interact with the gene model and display various statistics on subsets of data. Users can select a gene of interest (retrieved directly from the GFF file using a method called </w:t>
+      </w:r>
+      <w:proofErr w:type="spellStart"/>
+      <w:r>
+        <w:rPr>
+          <w:lang w:val="en-GB"/>
+        </w:rPr>
+        <w:t>refreshComboBoxes</w:t>
+      </w:r>
+      <w:proofErr w:type="spellEnd"/>
+      <w:r>
+        <w:rPr>
+          <w:lang w:val="en-GB"/>
+        </w:rPr>
+        <w:t>) and the feature they are interested in — currently hardcoded, but this could be made more dynamic in future deployments. Users may also select all genes from the GFF file to view statistics at a higher level.</w:t>
+      </w:r>
+    </w:p>
+    <w:p>
+      <w:pPr>
+        <w:pStyle w:val="Heading3"/>
+        <w:numPr>
+          <w:ilvl w:val="3"/>
+          <w:numId w:val="13"/>
+        </w:numPr>
+        <w:rPr>
+          <w:lang w:val="en-GB"/>
+        </w:rPr>
+      </w:pPr>
+      <w:r>
+        <w:rPr>
+          <w:lang w:val="en-GB"/>
+        </w:rPr>
+        <w:t xml:space="preserve">The application calculates the average count, the longest and shortest models, and the average length of models based on user-selected inputs. After making selections, the user clicks the Update button, which triggers an </w:t>
+      </w:r>
+      <w:proofErr w:type="spellStart"/>
+      <w:r>
+        <w:rPr>
+          <w:lang w:val="en-GB"/>
+        </w:rPr>
+        <w:t>actionPerformed</w:t>
+      </w:r>
+      <w:proofErr w:type="spellEnd"/>
+      <w:r>
+        <w:rPr>
+          <w:lang w:val="en-GB"/>
+        </w:rPr>
+        <w:t xml:space="preserve"> method. This private method calls several other private methods to compute and display the results.</w:t>
+      </w:r>
+    </w:p>
+    <w:p>
+      <w:pPr>
+        <w:pStyle w:val="Heading3"/>
+      </w:pPr>
+      <w:proofErr w:type="spellStart"/>
+      <w:r>
+        <w:t>fastaVisualization</w:t>
+      </w:r>
+      <w:proofErr w:type="spellEnd"/>
+    </w:p>
+    <w:p>
+      <w:pPr>
+        <w:pStyle w:val="Heading3"/>
+        <w:numPr>
+          <w:ilvl w:val="3"/>
+          <w:numId w:val="13"/>
+        </w:numPr>
+        <w:rPr>
+          <w:lang w:val="en-GB"/>
+        </w:rPr>
+      </w:pPr>
+      <w:r>
+        <w:rPr>
+          <w:lang w:val="en-GB"/>
+        </w:rPr>
+        <w:t xml:space="preserve">The FASTA visualization tab contains a </w:t>
+      </w:r>
+      <w:proofErr w:type="spellStart"/>
+      <w:r>
+        <w:rPr>
+          <w:lang w:val="en-GB"/>
+        </w:rPr>
+        <w:t>JTextArea</w:t>
+      </w:r>
+      <w:proofErr w:type="spellEnd"/>
+      <w:r>
+        <w:rPr>
+          <w:lang w:val="en-GB"/>
+        </w:rPr>
+        <w:t xml:space="preserve"> to display a sequence from the FASTA file, a series of user-configurable inputs to control which gene and feature to display, and an Update button to refresh the page. This panel also contains the </w:t>
+      </w:r>
+      <w:proofErr w:type="spellStart"/>
+      <w:r>
+        <w:rPr>
+          <w:lang w:val="en-GB"/>
+        </w:rPr>
+        <w:t>geneVisPanel</w:t>
+      </w:r>
+      <w:proofErr w:type="spellEnd"/>
+      <w:r>
+        <w:rPr>
+          <w:lang w:val="en-GB"/>
+        </w:rPr>
+        <w:t xml:space="preserve"> — see section 2.5.</w:t>
+      </w:r>
+    </w:p>
+    <w:p>
+      <w:pPr>
+        <w:pStyle w:val="Heading3"/>
+        <w:numPr>
+          <w:ilvl w:val="3"/>
+          <w:numId w:val="13"/>
+        </w:numPr>
+        <w:rPr>
+          <w:lang w:val="en-GB"/>
+        </w:rPr>
+      </w:pPr>
+      <w:r>
+        <w:rPr>
+          <w:lang w:val="en-GB"/>
+        </w:rPr>
+        <w:lastRenderedPageBreak/>
+        <w:t xml:space="preserve">There is a </w:t>
+      </w:r>
+      <w:proofErr w:type="spellStart"/>
+      <w:r>
+        <w:rPr>
+          <w:lang w:val="en-GB"/>
+        </w:rPr>
+        <w:t>setDataManager</w:t>
+      </w:r>
+      <w:proofErr w:type="spellEnd"/>
+      <w:r>
+        <w:rPr>
+          <w:lang w:val="en-GB"/>
+        </w:rPr>
+        <w:t xml:space="preserve"> method, similar to previous modules, that allows the mainframe to pass the </w:t>
+      </w:r>
+      <w:proofErr w:type="spellStart"/>
+      <w:r>
+        <w:rPr>
+          <w:lang w:val="en-GB"/>
+        </w:rPr>
+        <w:t>dataManager</w:t>
+      </w:r>
+      <w:proofErr w:type="spellEnd"/>
+      <w:r>
+        <w:rPr>
+          <w:lang w:val="en-GB"/>
+        </w:rPr>
+        <w:t xml:space="preserve"> into this module.</w:t>
+      </w:r>
+    </w:p>
+    <w:p>
+      <w:pPr>
+        <w:pStyle w:val="Heading3"/>
+        <w:numPr>
+          <w:ilvl w:val="3"/>
+          <w:numId w:val="13"/>
+        </w:numPr>
+        <w:rPr>
+          <w:lang w:val="en-GB"/>
+        </w:rPr>
+      </w:pPr>
+      <w:r>
+        <w:rPr>
+          <w:lang w:val="en-GB"/>
+        </w:rPr>
+        <w:t xml:space="preserve">There is a </w:t>
+      </w:r>
+      <w:proofErr w:type="spellStart"/>
+      <w:r>
+        <w:rPr>
+          <w:lang w:val="en-GB"/>
+        </w:rPr>
+        <w:t>refreshComboBoxes</w:t>
+      </w:r>
+      <w:proofErr w:type="spellEnd"/>
+      <w:r>
+        <w:rPr>
+          <w:lang w:val="en-GB"/>
+        </w:rPr>
+        <w:t xml:space="preserve"> method that populates the </w:t>
+      </w:r>
+      <w:proofErr w:type="spellStart"/>
+      <w:r>
+        <w:rPr>
+          <w:lang w:val="en-GB"/>
+        </w:rPr>
+        <w:t>JComboBoxes</w:t>
+      </w:r>
+      <w:proofErr w:type="spellEnd"/>
+      <w:r>
+        <w:rPr>
+          <w:lang w:val="en-GB"/>
+        </w:rPr>
+        <w:t xml:space="preserve"> for gene and feature with values — currently hardcoded.</w:t>
+      </w:r>
+    </w:p>
+    <w:p>
+      <w:pPr>
+        <w:pStyle w:val="Heading3"/>
+        <w:numPr>
+          <w:ilvl w:val="3"/>
+          <w:numId w:val="13"/>
+        </w:numPr>
+        <w:rPr>
+          <w:lang w:val="en-GB"/>
+        </w:rPr>
+      </w:pPr>
+      <w:r>
+        <w:rPr>
+          <w:lang w:val="en-GB"/>
+        </w:rPr>
+        <w:t xml:space="preserve">The key method here is triggered when the user clicks the Update button — it calls </w:t>
+      </w:r>
+      <w:proofErr w:type="spellStart"/>
+      <w:r>
+        <w:rPr>
+          <w:lang w:val="en-GB"/>
+        </w:rPr>
+        <w:t>jButtonUpdateActionPerformed</w:t>
+      </w:r>
+      <w:proofErr w:type="spellEnd"/>
+      <w:r>
+        <w:rPr>
+          <w:lang w:val="en-GB"/>
+        </w:rPr>
+        <w:t xml:space="preserve">(), which updates the </w:t>
+      </w:r>
+      <w:proofErr w:type="spellStart"/>
+      <w:r>
+        <w:rPr>
+          <w:lang w:val="en-GB"/>
+        </w:rPr>
+        <w:t>JTextArea</w:t>
+      </w:r>
+      <w:proofErr w:type="spellEnd"/>
+      <w:r>
+        <w:rPr>
+          <w:lang w:val="en-GB"/>
+        </w:rPr>
+        <w:t xml:space="preserve"> with the string of bases using code wrapped up in </w:t>
+      </w:r>
+      <w:proofErr w:type="spellStart"/>
+      <w:r>
+        <w:rPr>
+          <w:lang w:val="en-GB"/>
+        </w:rPr>
+        <w:t>updateFastaDisplay</w:t>
+      </w:r>
+      <w:proofErr w:type="spellEnd"/>
+      <w:r>
+        <w:rPr>
+          <w:lang w:val="en-GB"/>
+        </w:rPr>
+        <w:t xml:space="preserve">(). This method calls </w:t>
+      </w:r>
+      <w:proofErr w:type="spellStart"/>
+      <w:r>
+        <w:rPr>
+          <w:lang w:val="en-GB"/>
+        </w:rPr>
+        <w:t>GffUtils.getCoordsForGene</w:t>
+      </w:r>
+      <w:proofErr w:type="spellEnd"/>
+      <w:r>
+        <w:rPr>
+          <w:lang w:val="en-GB"/>
+        </w:rPr>
+        <w:t xml:space="preserve">() and makes use of the Location object from </w:t>
+      </w:r>
+      <w:proofErr w:type="spellStart"/>
+      <w:r>
+        <w:rPr>
+          <w:lang w:val="en-GB"/>
+        </w:rPr>
+        <w:t>BioJava</w:t>
+      </w:r>
+      <w:proofErr w:type="spellEnd"/>
+      <w:r>
+        <w:rPr>
+          <w:lang w:val="en-GB"/>
+        </w:rPr>
+        <w:t xml:space="preserve"> </w:t>
+      </w:r>
+      <w:sdt>
+        <w:sdtPr>
+          <w:rPr>
+            <w:color w:val="000000"/>
+            <w:lang w:val="en-GB"/>
+          </w:rPr>
+          <w:tag w:val="MENDELEY_CITATION_v3_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"/>
+          <w:id w:val="-1671247865"/>
+          <w:placeholder>
+            <w:docPart w:val="CAC1C77A7588A648BD46233A449EAF02"/>
+          </w:placeholder>
+        </w:sdtPr>
+        <w:sdtContent>
+          <w:r>
+            <w:rPr>
+              <w:color w:val="000000"/>
+              <w:lang w:val="en-GB"/>
+            </w:rPr>
+            <w:t>(</w:t>
+          </w:r>
+          <w:proofErr w:type="spellStart"/>
+          <w:r>
+            <w:rPr>
+              <w:color w:val="000000"/>
+              <w:lang w:val="en-GB"/>
+            </w:rPr>
+            <w:t>Lafita</w:t>
+          </w:r>
+          <w:proofErr w:type="spellEnd"/>
+          <w:r>
+            <w:rPr>
+              <w:color w:val="000000"/>
+              <w:lang w:val="en-GB"/>
+            </w:rPr>
+            <w:t xml:space="preserve"> et al., 2019)</w:t>
+          </w:r>
+        </w:sdtContent>
+      </w:sdt>
+      <w:r>
+        <w:rPr>
+          <w:lang w:val="en-GB"/>
+        </w:rPr>
+        <w:t xml:space="preserve">. This object contains the start and end coordinates for the gene passed. These coordinates are then used to create a substring from the full FASTA sequence and display it in the </w:t>
+      </w:r>
+      <w:proofErr w:type="spellStart"/>
+      <w:r>
+        <w:rPr>
+          <w:lang w:val="en-GB"/>
+        </w:rPr>
+        <w:t>JTextArea</w:t>
+      </w:r>
+      <w:proofErr w:type="spellEnd"/>
+      <w:r>
+        <w:rPr>
+          <w:lang w:val="en-GB"/>
+        </w:rPr>
+        <w:t xml:space="preserve">. After that, the </w:t>
+      </w:r>
+      <w:proofErr w:type="spellStart"/>
+      <w:r>
+        <w:rPr>
+          <w:lang w:val="en-GB"/>
+        </w:rPr>
+        <w:t>highlightFeatures</w:t>
+      </w:r>
+      <w:proofErr w:type="spellEnd"/>
+      <w:r>
+        <w:rPr>
+          <w:lang w:val="en-GB"/>
+        </w:rPr>
+        <w:t xml:space="preserve"> method is called, which attempts to paint over the text for the user-selected feature. The method calculates the coordinates from the selected gene and then extracts the coordinates for each feature in the gene using the </w:t>
+      </w:r>
+      <w:proofErr w:type="spellStart"/>
+      <w:r>
+        <w:rPr>
+          <w:lang w:val="en-GB"/>
+        </w:rPr>
+        <w:t>getSelectedFeatureLocations</w:t>
+      </w:r>
+      <w:proofErr w:type="spellEnd"/>
+      <w:r>
+        <w:rPr>
+          <w:lang w:val="en-GB"/>
+        </w:rPr>
+        <w:t xml:space="preserve"> method. This method returns a List of Location objects, which can then be looped over to plot onto the </w:t>
+      </w:r>
+      <w:proofErr w:type="spellStart"/>
+      <w:r>
+        <w:rPr>
+          <w:lang w:val="en-GB"/>
+        </w:rPr>
+        <w:t>JTextAreaFastaDisplay</w:t>
+      </w:r>
+      <w:proofErr w:type="spellEnd"/>
+      <w:r>
+        <w:rPr>
+          <w:lang w:val="en-GB"/>
+        </w:rPr>
+        <w:t xml:space="preserve"> using the Highlighter from </w:t>
+      </w:r>
+      <w:proofErr w:type="spellStart"/>
+      <w:r>
+        <w:rPr>
+          <w:lang w:val="en-GB"/>
+        </w:rPr>
+        <w:t>javax.swing.text</w:t>
+      </w:r>
+      <w:proofErr w:type="spellEnd"/>
+      <w:r>
+        <w:rPr>
+          <w:lang w:val="en-GB"/>
+        </w:rPr>
+        <w:t>.</w:t>
+      </w:r>
+    </w:p>
+    <w:p>
+      <w:pPr>
+        <w:pStyle w:val="Heading3"/>
+        <w:numPr>
+          <w:ilvl w:val="4"/>
+          <w:numId w:val="13"/>
+        </w:numPr>
+        <w:rPr>
+          <w:i/>
+          <w:sz w:val="18"/>
+          <w:szCs w:val="18"/>
+          <w:lang w:val="en-GB"/>
+        </w:rPr>
+      </w:pPr>
+      <w:r>
+        <w:rPr>
+          <w:i/>
+          <w:sz w:val="18"/>
+          <w:szCs w:val="18"/>
+          <w:lang w:val="en-GB"/>
+        </w:rPr>
+        <w:t xml:space="preserve">Design Note: </w:t>
+      </w:r>
+      <w:proofErr w:type="spellStart"/>
+      <w:r>
+        <w:rPr>
+          <w:i/>
+          <w:sz w:val="18"/>
+          <w:szCs w:val="18"/>
+          <w:lang w:val="en-GB"/>
+        </w:rPr>
+        <w:t>getCoordsForGene</w:t>
+      </w:r>
+      <w:proofErr w:type="spellEnd"/>
+      <w:r>
+        <w:rPr>
+          <w:i/>
+          <w:sz w:val="18"/>
+          <w:szCs w:val="18"/>
+          <w:lang w:val="en-GB"/>
+        </w:rPr>
+        <w:t xml:space="preserve"> was originally created, and then </w:t>
+      </w:r>
+      <w:proofErr w:type="spellStart"/>
+      <w:r>
+        <w:rPr>
+          <w:i/>
+          <w:sz w:val="18"/>
+          <w:szCs w:val="18"/>
+          <w:lang w:val="en-GB"/>
+        </w:rPr>
+        <w:t>getSelectedFeatureLocations</w:t>
+      </w:r>
+      <w:proofErr w:type="spellEnd"/>
+      <w:r>
+        <w:rPr>
+          <w:i/>
+          <w:sz w:val="18"/>
+          <w:szCs w:val="18"/>
+          <w:lang w:val="en-GB"/>
+        </w:rPr>
+        <w:t xml:space="preserve"> was subsequently needed. They perform similar functions, and </w:t>
+      </w:r>
+      <w:proofErr w:type="spellStart"/>
+      <w:r>
+        <w:rPr>
+          <w:i/>
+          <w:sz w:val="18"/>
+          <w:szCs w:val="18"/>
+          <w:lang w:val="en-GB"/>
+        </w:rPr>
+        <w:t>getCoordsForGene</w:t>
+      </w:r>
+      <w:proofErr w:type="spellEnd"/>
+      <w:r>
+        <w:rPr>
+          <w:i/>
+          <w:sz w:val="18"/>
+          <w:szCs w:val="18"/>
+          <w:lang w:val="en-GB"/>
+        </w:rPr>
+        <w:t xml:space="preserve"> is technically redundant. It could be replaced throughout the code with </w:t>
+      </w:r>
+      <w:proofErr w:type="spellStart"/>
+      <w:r>
+        <w:rPr>
+          <w:i/>
+          <w:sz w:val="18"/>
+          <w:szCs w:val="18"/>
+          <w:lang w:val="en-GB"/>
+        </w:rPr>
+        <w:t>getSelectedFeatureLocations</w:t>
+      </w:r>
+      <w:proofErr w:type="spellEnd"/>
+      <w:r>
+        <w:rPr>
+          <w:i/>
+          <w:sz w:val="18"/>
+          <w:szCs w:val="18"/>
+          <w:lang w:val="en-GB"/>
+        </w:rPr>
+        <w:t xml:space="preserve"> by passing in the gene.</w:t>
+      </w:r>
+    </w:p>
+    <w:p>
+      <w:pPr>
+        <w:pStyle w:val="Heading3"/>
+      </w:pPr>
+      <w:proofErr w:type="spellStart"/>
+      <w:r>
+        <w:t>geneVisPanel</w:t>
+      </w:r>
+      <w:proofErr w:type="spellEnd"/>
+    </w:p>
+    <w:p>
+      <w:pPr>
+        <w:pStyle w:val="Heading3"/>
+        <w:numPr>
+          <w:ilvl w:val="3"/>
+          <w:numId w:val="13"/>
+        </w:numPr>
+        <w:rPr>
+          <w:lang w:val="en-GB"/>
+        </w:rPr>
+      </w:pPr>
+      <w:r>
+        <w:rPr>
+          <w:lang w:val="en-GB"/>
+        </w:rPr>
+        <w:t>This panel contains the visualization used to draw a gene and its features.</w:t>
+      </w:r>
+    </w:p>
+    <w:p>
+      <w:pPr>
+        <w:pStyle w:val="Heading3"/>
+        <w:numPr>
+          <w:ilvl w:val="3"/>
+          <w:numId w:val="13"/>
+        </w:numPr>
+        <w:rPr>
+          <w:lang w:val="en-GB"/>
+        </w:rPr>
+      </w:pPr>
+      <w:r>
+        <w:rPr>
+          <w:lang w:val="en-GB"/>
+        </w:rPr>
+        <w:t xml:space="preserve">It receives data from the </w:t>
+      </w:r>
+      <w:proofErr w:type="spellStart"/>
+      <w:r>
+        <w:rPr>
+          <w:lang w:val="en-GB"/>
+        </w:rPr>
+        <w:t>fastaVisualization</w:t>
+      </w:r>
+      <w:proofErr w:type="spellEnd"/>
+      <w:r>
+        <w:rPr>
+          <w:lang w:val="en-GB"/>
+        </w:rPr>
+        <w:t xml:space="preserve"> panel using the standard </w:t>
+      </w:r>
+      <w:proofErr w:type="spellStart"/>
+      <w:r>
+        <w:rPr>
+          <w:lang w:val="en-GB"/>
+        </w:rPr>
+        <w:t>setDataManager</w:t>
+      </w:r>
+      <w:proofErr w:type="spellEnd"/>
+      <w:r>
+        <w:rPr>
+          <w:lang w:val="en-GB"/>
+        </w:rPr>
+        <w:t xml:space="preserve"> methods defined in each module.</w:t>
+      </w:r>
+    </w:p>
+    <w:p>
+      <w:pPr>
+        <w:pStyle w:val="Heading3"/>
+        <w:numPr>
+          <w:ilvl w:val="3"/>
+          <w:numId w:val="13"/>
+        </w:numPr>
+      </w:pPr>
+      <w:r>
+        <w:t xml:space="preserve">The main feature in this panel is the </w:t>
+      </w:r>
+      <w:proofErr w:type="spellStart"/>
+      <w:r>
+        <w:t>paintComponent</w:t>
+      </w:r>
+      <w:proofErr w:type="spellEnd"/>
+      <w:r>
+        <w:t xml:space="preserve"> method, which repaints itself each time the screen loads or is refreshed. This object extends the Graphics class from </w:t>
+      </w:r>
+      <w:proofErr w:type="spellStart"/>
+      <w:r>
+        <w:t>java.awt.Graphics</w:t>
+      </w:r>
+      <w:proofErr w:type="spellEnd"/>
+      <w:r>
+        <w:t xml:space="preserve">. It first draws an empty gene shape based on the panel dimensions using </w:t>
+      </w:r>
+      <w:proofErr w:type="spellStart"/>
+      <w:r>
+        <w:t>drawGeneShape</w:t>
+      </w:r>
+      <w:proofErr w:type="spellEnd"/>
+      <w:r>
+        <w:t xml:space="preserve">(). Then, if there is data available, it will loop through features in a similar manner to how the </w:t>
+      </w:r>
+      <w:proofErr w:type="spellStart"/>
+      <w:r>
+        <w:t>highlightFeatures</w:t>
+      </w:r>
+      <w:proofErr w:type="spellEnd"/>
+      <w:r>
+        <w:t xml:space="preserve"> method from </w:t>
+      </w:r>
+      <w:proofErr w:type="spellStart"/>
+      <w:r>
+        <w:t>fastaVisualization</w:t>
+      </w:r>
+      <w:proofErr w:type="spellEnd"/>
+      <w:r>
+        <w:t xml:space="preserve"> does. For each feature, it calls the </w:t>
+      </w:r>
+      <w:proofErr w:type="spellStart"/>
+      <w:r>
+        <w:t>addFeatureRectangle</w:t>
+      </w:r>
+      <w:proofErr w:type="spellEnd"/>
+      <w:r>
+        <w:t xml:space="preserve"> method, which recalculates the gene model on the screen and the gene length</w:t>
+      </w:r>
+      <w:r>
+        <w:t xml:space="preserve"> (in basepairs)</w:t>
+      </w:r>
+      <w:r>
+        <w:t>, and draws a rectangle on the gene image that is relative to its position in the FASTA file.</w:t>
+      </w:r>
+    </w:p>
+    <w:p>
+      <w:pPr>
+        <w:pStyle w:val="Heading3"/>
+        <w:numPr>
+          <w:ilvl w:val="3"/>
+          <w:numId w:val="13"/>
+        </w:numPr>
+        <w:rPr>
+          <w:lang w:val="en-GB"/>
+        </w:rPr>
+      </w:pPr>
+      <w:r>
+        <w:rPr>
+          <w:lang w:val="en-GB"/>
+        </w:rPr>
+        <w:t>The direction of the strand is indicated by a text label that appears over the first rectangle rendered on the screen.</w:t>
+      </w:r>
+    </w:p>
+    <w:p>
+      <w:pPr>
+        <w:pStyle w:val="Heading3"/>
+        <w:numPr>
+          <w:ilvl w:val="4"/>
+          <w:numId w:val="13"/>
+        </w:numPr>
+        <w:rPr>
+          <w:i/>
+          <w:sz w:val="18"/>
+          <w:szCs w:val="18"/>
+          <w:lang w:val="en-GB"/>
+        </w:rPr>
+      </w:pPr>
+      <w:r>
+        <w:rPr>
+          <w:i/>
+          <w:sz w:val="18"/>
+          <w:szCs w:val="18"/>
+          <w:lang w:val="en-GB"/>
+        </w:rPr>
+        <w:t xml:space="preserve">Design Note: This feature was a pain to create and needs to be refactored. It recalculates the gene drawing using the same approach as </w:t>
+      </w:r>
+      <w:proofErr w:type="spellStart"/>
+      <w:r>
+        <w:rPr>
+          <w:i/>
+          <w:sz w:val="18"/>
+          <w:szCs w:val="18"/>
+          <w:lang w:val="en-GB"/>
+        </w:rPr>
+        <w:t>drawGeneShape</w:t>
+      </w:r>
+      <w:proofErr w:type="spellEnd"/>
+      <w:r>
+        <w:rPr>
+          <w:i/>
+          <w:sz w:val="18"/>
+          <w:szCs w:val="18"/>
+          <w:lang w:val="en-GB"/>
+        </w:rPr>
+        <w:t xml:space="preserve"> — this could be packaged into a method. It calculates the gene start locations using the gene Location object passed, but in reality, I’m not sure it’s useful to have seven different input parameters for a single function; it definitely needs refactoring. In addition, once I got it working, I realized that the model is effectively flipped for the reverse strand. For the MVP, I got it working and added a text label to indicate directionality, but ideally, the visualization should be flipped — points for effort!?</w:t>
+      </w:r>
+    </w:p>
+    <w:p>
+      <w:pPr>
+        <w:pStyle w:val="Heading3"/>
+      </w:pPr>
+      <w:proofErr w:type="spellStart"/>
+      <w:r>
+        <w:t>gffVisualization</w:t>
+      </w:r>
+      <w:proofErr w:type="spellEnd"/>
+    </w:p>
+    <w:p>
+      <w:pPr>
+        <w:pStyle w:val="Heading3"/>
+        <w:numPr>
+          <w:ilvl w:val="3"/>
+          <w:numId w:val="13"/>
+        </w:numPr>
+        <w:rPr>
+          <w:lang w:val="en-GB"/>
+        </w:rPr>
+      </w:pPr>
+      <w:proofErr w:type="spellStart"/>
+      <w:r>
+        <w:rPr>
+          <w:lang w:val="en-GB"/>
+        </w:rPr>
+        <w:lastRenderedPageBreak/>
+        <w:t>gffVisualization</w:t>
+      </w:r>
+      <w:proofErr w:type="spellEnd"/>
+      <w:r>
+        <w:rPr>
+          <w:lang w:val="en-GB"/>
+        </w:rPr>
+        <w:t xml:space="preserve"> is a comparatively simple table that gets its data in the same way as the other panels, using </w:t>
+      </w:r>
+      <w:proofErr w:type="spellStart"/>
+      <w:r>
+        <w:rPr>
+          <w:lang w:val="en-GB"/>
+        </w:rPr>
+        <w:t>setDataManager</w:t>
+      </w:r>
+      <w:proofErr w:type="spellEnd"/>
+      <w:r>
+        <w:rPr>
+          <w:lang w:val="en-GB"/>
+        </w:rPr>
+        <w:t>.</w:t>
+      </w:r>
+    </w:p>
+    <w:p>
+      <w:pPr>
+        <w:pStyle w:val="Heading3"/>
+        <w:numPr>
+          <w:ilvl w:val="3"/>
+          <w:numId w:val="13"/>
+        </w:numPr>
+      </w:pPr>
+      <w:proofErr w:type="spellStart"/>
+      <w:r>
+        <w:t>updateGffTable</w:t>
+      </w:r>
+      <w:proofErr w:type="spellEnd"/>
+      <w:r>
+        <w:t xml:space="preserve"> is a method wrapper for the </w:t>
+      </w:r>
+      <w:proofErr w:type="spellStart"/>
+      <w:r>
+        <w:t>GffUtils</w:t>
+      </w:r>
+      <w:proofErr w:type="spellEnd"/>
+      <w:r>
+        <w:t xml:space="preserve"> method </w:t>
+      </w:r>
+      <w:proofErr w:type="spellStart"/>
+      <w:r>
+        <w:t>populateGffTable</w:t>
+      </w:r>
+      <w:proofErr w:type="spellEnd"/>
+      <w:r>
+        <w:t xml:space="preserve">. This method takes in a </w:t>
+      </w:r>
+      <w:proofErr w:type="spellStart"/>
+      <w:r>
+        <w:t>DefaultTableModel</w:t>
+      </w:r>
+      <w:proofErr w:type="spellEnd"/>
+      <w:r>
+        <w:t xml:space="preserve"> object from </w:t>
+      </w:r>
+      <w:proofErr w:type="spellStart"/>
+      <w:r>
+        <w:t>javax.swing.table</w:t>
+      </w:r>
+      <w:proofErr w:type="spellEnd"/>
+      <w:r>
+        <w:t xml:space="preserve"> and updates the table if it is not already populated, using the </w:t>
+      </w:r>
+      <w:proofErr w:type="spellStart"/>
+      <w:r>
+        <w:t>addRow</w:t>
+      </w:r>
+      <w:proofErr w:type="spellEnd"/>
+      <w:r>
+        <w:t xml:space="preserve"> method on the </w:t>
+      </w:r>
+      <w:proofErr w:type="spellStart"/>
+      <w:r>
+        <w:t>DefaultTableModel</w:t>
+      </w:r>
+      <w:proofErr w:type="spellEnd"/>
+      <w:r>
+        <w:t xml:space="preserve">. The function loops over each feature in the GFF </w:t>
+      </w:r>
+      <w:proofErr w:type="spellStart"/>
+      <w:r>
+        <w:t>FeatureList</w:t>
+      </w:r>
+      <w:proofErr w:type="spellEnd"/>
+      <w:r>
+        <w:t>, which can take time, but I see no way around this.</w:t>
+      </w:r>
+      <w:r>
+        <w:rPr>
+          <w:lang w:val="en-GB"/>
+        </w:rPr>
+        <w:t xml:space="preserve"> </w:t>
+      </w:r>
+    </w:p>
+    <w:p>
+      <w:pPr>
+        <w:pStyle w:val="Heading2"/>
+      </w:pPr>
+      <w:r>
+        <w:t>IO</w:t>
+      </w:r>
+    </w:p>
+    <w:p>
+      <w:pPr>
+        <w:pStyle w:val="Heading3"/>
+      </w:pPr>
+      <w:proofErr w:type="spellStart"/>
+      <w:r>
+        <w:t>FastaParser</w:t>
+      </w:r>
+      <w:proofErr w:type="spellEnd"/>
+    </w:p>
+    <w:p>
+      <w:pPr>
+        <w:pStyle w:val="Heading3"/>
+        <w:numPr>
+          <w:ilvl w:val="3"/>
+          <w:numId w:val="13"/>
+        </w:numPr>
+        <w:rPr>
+          <w:lang w:val="en-GB"/>
+        </w:rPr>
+      </w:pPr>
+      <w:r>
+        <w:rPr>
+          <w:lang w:val="en-GB"/>
+        </w:rPr>
+        <w:t xml:space="preserve">Largely just a wrapper for the </w:t>
+      </w:r>
+      <w:proofErr w:type="spellStart"/>
+      <w:r>
+        <w:rPr>
+          <w:lang w:val="en-GB"/>
+        </w:rPr>
+        <w:t>FastaReaderHelper</w:t>
+      </w:r>
+      <w:proofErr w:type="spellEnd"/>
+      <w:r>
+        <w:rPr>
+          <w:lang w:val="en-GB"/>
+        </w:rPr>
+        <w:t xml:space="preserve"> object from org.biojava.nbio.core.sequence.io (</w:t>
+      </w:r>
+      <w:proofErr w:type="spellStart"/>
+      <w:r>
+        <w:rPr>
+          <w:lang w:val="en-GB"/>
+        </w:rPr>
+        <w:t>BioJava</w:t>
+      </w:r>
+      <w:proofErr w:type="spellEnd"/>
+      <w:r>
+        <w:rPr>
+          <w:lang w:val="en-GB"/>
+        </w:rPr>
+        <w:t>)</w:t>
+      </w:r>
+      <w:r>
+        <w:rPr>
+          <w:lang w:val="en-GB"/>
+        </w:rPr>
+        <w:t xml:space="preserve"> </w:t>
+      </w:r>
+      <w:sdt>
+        <w:sdtPr>
+          <w:rPr>
+            <w:color w:val="000000"/>
+            <w:lang w:val="en-GB"/>
+          </w:rPr>
+          <w:tag w:val="MENDELEY_CITATION_v3_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"/>
+          <w:id w:val="564062714"/>
+          <w:placeholder>
+            <w:docPart w:val="D1407B1B9C9F51469AB30D4FEC4DD9AC"/>
+          </w:placeholder>
+        </w:sdtPr>
+        <w:sdtContent>
+          <w:r>
+            <w:rPr>
+              <w:color w:val="000000"/>
+              <w:lang w:val="en-GB"/>
+            </w:rPr>
+            <w:t>(</w:t>
+          </w:r>
+          <w:proofErr w:type="spellStart"/>
+          <w:r>
+            <w:rPr>
+              <w:color w:val="000000"/>
+              <w:lang w:val="en-GB"/>
+            </w:rPr>
+            <w:t>Lafita</w:t>
+          </w:r>
+          <w:proofErr w:type="spellEnd"/>
+          <w:r>
+            <w:rPr>
+              <w:color w:val="000000"/>
+              <w:lang w:val="en-GB"/>
+            </w:rPr>
+            <w:t xml:space="preserve"> et al., 2019)</w:t>
+          </w:r>
+        </w:sdtContent>
+      </w:sdt>
+      <w:r>
+        <w:rPr>
+          <w:color w:val="000000"/>
+          <w:lang w:val="en-GB"/>
+        </w:rPr>
+        <w:t>.</w:t>
+      </w:r>
+    </w:p>
+    <w:p>
+      <w:pPr>
+        <w:pStyle w:val="Heading3"/>
+        <w:numPr>
+          <w:ilvl w:val="3"/>
+          <w:numId w:val="13"/>
+        </w:numPr>
+        <w:rPr>
+          <w:lang w:val="en-GB"/>
+        </w:rPr>
+      </w:pPr>
+      <w:r>
+        <w:rPr>
+          <w:lang w:val="en-GB"/>
+        </w:rPr>
+        <w:t xml:space="preserve">This class allows the user to take in a file and return a </w:t>
+      </w:r>
+      <w:r>
+        <w:rPr>
+          <w:lang w:val="en-GB"/>
+        </w:rPr>
+        <w:t>M</w:t>
+      </w:r>
+      <w:r>
+        <w:rPr>
+          <w:lang w:val="en-GB"/>
+        </w:rPr>
+        <w:t>ap of DNA sequences.</w:t>
+      </w:r>
+    </w:p>
+    <w:p>
+      <w:pPr>
+        <w:pStyle w:val="Heading3"/>
+      </w:pPr>
+      <w:proofErr w:type="spellStart"/>
+      <w:r>
+        <w:t>GffParser</w:t>
+      </w:r>
+      <w:proofErr w:type="spellEnd"/>
+    </w:p>
+    <w:p>
+      <w:pPr>
+        <w:pStyle w:val="Heading3"/>
+        <w:numPr>
+          <w:ilvl w:val="3"/>
+          <w:numId w:val="13"/>
+        </w:numPr>
+        <w:rPr>
+          <w:lang w:val="en-GB"/>
+        </w:rPr>
+      </w:pPr>
+      <w:r>
+        <w:rPr>
+          <w:lang w:val="en-GB"/>
+        </w:rPr>
+        <w:t xml:space="preserve">Largely just a wrapper for the objects GFF3Reader and GeneIDGFF2Reader from </w:t>
+      </w:r>
+      <w:proofErr w:type="spellStart"/>
+      <w:r>
+        <w:rPr>
+          <w:lang w:val="en-GB"/>
+        </w:rPr>
+        <w:t>org.biojava.nbio.genome.parsers.gff</w:t>
+      </w:r>
+      <w:proofErr w:type="spellEnd"/>
+      <w:r>
+        <w:rPr>
+          <w:lang w:val="en-GB"/>
+        </w:rPr>
+        <w:t xml:space="preserve">, allowing the user to select a file and ultimately return a </w:t>
+      </w:r>
+      <w:proofErr w:type="spellStart"/>
+      <w:r>
+        <w:rPr>
+          <w:lang w:val="en-GB"/>
+        </w:rPr>
+        <w:t>FeatureList</w:t>
+      </w:r>
+      <w:proofErr w:type="spellEnd"/>
+      <w:r>
+        <w:rPr>
+          <w:lang w:val="en-GB"/>
+        </w:rPr>
+        <w:t xml:space="preserve">, which is the </w:t>
+      </w:r>
+      <w:proofErr w:type="spellStart"/>
+      <w:r>
+        <w:rPr>
+          <w:lang w:val="en-GB"/>
+        </w:rPr>
+        <w:t>BioJava</w:t>
+      </w:r>
+      <w:proofErr w:type="spellEnd"/>
+      <w:r>
+        <w:rPr>
+          <w:lang w:val="en-GB"/>
+        </w:rPr>
+        <w:t xml:space="preserve"> class for handling feature files</w:t>
+      </w:r>
+      <w:r>
+        <w:rPr>
+          <w:lang w:val="en-GB"/>
+        </w:rPr>
+        <w:t xml:space="preserve"> </w:t>
+      </w:r>
+      <w:sdt>
+        <w:sdtPr>
+          <w:rPr>
+            <w:color w:val="000000"/>
+            <w:lang w:val="en-GB"/>
+          </w:rPr>
+          <w:tag w:val="MENDELEY_CITATION_v3_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"/>
+          <w:id w:val="-267623066"/>
+          <w:placeholder>
+            <w:docPart w:val="BEFA7D89611C2F4DB9991FEC8DDC5581"/>
+          </w:placeholder>
+        </w:sdtPr>
+        <w:sdtContent>
+          <w:r>
+            <w:rPr>
+              <w:color w:val="000000"/>
+              <w:lang w:val="en-GB"/>
+            </w:rPr>
+            <w:t>(</w:t>
+          </w:r>
+          <w:proofErr w:type="spellStart"/>
+          <w:r>
+            <w:rPr>
+              <w:color w:val="000000"/>
+              <w:lang w:val="en-GB"/>
+            </w:rPr>
+            <w:t>Lafita</w:t>
+          </w:r>
+          <w:proofErr w:type="spellEnd"/>
+          <w:r>
+            <w:rPr>
+              <w:color w:val="000000"/>
+              <w:lang w:val="en-GB"/>
+            </w:rPr>
+            <w:t xml:space="preserve"> et al., 2019)</w:t>
+          </w:r>
+        </w:sdtContent>
+      </w:sdt>
+      <w:r>
+        <w:rPr>
+          <w:lang w:val="en-GB"/>
+        </w:rPr>
+        <w:t>.</w:t>
+      </w:r>
+    </w:p>
+    <w:p>
+      <w:pPr>
+        <w:pStyle w:val="Heading3"/>
+        <w:numPr>
+          <w:ilvl w:val="3"/>
+          <w:numId w:val="13"/>
+        </w:numPr>
+        <w:rPr>
+          <w:lang w:val="en-GB"/>
+        </w:rPr>
+      </w:pPr>
+      <w:proofErr w:type="spellStart"/>
+      <w:r>
+        <w:rPr>
+          <w:lang w:val="en-GB"/>
+        </w:rPr>
+        <w:t>GffParser</w:t>
+      </w:r>
+      <w:proofErr w:type="spellEnd"/>
+      <w:r>
+        <w:rPr>
+          <w:lang w:val="en-GB"/>
+        </w:rPr>
+        <w:t xml:space="preserve"> is a factory class. It was originally made to return the correct parser depending on whether the user selected a GFF3 or GFF2 file.</w:t>
+      </w:r>
+    </w:p>
+    <w:p>
+      <w:pPr>
+        <w:pStyle w:val="Heading3"/>
+        <w:numPr>
+          <w:ilvl w:val="4"/>
+          <w:numId w:val="13"/>
+        </w:numPr>
+        <w:rPr>
+          <w:i/>
+          <w:sz w:val="18"/>
+          <w:szCs w:val="18"/>
+          <w:lang w:val="en-GB"/>
+        </w:rPr>
+      </w:pPr>
+      <w:r>
+        <w:rPr>
+          <w:i/>
+          <w:sz w:val="18"/>
+          <w:szCs w:val="18"/>
+          <w:lang w:val="en-GB"/>
+        </w:rPr>
+        <w:t xml:space="preserve">Design Note: Even after parsing, the </w:t>
+      </w:r>
+      <w:proofErr w:type="spellStart"/>
+      <w:r>
+        <w:rPr>
+          <w:i/>
+          <w:sz w:val="18"/>
+          <w:szCs w:val="18"/>
+          <w:lang w:val="en-GB"/>
+        </w:rPr>
+        <w:t>FeatureList</w:t>
+      </w:r>
+      <w:proofErr w:type="spellEnd"/>
+      <w:r>
+        <w:rPr>
+          <w:i/>
+          <w:sz w:val="18"/>
+          <w:szCs w:val="18"/>
+          <w:lang w:val="en-GB"/>
+        </w:rPr>
+        <w:t xml:space="preserve"> for a GFF3 and GFF2 object looks different and would require different approaches to manage, so support for GFF2 was dropped and added to the backlog. </w:t>
+      </w:r>
+    </w:p>
+    <w:p>
+      <w:pPr>
+        <w:pStyle w:val="Heading3"/>
+        <w:numPr>
+          <w:ilvl w:val="0"/>
+          <w:numId w:val="0"/>
+        </w:numPr>
+        <w:ind w:left="1071" w:hanging="357"/>
+        <w:rPr>
+          <w:i/>
+          <w:sz w:val="18"/>
+          <w:szCs w:val="18"/>
+          <w:lang w:val="en-GB"/>
+        </w:rPr>
+      </w:pPr>
+    </w:p>
+    <w:p>
+      <w:pPr>
+        <w:jc w:val="center"/>
+      </w:pPr>
+      <w:r>
+        <w:fldChar w:fldCharType="begin"/>
+      </w:r>
+      <w:r>
+        <w:instrText xml:space="preserve"> INCLUDEPICTURE "https://documents.lucid.app/documents/b19a3d5b-a17f-48ce-9c26-95a6da1c2f56/pages/7qs99iGE3byn?a=18059&amp;x=997&amp;y=-147&amp;w=920&amp;h=565&amp;store=1&amp;accept=image%2F*&amp;auth=LCA%20060bc57616aa9f5eb4bc686efd190d267f54a007b06663ab043e6d5773b5993b-ts%3D1764782440" \* MERGEFORMATINET </w:instrText>
+      </w:r>
+      <w:r>
+        <w:fldChar w:fldCharType="separate"/>
+      </w:r>
+      <w:r>
+        <w:rPr>
+          <w:noProof/>
+        </w:rPr>
+        <w:drawing>
+          <wp:inline distT="0" distB="0" distL="0" distR="0" wp14:anchorId="6A9ADCBC" wp14:editId="5F11AB55">
+            <wp:extent cx="2928935" cy="1800000"/>
+            <wp:effectExtent l="0" t="0" r="5080" b="3810"/>
+            <wp:docPr id="1265195367" name="Picture 1" descr="A diagram of a computer&#10;&#10;AI-generated content may be incorrect."/>
+            <wp:cNvGraphicFramePr>
+              <a:graphicFrameLocks xmlns:a="http://schemas.openxmlformats.org/drawingml/2006/main" noChangeAspect="1"/>
+            </wp:cNvGraphicFramePr>
+            <a:graphic xmlns:a="http://schemas.openxmlformats.org/drawingml/2006/main">
+              <a:graphicData uri="http://schemas.openxmlformats.org/drawingml/2006/picture">
+                <pic:pic xmlns:pic="http://schemas.openxmlformats.org/drawingml/2006/picture">
+                  <pic:nvPicPr>
+                    <pic:cNvPr id="1265195367" name="Picture 1" descr="A diagram of a computer&#10;&#10;AI-generated content may be incorrect."/>
+                    <pic:cNvPicPr>
+                      <a:picLocks noChangeAspect="1" noChangeArrowheads="1"/>
+                    </pic:cNvPicPr>
+                  </pic:nvPicPr>
+                  <pic:blipFill>
+                    <a:blip r:embed="rId8" cstate="print">
+                      <a:extLst>
+                        <a:ext uri="{28A0092B-C50C-407E-A947-70E740481C1C}">
+                          <a14:useLocalDpi xmlns:a14="http://schemas.microsoft.com/office/drawing/2010/main" val="0"/>
+                        </a:ext>
+                      </a:extLst>
+                    </a:blip>
+                    <a:srcRect/>
+                    <a:stretch>
+                      <a:fillRect/>
+                    </a:stretch>
+                  </pic:blipFill>
+                  <pic:spPr bwMode="auto">
+                    <a:xfrm>
+                      <a:off x="0" y="0"/>
+                      <a:ext cx="2928935" cy="1800000"/>
+                    </a:xfrm>
+                    <a:prstGeom prst="rect">
+                      <a:avLst/>
+                    </a:prstGeom>
+                    <a:noFill/>
+                    <a:ln>
+                      <a:noFill/>
+                    </a:ln>
+                  </pic:spPr>
+                </pic:pic>
+              </a:graphicData>
+            </a:graphic>
+          </wp:inline>
+        </w:drawing>
+      </w:r>
+      <w:r>
+        <w:fldChar w:fldCharType="end"/>
+      </w:r>
+    </w:p>
+    <w:p>
+      <w:pPr>
+        <w:jc w:val="center"/>
+      </w:pPr>
+    </w:p>
+    <w:p>
+      <w:pPr>
+        <w:pStyle w:val="Heading2"/>
+      </w:pPr>
+      <w:r>
+        <w:t>Models</w:t>
+      </w:r>
+    </w:p>
+    <w:p>
+      <w:pPr>
+        <w:pStyle w:val="Heading3"/>
+      </w:pPr>
+      <w:proofErr w:type="spellStart"/>
+      <w:r>
+        <w:t>DataManager</w:t>
+      </w:r>
+      <w:proofErr w:type="spellEnd"/>
+    </w:p>
+    <w:p>
+      <w:pPr>
+        <w:pStyle w:val="Heading3"/>
+        <w:numPr>
+          <w:ilvl w:val="3"/>
+          <w:numId w:val="13"/>
+        </w:numPr>
+        <w:rPr>
+          <w:lang w:val="en-GB"/>
+        </w:rPr>
+      </w:pPr>
+      <w:proofErr w:type="spellStart"/>
+      <w:r>
+        <w:rPr>
+          <w:lang w:val="en-GB"/>
+        </w:rPr>
+        <w:t>DataManager</w:t>
+      </w:r>
+      <w:proofErr w:type="spellEnd"/>
+      <w:r>
+        <w:rPr>
+          <w:lang w:val="en-GB"/>
+        </w:rPr>
+        <w:t xml:space="preserve"> is really just a pseudo-database that the application can use to set/get FASTA data in the form of a Map&lt;String, </w:t>
+      </w:r>
+      <w:proofErr w:type="spellStart"/>
+      <w:r>
+        <w:rPr>
+          <w:lang w:val="en-GB"/>
+        </w:rPr>
+        <w:t>DNASequence</w:t>
+      </w:r>
+      <w:proofErr w:type="spellEnd"/>
+      <w:r>
+        <w:rPr>
+          <w:lang w:val="en-GB"/>
+        </w:rPr>
+        <w:t xml:space="preserve">&gt; and GFF data in a </w:t>
+      </w:r>
+      <w:proofErr w:type="spellStart"/>
+      <w:r>
+        <w:rPr>
+          <w:lang w:val="en-GB"/>
+        </w:rPr>
+        <w:t>FeatureList</w:t>
+      </w:r>
+      <w:proofErr w:type="spellEnd"/>
+      <w:r>
+        <w:rPr>
+          <w:lang w:val="en-GB"/>
+        </w:rPr>
+        <w:t>.</w:t>
+      </w:r>
+    </w:p>
+    <w:p>
+      <w:pPr>
+        <w:pStyle w:val="Heading3"/>
+        <w:numPr>
+          <w:ilvl w:val="3"/>
+          <w:numId w:val="13"/>
+        </w:numPr>
+        <w:rPr>
+          <w:lang w:val="en-GB"/>
+        </w:rPr>
+      </w:pPr>
+      <w:r>
+        <w:rPr>
+          <w:lang w:val="en-GB"/>
+        </w:rPr>
+        <w:t>The object is made in the mainframe and passed around the application where it’s needed</w:t>
+      </w:r>
+    </w:p>
+    <w:p>
+      <w:pPr>
+        <w:pStyle w:val="Heading3"/>
+        <w:numPr>
+          <w:ilvl w:val="3"/>
+          <w:numId w:val="13"/>
+        </w:numPr>
+      </w:pPr>
+      <w:r>
+        <w:t xml:space="preserve">There are some </w:t>
+      </w:r>
+      <w:proofErr w:type="spellStart"/>
+      <w:r>
+        <w:t>boolean</w:t>
+      </w:r>
+      <w:proofErr w:type="spellEnd"/>
+      <w:r>
+        <w:t xml:space="preserve"> methods to check whether data is already loaded.</w:t>
+      </w:r>
+    </w:p>
+    <w:p>
+      <w:pPr>
+        <w:pStyle w:val="Heading2"/>
+      </w:pPr>
+      <w:r>
+        <w:lastRenderedPageBreak/>
+        <w:t>Utils</w:t>
+      </w:r>
+    </w:p>
+    <w:p>
+      <w:pPr>
+        <w:pStyle w:val="Heading3"/>
+        <w:numPr>
+          <w:ilvl w:val="4"/>
+          <w:numId w:val="13"/>
+        </w:numPr>
+      </w:pPr>
+      <w:r>
+        <w:rPr>
+          <w:i/>
+          <w:sz w:val="18"/>
+          <w:szCs w:val="18"/>
+          <w:lang w:val="en-GB"/>
+        </w:rPr>
+        <w:t xml:space="preserve">Design Note: A general design note on my use of utils. Much of what I have in this folder consists of methods that extend the functionality of the Map&lt;String, </w:t>
+      </w:r>
+      <w:proofErr w:type="spellStart"/>
+      <w:r>
+        <w:rPr>
+          <w:i/>
+          <w:sz w:val="18"/>
+          <w:szCs w:val="18"/>
+          <w:lang w:val="en-GB"/>
+        </w:rPr>
+        <w:t>DNASequence</w:t>
+      </w:r>
+      <w:proofErr w:type="spellEnd"/>
+      <w:r>
+        <w:rPr>
+          <w:i/>
+          <w:sz w:val="18"/>
+          <w:szCs w:val="18"/>
+          <w:lang w:val="en-GB"/>
+        </w:rPr>
+        <w:t xml:space="preserve">&gt; and </w:t>
+      </w:r>
+      <w:proofErr w:type="spellStart"/>
+      <w:r>
+        <w:rPr>
+          <w:i/>
+          <w:sz w:val="18"/>
+          <w:szCs w:val="18"/>
+          <w:lang w:val="en-GB"/>
+        </w:rPr>
+        <w:t>FeatureList</w:t>
+      </w:r>
+      <w:proofErr w:type="spellEnd"/>
+      <w:r>
+        <w:rPr>
+          <w:i/>
+          <w:sz w:val="18"/>
+          <w:szCs w:val="18"/>
+          <w:lang w:val="en-GB"/>
+        </w:rPr>
+        <w:t xml:space="preserve"> objects from </w:t>
+      </w:r>
+      <w:proofErr w:type="spellStart"/>
+      <w:r>
+        <w:rPr>
+          <w:i/>
+          <w:sz w:val="18"/>
+          <w:szCs w:val="18"/>
+          <w:lang w:val="en-GB"/>
+        </w:rPr>
+        <w:t>BioJava</w:t>
+      </w:r>
+      <w:proofErr w:type="spellEnd"/>
+      <w:r>
+        <w:rPr>
+          <w:i/>
+          <w:sz w:val="18"/>
+          <w:szCs w:val="18"/>
+          <w:lang w:val="en-GB"/>
+        </w:rPr>
+        <w:t xml:space="preserve"> </w:t>
+      </w:r>
+      <w:sdt>
+        <w:sdtPr>
+          <w:rPr>
+            <w:i/>
+            <w:color w:val="000000"/>
+            <w:sz w:val="18"/>
+            <w:szCs w:val="18"/>
+            <w:lang w:val="en-GB"/>
+          </w:rPr>
+          <w:tag w:val="MENDELEY_CITATION_v3_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"/>
+          <w:id w:val="1370884379"/>
+          <w:placeholder>
+            <w:docPart w:val="C42E45CB5ADF1C4AABD21628CDDAC2F8"/>
+          </w:placeholder>
+        </w:sdtPr>
+        <w:sdtContent>
+          <w:r>
+            <w:rPr>
+              <w:i/>
+              <w:color w:val="000000"/>
+              <w:sz w:val="18"/>
+              <w:szCs w:val="18"/>
+              <w:lang w:val="en-GB"/>
+            </w:rPr>
+            <w:t>(</w:t>
+          </w:r>
+          <w:proofErr w:type="spellStart"/>
+          <w:r>
+            <w:rPr>
+              <w:i/>
+              <w:color w:val="000000"/>
+              <w:sz w:val="18"/>
+              <w:szCs w:val="18"/>
+              <w:lang w:val="en-GB"/>
+            </w:rPr>
+            <w:t>Lafita</w:t>
+          </w:r>
+          <w:proofErr w:type="spellEnd"/>
+          <w:r>
+            <w:rPr>
+              <w:i/>
+              <w:color w:val="000000"/>
+              <w:sz w:val="18"/>
+              <w:szCs w:val="18"/>
+              <w:lang w:val="en-GB"/>
+            </w:rPr>
+            <w:t xml:space="preserve"> et al., 2019)</w:t>
+          </w:r>
+        </w:sdtContent>
+      </w:sdt>
+      <w:r>
+        <w:rPr>
+          <w:i/>
+          <w:sz w:val="18"/>
+          <w:szCs w:val="18"/>
+          <w:lang w:val="en-GB"/>
+        </w:rPr>
+        <w:t xml:space="preserve">. In hindsight, these might not truly be utils and could be placed under models. Instead of creating a new class, I could actually extend the existing </w:t>
+      </w:r>
+      <w:proofErr w:type="spellStart"/>
+      <w:r>
+        <w:rPr>
+          <w:i/>
+          <w:sz w:val="18"/>
+          <w:szCs w:val="18"/>
+          <w:lang w:val="en-GB"/>
+        </w:rPr>
+        <w:t>BioJava</w:t>
+      </w:r>
+      <w:proofErr w:type="spellEnd"/>
+      <w:r>
+        <w:rPr>
+          <w:i/>
+          <w:sz w:val="18"/>
+          <w:szCs w:val="18"/>
+          <w:lang w:val="en-GB"/>
+        </w:rPr>
+        <w:t xml:space="preserve"> class objects and add my custom functionality. I could have extended the </w:t>
+      </w:r>
+      <w:proofErr w:type="spellStart"/>
+      <w:r>
+        <w:rPr>
+          <w:i/>
+          <w:sz w:val="18"/>
+          <w:szCs w:val="18"/>
+          <w:lang w:val="en-GB"/>
+        </w:rPr>
+        <w:t>BioJava</w:t>
+      </w:r>
+      <w:proofErr w:type="spellEnd"/>
+      <w:r>
+        <w:rPr>
+          <w:i/>
+          <w:sz w:val="18"/>
+          <w:szCs w:val="18"/>
+          <w:lang w:val="en-GB"/>
+        </w:rPr>
+        <w:t xml:space="preserve"> objects, ma</w:t>
+      </w:r>
+      <w:r>
+        <w:rPr>
+          <w:i/>
+          <w:sz w:val="18"/>
+          <w:szCs w:val="18"/>
+          <w:lang w:val="en-GB"/>
+        </w:rPr>
+        <w:t>k</w:t>
+      </w:r>
+      <w:r>
+        <w:rPr>
+          <w:i/>
+          <w:sz w:val="18"/>
+          <w:szCs w:val="18"/>
+          <w:lang w:val="en-GB"/>
+        </w:rPr>
+        <w:t>e the</w:t>
+      </w:r>
+      <w:r>
+        <w:rPr>
+          <w:i/>
+          <w:sz w:val="18"/>
+          <w:szCs w:val="18"/>
+          <w:lang w:val="en-GB"/>
+        </w:rPr>
+        <w:t>m</w:t>
+      </w:r>
+      <w:r>
+        <w:rPr>
+          <w:i/>
+          <w:sz w:val="18"/>
+          <w:szCs w:val="18"/>
+          <w:lang w:val="en-GB"/>
+        </w:rPr>
+        <w:t xml:space="preserve"> instances (not static), and pass these to the various panels instead of using the data manager as a gofer. This occurred to me in a dream three days before submission, </w:t>
+      </w:r>
+      <w:r>
+        <w:rPr>
+          <w:i/>
+          <w:sz w:val="18"/>
+          <w:szCs w:val="18"/>
+          <w:lang w:val="en-GB"/>
+        </w:rPr>
+        <w:t xml:space="preserve">and </w:t>
+      </w:r>
+      <w:r>
+        <w:rPr>
+          <w:i/>
+          <w:sz w:val="18"/>
+          <w:szCs w:val="18"/>
+          <w:lang w:val="en-GB"/>
+        </w:rPr>
+        <w:t xml:space="preserve">so it will stay there. </w:t>
+      </w:r>
+    </w:p>
+    <w:p>
+      <w:pPr>
+        <w:pStyle w:val="Heading3"/>
+      </w:pPr>
+      <w:proofErr w:type="spellStart"/>
+      <w:r>
+        <w:t>FastaUtils</w:t>
+      </w:r>
+      <w:proofErr w:type="spellEnd"/>
+    </w:p>
+    <w:p>
+      <w:pPr>
+        <w:pStyle w:val="Heading3"/>
+        <w:numPr>
+          <w:ilvl w:val="3"/>
+          <w:numId w:val="13"/>
+        </w:numPr>
+        <w:rPr>
+          <w:lang w:val="en-GB"/>
+        </w:rPr>
+      </w:pPr>
+      <w:proofErr w:type="spellStart"/>
+      <w:r>
+        <w:rPr>
+          <w:lang w:val="en-GB"/>
+        </w:rPr>
+        <w:t>FastaUtils</w:t>
+      </w:r>
+      <w:proofErr w:type="spellEnd"/>
+      <w:r>
+        <w:rPr>
+          <w:lang w:val="en-GB"/>
+        </w:rPr>
+        <w:t xml:space="preserve"> contains generic helper methods for manipulating the FASTA </w:t>
+      </w:r>
+      <w:proofErr w:type="spellStart"/>
+      <w:r>
+        <w:rPr>
+          <w:lang w:val="en-GB"/>
+        </w:rPr>
+        <w:t>DNASequence</w:t>
+      </w:r>
+      <w:proofErr w:type="spellEnd"/>
+      <w:r>
+        <w:rPr>
+          <w:lang w:val="en-GB"/>
+        </w:rPr>
+        <w:t xml:space="preserve"> (and </w:t>
+      </w:r>
+      <w:proofErr w:type="spellStart"/>
+      <w:r>
+        <w:rPr>
+          <w:lang w:val="en-GB"/>
+        </w:rPr>
+        <w:t>DNASequence</w:t>
+      </w:r>
+      <w:proofErr w:type="spellEnd"/>
+      <w:r>
+        <w:rPr>
+          <w:lang w:val="en-GB"/>
+        </w:rPr>
+        <w:t xml:space="preserve"> Map) objects. Most of these are wrappers for existing </w:t>
+      </w:r>
+      <w:proofErr w:type="spellStart"/>
+      <w:r>
+        <w:rPr>
+          <w:lang w:val="en-GB"/>
+        </w:rPr>
+        <w:t>BioJava</w:t>
+      </w:r>
+      <w:proofErr w:type="spellEnd"/>
+      <w:r>
+        <w:rPr>
+          <w:lang w:val="en-GB"/>
+        </w:rPr>
+        <w:t xml:space="preserve"> methods</w:t>
+      </w:r>
+      <w:r>
+        <w:rPr>
+          <w:lang w:val="en-GB"/>
+        </w:rPr>
+        <w:t xml:space="preserve"> </w:t>
+      </w:r>
+      <w:sdt>
+        <w:sdtPr>
+          <w:rPr>
+            <w:color w:val="000000"/>
+            <w:lang w:val="en-GB"/>
+          </w:rPr>
+          <w:tag w:val="MENDELEY_CITATION_v3_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"/>
+          <w:id w:val="1863939627"/>
+          <w:placeholder>
+            <w:docPart w:val="EB04D3C1AAA7C4419AF7AF7882C0F7DD"/>
+          </w:placeholder>
+        </w:sdtPr>
+        <w:sdtContent>
+          <w:r>
+            <w:rPr>
+              <w:color w:val="000000"/>
+              <w:lang w:val="en-GB"/>
+            </w:rPr>
+            <w:t>(</w:t>
+          </w:r>
+          <w:proofErr w:type="spellStart"/>
+          <w:r>
+            <w:rPr>
+              <w:color w:val="000000"/>
+              <w:lang w:val="en-GB"/>
+            </w:rPr>
+            <w:t>Lafita</w:t>
+          </w:r>
+          <w:proofErr w:type="spellEnd"/>
+          <w:r>
+            <w:rPr>
+              <w:color w:val="000000"/>
+              <w:lang w:val="en-GB"/>
+            </w:rPr>
+            <w:t xml:space="preserve"> et al., 2019)</w:t>
+          </w:r>
+        </w:sdtContent>
+      </w:sdt>
+      <w:r>
+        <w:rPr>
+          <w:lang w:val="en-GB"/>
+        </w:rPr>
+        <w:t>.</w:t>
+      </w:r>
+    </w:p>
+    <w:p>
+      <w:pPr>
+        <w:pStyle w:val="Heading3"/>
+        <w:numPr>
+          <w:ilvl w:val="3"/>
+          <w:numId w:val="13"/>
+        </w:numPr>
+      </w:pPr>
+      <w:proofErr w:type="spellStart"/>
+      <w:r>
+        <w:t>FastaUtils</w:t>
+      </w:r>
+      <w:proofErr w:type="spellEnd"/>
+      <w:r>
+        <w:t xml:space="preserve"> is heavily used in the </w:t>
+      </w:r>
+      <w:proofErr w:type="spellStart"/>
+      <w:r>
+        <w:t>BasicStatistics</w:t>
+      </w:r>
+      <w:proofErr w:type="spellEnd"/>
+      <w:r>
+        <w:t xml:space="preserve"> module.</w:t>
+      </w:r>
+    </w:p>
+    <w:p>
+      <w:pPr>
+        <w:pStyle w:val="Heading3"/>
+      </w:pPr>
+      <w:proofErr w:type="spellStart"/>
+      <w:r>
+        <w:t>GffUtils</w:t>
+      </w:r>
+      <w:proofErr w:type="spellEnd"/>
+      <w:r>
+        <w:t xml:space="preserve"> </w:t>
+      </w:r>
+    </w:p>
+    <w:p>
+      <w:pPr>
+        <w:pStyle w:val="Heading3"/>
+        <w:numPr>
+          <w:ilvl w:val="3"/>
+          <w:numId w:val="13"/>
+        </w:numPr>
+      </w:pPr>
+      <w:r>
+        <w:t xml:space="preserve">Similar to </w:t>
+      </w:r>
+      <w:proofErr w:type="spellStart"/>
+      <w:r>
+        <w:t>FastaUtils</w:t>
+      </w:r>
+      <w:proofErr w:type="spellEnd"/>
+      <w:r>
+        <w:t xml:space="preserve">, this class contains handler methods for manipulating </w:t>
+      </w:r>
+      <w:proofErr w:type="spellStart"/>
+      <w:r>
+        <w:t>FeatureList</w:t>
+      </w:r>
+      <w:proofErr w:type="spellEnd"/>
+      <w:r>
+        <w:t xml:space="preserve"> objects from </w:t>
+      </w:r>
+      <w:proofErr w:type="spellStart"/>
+      <w:r>
+        <w:t>BioJava</w:t>
+      </w:r>
+      <w:proofErr w:type="spellEnd"/>
+      <w:r>
+        <w:t xml:space="preserve"> </w:t>
+      </w:r>
+      <w:sdt>
+        <w:sdtPr>
+          <w:rPr>
+            <w:color w:val="000000"/>
+            <w:lang w:val="en-GB"/>
+          </w:rPr>
+          <w:tag w:val="MENDELEY_CITATION_v3_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"/>
+          <w:id w:val="-629867428"/>
+          <w:placeholder>
+            <w:docPart w:val="4EBC3BE68DF19F4691FCBBE3AFED848F"/>
+          </w:placeholder>
+        </w:sdtPr>
+        <w:sdtContent>
+          <w:r>
+            <w:rPr>
+              <w:color w:val="000000"/>
+              <w:lang w:val="en-GB"/>
+            </w:rPr>
+            <w:t>(</w:t>
+          </w:r>
+          <w:proofErr w:type="spellStart"/>
+          <w:r>
+            <w:rPr>
+              <w:color w:val="000000"/>
+              <w:lang w:val="en-GB"/>
+            </w:rPr>
+            <w:t>Lafita</w:t>
+          </w:r>
+          <w:proofErr w:type="spellEnd"/>
+          <w:r>
+            <w:rPr>
+              <w:color w:val="000000"/>
+              <w:lang w:val="en-GB"/>
+            </w:rPr>
+            <w:t xml:space="preserve"> et al., 2019)</w:t>
+          </w:r>
+        </w:sdtContent>
+      </w:sdt>
+      <w:r>
+        <w:t xml:space="preserve">. It contains methods used in filtering the </w:t>
+      </w:r>
+      <w:proofErr w:type="spellStart"/>
+      <w:r>
+        <w:t>FeatureList</w:t>
+      </w:r>
+      <w:proofErr w:type="spellEnd"/>
+      <w:r>
+        <w:t xml:space="preserve"> — e.g., </w:t>
+      </w:r>
+      <w:proofErr w:type="spellStart"/>
+      <w:r>
+        <w:t>getSequenceIdentifierFromGene</w:t>
+      </w:r>
+      <w:proofErr w:type="spellEnd"/>
+      <w:r>
+        <w:t xml:space="preserve">, </w:t>
+      </w:r>
+      <w:proofErr w:type="spellStart"/>
+      <w:r>
+        <w:t>getSelectedFeatureLocations</w:t>
+      </w:r>
+      <w:proofErr w:type="spellEnd"/>
+      <w:r>
+        <w:t xml:space="preserve">. Methods for aggregating features include </w:t>
+      </w:r>
+      <w:proofErr w:type="spellStart"/>
+      <w:r>
+        <w:t>countFeaturesAcrossAllGenes</w:t>
+      </w:r>
+      <w:proofErr w:type="spellEnd"/>
+      <w:r>
+        <w:t xml:space="preserve">, </w:t>
+      </w:r>
+      <w:proofErr w:type="spellStart"/>
+      <w:r>
+        <w:t>countFeaturesInGene</w:t>
+      </w:r>
+      <w:proofErr w:type="spellEnd"/>
+      <w:r>
+        <w:t xml:space="preserve">, </w:t>
+      </w:r>
+      <w:proofErr w:type="spellStart"/>
+      <w:r>
+        <w:t>averageGeneLength</w:t>
+      </w:r>
+      <w:proofErr w:type="spellEnd"/>
+      <w:r>
+        <w:t xml:space="preserve">, and </w:t>
+      </w:r>
+      <w:proofErr w:type="spellStart"/>
+      <w:r>
+        <w:t>averageFeatureLength</w:t>
+      </w:r>
+      <w:proofErr w:type="spellEnd"/>
+      <w:r>
+        <w:t xml:space="preserve">. There are also methods for getting the shortest and longest feature — these methods are overloaded: if the user passes in a </w:t>
+      </w:r>
+      <w:proofErr w:type="spellStart"/>
+      <w:r>
+        <w:t>geneId</w:t>
+      </w:r>
+      <w:proofErr w:type="spellEnd"/>
+      <w:r>
+        <w:t xml:space="preserve">, it will filter for the shortest/longest feature in that particular gene. If </w:t>
+      </w:r>
+      <w:proofErr w:type="spellStart"/>
+      <w:r>
+        <w:t>geneId</w:t>
+      </w:r>
+      <w:proofErr w:type="spellEnd"/>
+      <w:r>
+        <w:t xml:space="preserve"> is not provided, then it will find the shortest/longest feature in the GFF file. Other notable methods include helpers for calculating the coordinates from a gene (</w:t>
+      </w:r>
+      <w:proofErr w:type="spellStart"/>
+      <w:r>
+        <w:t>getCoordsForGene</w:t>
+      </w:r>
+      <w:proofErr w:type="spellEnd"/>
+      <w:r>
+        <w:t xml:space="preserve"> and </w:t>
+      </w:r>
+      <w:proofErr w:type="spellStart"/>
+      <w:r>
+        <w:t>getSelectedFeatureLocations</w:t>
+      </w:r>
+      <w:proofErr w:type="spellEnd"/>
+      <w:r>
+        <w:t xml:space="preserve">), which are used in the </w:t>
+      </w:r>
+      <w:proofErr w:type="spellStart"/>
+      <w:r>
+        <w:t>FastaVisualization</w:t>
+      </w:r>
+      <w:proofErr w:type="spellEnd"/>
+      <w:r>
+        <w:t xml:space="preserve"> and </w:t>
+      </w:r>
+      <w:proofErr w:type="spellStart"/>
+      <w:r>
+        <w:t>GeneVisPanels</w:t>
+      </w:r>
+      <w:proofErr w:type="spellEnd"/>
+      <w:r>
+        <w:t>.</w:t>
+      </w:r>
+    </w:p>
+    <w:p>
+      <w:pPr>
+        <w:pStyle w:val="Heading2"/>
+      </w:pPr>
+      <w:r>
+        <w:t xml:space="preserve">Design </w:t>
+      </w:r>
+      <w:r>
+        <w:t>Choices</w:t>
+      </w:r>
+    </w:p>
+    <w:p>
+      <w:pPr>
+        <w:pStyle w:val="Heading3"/>
+      </w:pPr>
+      <w:r>
+        <w:rPr>
+          <w:lang w:val="en-GB"/>
+        </w:rPr>
+        <w:t>Ant or Maven</w:t>
+      </w:r>
+      <w:r>
+        <w:rPr>
+          <w:lang w:val="en-GB"/>
+        </w:rPr>
+        <w:t xml:space="preserve"> — </w:t>
+      </w:r>
+      <w:r>
+        <w:rPr>
+          <w:b/>
+          <w:bCs w:val="0"/>
+          <w:lang w:val="en-GB"/>
+        </w:rPr>
+        <w:t>Decision</w:t>
+      </w:r>
+      <w:r>
+        <w:rPr>
+          <w:lang w:val="en-GB"/>
+        </w:rPr>
+        <w:t>: Mavan</w:t>
+      </w:r>
+    </w:p>
+    <w:p>
+      <w:pPr>
+        <w:pStyle w:val="Heading3"/>
+        <w:numPr>
+          <w:ilvl w:val="3"/>
+          <w:numId w:val="13"/>
+        </w:numPr>
+      </w:pPr>
+      <w:r>
+        <w:t xml:space="preserve">To help me decide on architecture, I need to understand if SQLite and </w:t>
+      </w:r>
+      <w:proofErr w:type="spellStart"/>
+      <w:r>
+        <w:t>BioJava</w:t>
+      </w:r>
+      <w:proofErr w:type="spellEnd"/>
+      <w:r>
+        <w:t xml:space="preserve"> are valid options. How easy are they to import, use, and share? I was able to make a dummy project using Maven and import SQLite and </w:t>
+      </w:r>
+      <w:proofErr w:type="spellStart"/>
+      <w:r>
+        <w:t>BioJava</w:t>
+      </w:r>
+      <w:proofErr w:type="spellEnd"/>
+      <w:r>
+        <w:t xml:space="preserve"> modules, running some boilerplate code from the GitHub README files of these packages. It seemed to work okay and produced the expected output. [not-included-in-submission]/Users/mspriggs/NetBeansProjects/programming_using_java/misc/javaWithMaven. The major bonus here is not having to recreate a parsing tool for GFF (v2 and v3). I'm not yet sure if I will need a database, but I know I have the option. I'm sure I can do this with Ant, but I recall the general advice being that Maven or Gradle is more advantageous if you have external dependencies, which I do. The XML logic seems easy enough.</w:t>
+      </w:r>
+      <w:r>
+        <w:rPr>
+          <w:lang w:val="en-GB"/>
+        </w:rPr>
+        <w:t xml:space="preserve"> Ref:</w:t>
+      </w:r>
+      <w:r>
+        <w:rPr>
+          <w:lang w:val="en-GB"/>
+        </w:rPr>
+        <w:t xml:space="preserve"> </w:t>
+      </w:r>
+      <w:r>
+        <w:rPr>
+          <w:lang w:val="en-GB"/>
+        </w:rPr>
+        <w:t>[https://www.youtube.com/watch?v=Fq05uX3G4b0 — accessed 15-Nov-25]</w:t>
+      </w:r>
+    </w:p>
+    <w:p>
+      <w:pPr>
+        <w:pStyle w:val="Heading3"/>
+        <w:numPr>
+          <w:ilvl w:val="3"/>
+          <w:numId w:val="13"/>
+        </w:numPr>
+      </w:pPr>
+      <w:r>
+        <w:t>A consequence of using Maven is that, to include external dependencies, I need to create a fat JAR (though there are other ways).</w:t>
+      </w:r>
+    </w:p>
+    <w:p>
+      <w:pPr>
+        <w:pStyle w:val="Heading3"/>
+      </w:pPr>
+      <w:proofErr w:type="spellStart"/>
+      <w:r>
+        <w:rPr>
+          <w:lang w:val="en-GB"/>
+        </w:rPr>
+        <w:t>BioJava</w:t>
+      </w:r>
+      <w:proofErr w:type="spellEnd"/>
+      <w:r>
+        <w:rPr>
+          <w:lang w:val="en-GB"/>
+        </w:rPr>
+        <w:t xml:space="preserve"> or custom parser</w:t>
+      </w:r>
+      <w:r>
+        <w:rPr>
+          <w:lang w:val="en-GB"/>
+        </w:rPr>
+        <w:t xml:space="preserve"> </w:t>
+      </w:r>
+      <w:r>
+        <w:rPr>
+          <w:lang w:val="en-GB"/>
+        </w:rPr>
+        <w:t xml:space="preserve">— </w:t>
+      </w:r>
+      <w:r>
+        <w:rPr>
+          <w:b/>
+          <w:bCs w:val="0"/>
+          <w:lang w:val="en-GB"/>
+        </w:rPr>
+        <w:t>Decision</w:t>
+      </w:r>
+      <w:r>
+        <w:rPr>
+          <w:lang w:val="en-GB"/>
+        </w:rPr>
+        <w:t xml:space="preserve">: </w:t>
+      </w:r>
+      <w:proofErr w:type="spellStart"/>
+      <w:r>
+        <w:rPr>
+          <w:lang w:val="en-GB"/>
+        </w:rPr>
+        <w:t>BioJava</w:t>
+      </w:r>
+      <w:proofErr w:type="spellEnd"/>
+    </w:p>
+    <w:p>
+      <w:pPr>
+        <w:pStyle w:val="Heading3"/>
+        <w:numPr>
+          <w:ilvl w:val="3"/>
+          <w:numId w:val="13"/>
+        </w:numPr>
+      </w:pPr>
+      <w:r>
+        <w:lastRenderedPageBreak/>
+        <w:t xml:space="preserve">In its simplest form, </w:t>
+      </w:r>
+      <w:r>
+        <w:t>I made</w:t>
+      </w:r>
+      <w:r>
+        <w:t xml:space="preserve"> a FASTA parser and a GFF3 parser in 71 lines [code not shown]. There is also a GeneIDGFF2Reader for GTF files, so I can allow my user to parse these too! There are options to parse large files using </w:t>
+      </w:r>
+      <w:proofErr w:type="spellStart"/>
+      <w:r>
+        <w:t>InputStreamProvider</w:t>
+      </w:r>
+      <w:proofErr w:type="spellEnd"/>
+      <w:r>
+        <w:t xml:space="preserve"> — consider this a feature request.</w:t>
+      </w:r>
+    </w:p>
+    <w:p>
+      <w:pPr>
+        <w:pStyle w:val="Heading3"/>
+      </w:pPr>
+      <w:r>
+        <w:rPr>
+          <w:lang w:val="en-GB"/>
+        </w:rPr>
+        <w:t>SQLite or custom class and storage module</w:t>
+      </w:r>
+      <w:r>
+        <w:rPr>
+          <w:lang w:val="en-GB"/>
+        </w:rPr>
+        <w:t xml:space="preserve"> </w:t>
+      </w:r>
+      <w:r>
+        <w:rPr>
+          <w:lang w:val="en-GB"/>
+        </w:rPr>
+        <w:t>—</w:t>
+      </w:r>
+      <w:r>
+        <w:rPr>
+          <w:lang w:val="en-GB"/>
+        </w:rPr>
+        <w:t xml:space="preserve"> </w:t>
+      </w:r>
+      <w:r>
+        <w:rPr>
+          <w:b/>
+          <w:bCs w:val="0"/>
+          <w:lang w:val="en-GB"/>
+        </w:rPr>
+        <w:t>Decision</w:t>
+      </w:r>
+      <w:r>
+        <w:rPr>
+          <w:lang w:val="en-GB"/>
+        </w:rPr>
+        <w:t>: custom class and storage module</w:t>
+      </w:r>
+    </w:p>
+    <w:p>
+      <w:pPr>
+        <w:pStyle w:val="Heading3"/>
+        <w:numPr>
+          <w:ilvl w:val="3"/>
+          <w:numId w:val="13"/>
+        </w:numPr>
+      </w:pPr>
+      <w:r>
+        <w:t xml:space="preserve">At this point, I think a database might not be needed since the objects provided by </w:t>
+      </w:r>
+      <w:proofErr w:type="spellStart"/>
+      <w:r>
+        <w:t>BioJava</w:t>
+      </w:r>
+      <w:proofErr w:type="spellEnd"/>
+      <w:r>
+        <w:t xml:space="preserve"> seem to meet all my current needs. This may change as I get further into development</w:t>
+      </w:r>
+      <w:r>
+        <w:t xml:space="preserve"> </w:t>
+      </w:r>
+      <w:sdt>
+        <w:sdtPr>
+          <w:rPr>
+            <w:color w:val="000000"/>
+          </w:rPr>
+          <w:tag w:val="MENDELEY_CITATION_v3_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"/>
+          <w:id w:val="-1033654540"/>
+          <w:placeholder>
+            <w:docPart w:val="DefaultPlaceholder_-1854013440"/>
+          </w:placeholder>
+        </w:sdtPr>
+        <w:sdtContent>
+          <w:r>
+            <w:rPr>
+              <w:color w:val="000000"/>
+            </w:rPr>
+            <w:t>(</w:t>
+          </w:r>
+          <w:proofErr w:type="spellStart"/>
+          <w:r>
+            <w:rPr>
+              <w:color w:val="000000"/>
+            </w:rPr>
+            <w:t>Lafita</w:t>
+          </w:r>
+          <w:proofErr w:type="spellEnd"/>
+          <w:r>
+            <w:rPr>
+              <w:color w:val="000000"/>
+            </w:rPr>
+            <w:t xml:space="preserve"> et al., 2019)</w:t>
+          </w:r>
+        </w:sdtContent>
+      </w:sdt>
+      <w:r>
+        <w:rPr>
+          <w:color w:val="000000"/>
+        </w:rPr>
+        <w:t>.</w:t>
+      </w:r>
+    </w:p>
+    <w:p>
+      <w:pPr>
+        <w:pStyle w:val="Heading2"/>
+      </w:pPr>
+      <w:r>
+        <w:t>References</w:t>
+      </w:r>
+    </w:p>
+    <w:sdt>
+      <w:sdtPr>
+        <w:rPr>
+          <w:rFonts w:ascii="Calibri" w:hAnsi="Calibri" w:cs="Calibri"/>
+          <w:color w:val="000000"/>
+          <w:sz w:val="22"/>
+          <w:szCs w:val="22"/>
+        </w:rPr>
+        <w:tag w:val="MENDELEY_BIBLIOGRAPHY"/>
+        <w:id w:val="1383675360"/>
+        <w:placeholder>
+          <w:docPart w:val="DefaultPlaceholder_-1854013440"/>
+        </w:placeholder>
+      </w:sdtPr>
+      <w:sdtContent>
+        <w:p>
+          <w:pPr>
+            <w:autoSpaceDE w:val="0"/>
+            <w:autoSpaceDN w:val="0"/>
+            <w:ind w:left="480" w:hanging="480"/>
+            <w:divId w:val="1993874449"/>
+            <w:rPr>
+              <w:rFonts w:ascii="Calibri" w:hAnsi="Calibri" w:cs="Calibri"/>
+              <w:color w:val="000000"/>
+              <w:sz w:val="22"/>
+              <w:szCs w:val="22"/>
+            </w:rPr>
+          </w:pPr>
+          <w:proofErr w:type="spellStart"/>
+          <w:r>
+            <w:rPr>
+              <w:rFonts w:ascii="Calibri" w:hAnsi="Calibri" w:cs="Calibri"/>
+              <w:color w:val="000000"/>
+              <w:sz w:val="22"/>
+              <w:szCs w:val="22"/>
+            </w:rPr>
+            <w:t>Lafita</w:t>
+          </w:r>
+          <w:proofErr w:type="spellEnd"/>
+          <w:r>
+            <w:rPr>
+              <w:rFonts w:ascii="Calibri" w:hAnsi="Calibri" w:cs="Calibri"/>
+              <w:color w:val="000000"/>
+              <w:sz w:val="22"/>
+              <w:szCs w:val="22"/>
+            </w:rPr>
+            <w:t xml:space="preserve">, A., Bliven, S., </w:t>
+          </w:r>
+          <w:proofErr w:type="spellStart"/>
+          <w:r>
+            <w:rPr>
+              <w:rFonts w:ascii="Calibri" w:hAnsi="Calibri" w:cs="Calibri"/>
+              <w:color w:val="000000"/>
+              <w:sz w:val="22"/>
+              <w:szCs w:val="22"/>
+            </w:rPr>
+            <w:t>Prlić</w:t>
+          </w:r>
+          <w:proofErr w:type="spellEnd"/>
+          <w:r>
+            <w:rPr>
+              <w:rFonts w:ascii="Calibri" w:hAnsi="Calibri" w:cs="Calibri"/>
+              <w:color w:val="000000"/>
+              <w:sz w:val="22"/>
+              <w:szCs w:val="22"/>
+            </w:rPr>
+            <w:t xml:space="preserve">, A., </w:t>
+          </w:r>
+          <w:proofErr w:type="spellStart"/>
+          <w:r>
+            <w:rPr>
+              <w:rFonts w:ascii="Calibri" w:hAnsi="Calibri" w:cs="Calibri"/>
+              <w:color w:val="000000"/>
+              <w:sz w:val="22"/>
+              <w:szCs w:val="22"/>
+            </w:rPr>
+            <w:t>Guzenko</w:t>
+          </w:r>
+          <w:proofErr w:type="spellEnd"/>
+          <w:r>
+            <w:rPr>
+              <w:rFonts w:ascii="Calibri" w:hAnsi="Calibri" w:cs="Calibri"/>
+              <w:color w:val="000000"/>
+              <w:sz w:val="22"/>
+              <w:szCs w:val="22"/>
+            </w:rPr>
+            <w:t xml:space="preserve">, D., Rose, P. W., Bradley, A., Pavan, P., Myers-Turnbull, D., </w:t>
+          </w:r>
+          <w:proofErr w:type="spellStart"/>
+          <w:r>
+            <w:rPr>
+              <w:rFonts w:ascii="Calibri" w:hAnsi="Calibri" w:cs="Calibri"/>
+              <w:color w:val="000000"/>
+              <w:sz w:val="22"/>
+              <w:szCs w:val="22"/>
+            </w:rPr>
+            <w:t>Valasatava</w:t>
+          </w:r>
+          <w:proofErr w:type="spellEnd"/>
+          <w:r>
+            <w:rPr>
+              <w:rFonts w:ascii="Calibri" w:hAnsi="Calibri" w:cs="Calibri"/>
+              <w:color w:val="000000"/>
+              <w:sz w:val="22"/>
+              <w:szCs w:val="22"/>
+            </w:rPr>
+            <w:t xml:space="preserve">, Y., Heuer, M., Larson, M., Burley, S. K., &amp; Duarte, J. M. (2019). </w:t>
+          </w:r>
+          <w:proofErr w:type="spellStart"/>
+          <w:r>
+            <w:rPr>
+              <w:rFonts w:ascii="Calibri" w:hAnsi="Calibri" w:cs="Calibri"/>
+              <w:color w:val="000000"/>
+              <w:sz w:val="22"/>
+              <w:szCs w:val="22"/>
+            </w:rPr>
+            <w:t>BioJava</w:t>
+          </w:r>
+          <w:proofErr w:type="spellEnd"/>
+          <w:r>
+            <w:rPr>
+              <w:rFonts w:ascii="Calibri" w:hAnsi="Calibri" w:cs="Calibri"/>
+              <w:color w:val="000000"/>
+              <w:sz w:val="22"/>
+              <w:szCs w:val="22"/>
+            </w:rPr>
+            <w:t xml:space="preserve"> 5: A community driven open-source bioinformatics library. </w:t>
+          </w:r>
+          <w:r>
+            <w:rPr>
+              <w:rFonts w:ascii="Calibri" w:hAnsi="Calibri" w:cs="Calibri"/>
+              <w:i/>
+              <w:iCs/>
+              <w:color w:val="000000"/>
+              <w:sz w:val="22"/>
+              <w:szCs w:val="22"/>
+            </w:rPr>
+            <w:t>PLOS Computational Biology</w:t>
+          </w:r>
+          <w:r>
+            <w:rPr>
+              <w:rFonts w:ascii="Calibri" w:hAnsi="Calibri" w:cs="Calibri"/>
+              <w:color w:val="000000"/>
+              <w:sz w:val="22"/>
+              <w:szCs w:val="22"/>
+            </w:rPr>
+            <w:t xml:space="preserve">, </w:t>
+          </w:r>
+          <w:r>
+            <w:rPr>
+              <w:rFonts w:ascii="Calibri" w:hAnsi="Calibri" w:cs="Calibri"/>
+              <w:i/>
+              <w:iCs/>
+              <w:color w:val="000000"/>
+              <w:sz w:val="22"/>
+              <w:szCs w:val="22"/>
+            </w:rPr>
+            <w:t>15</w:t>
+          </w:r>
+          <w:r>
+            <w:rPr>
+              <w:rFonts w:ascii="Calibri" w:hAnsi="Calibri" w:cs="Calibri"/>
+              <w:color w:val="000000"/>
+              <w:sz w:val="22"/>
+              <w:szCs w:val="22"/>
+            </w:rPr>
+            <w:t>(2), e1006791. https://doi.org/10.1371/JOURNAL.PCBI.1006791 </w:t>
+          </w:r>
+        </w:p>
+      </w:sdtContent>
+    </w:sdt>
     <w:sectPr>
       <w:pgSz w:w="11906" w:h="16838"/>
       <w:pgMar w:top="1440" w:right="1440" w:bottom="1440" w:left="1440" w:header="708" w:footer="708" w:gutter="0"/>
@@ -298,7 +4034,7 @@
   <w:abstractNum w:abstractNumId="4" w15:restartNumberingAfterBreak="0">
     <w:nsid w:val="2D957A1D"/>
     <w:multiLevelType w:val="multilevel"/>
-    <w:tmpl w:val="47A26C5A"/>
+    <w:tmpl w:val="90EAE208"/>
     <w:lvl w:ilvl="0">
       <w:start w:val="1"/>
       <w:numFmt w:val="none"/>
@@ -354,20 +4090,24 @@
       </w:pPr>
       <w:rPr>
         <w:rFonts w:hint="default"/>
+        <w:b w:val="0"/>
+        <w:bCs/>
+        <w:i w:val="0"/>
+        <w:iCs/>
+        <w:sz w:val="22"/>
+        <w:szCs w:val="28"/>
       </w:rPr>
     </w:lvl>
     <w:lvl w:ilvl="4">
       <w:start w:val="1"/>
       <w:numFmt w:val="bullet"/>
-      <w:suff w:val="space"/>
-      <w:lvlText w:val=""/>
+      <w:lvlText w:val="o"/>
       <w:lvlJc w:val="left"/>
       <w:pPr>
-        <w:ind w:left="1588" w:hanging="160"/>
+        <w:ind w:left="1788" w:hanging="360"/>
       </w:pPr>
       <w:rPr>
-        <w:rFonts w:ascii="Symbol" w:hAnsi="Symbol" w:hint="default"/>
-        <w:sz w:val="22"/>
+        <w:rFonts w:ascii="Courier New" w:hAnsi="Courier New" w:cs="Courier New" w:hint="default"/>
       </w:rPr>
     </w:lvl>
     <w:lvl w:ilvl="5">
@@ -1348,7 +5088,7 @@
   <w:style w:type="paragraph" w:default="1" w:styleId="Normal">
     <w:name w:val="Normal"/>
     <w:qFormat/>
-    <w:rsid w:val="00F62F99"/>
+    <w:rsid w:val="007E7913"/>
     <w:rPr>
       <w:rFonts w:ascii="Times New Roman" w:hAnsi="Times New Roman" w:cs="Times New Roman"/>
       <w:kern w:val="0"/>
@@ -1542,7 +5282,6 @@
   <w:style w:type="character" w:default="1" w:styleId="DefaultParagraphFont">
     <w:name w:val="Default Paragraph Font"/>
     <w:uiPriority w:val="1"/>
-    <w:semiHidden/>
     <w:unhideWhenUsed/>
   </w:style>
   <w:style w:type="table" w:default="1" w:styleId="TableNormal">
@@ -2116,7 +5855,912 @@
       <w:szCs w:val="20"/>
     </w:rPr>
   </w:style>
+  <w:style w:type="character" w:styleId="PlaceholderText">
+    <w:name w:val="Placeholder Text"/>
+    <w:basedOn w:val="DefaultParagraphFont"/>
+    <w:uiPriority w:val="99"/>
+    <w:semiHidden/>
+    <w:rsid w:val="00E80061"/>
+    <w:rPr>
+      <w:color w:val="666666"/>
+    </w:rPr>
+  </w:style>
 </w:styles>
+</file>
+
+<file path=word/glossary/document.xml><?xml version="1.0" encoding="utf-8"?>
+<w:glossaryDocument xmlns:wpc="http://schemas.microsoft.com/office/word/2010/wordprocessingCanvas" xmlns:cx="http://schemas.microsoft.com/office/drawing/2014/chartex" xmlns:cx1="http://schemas.microsoft.com/office/drawing/2015/9/8/chartex" xmlns:cx2="http://schemas.microsoft.com/office/drawing/2015/10/21/chartex" xmlns:cx3="http://schemas.microsoft.com/office/drawing/2016/5/9/chartex" xmlns:cx4="http://schemas.microsoft.com/office/drawing/2016/5/10/chartex" xmlns:cx5="http://schemas.microsoft.com/office/drawing/2016/5/11/chartex" xmlns:cx6="http://schemas.microsoft.com/office/drawing/2016/5/12/chartex" xmlns:cx7="http://schemas.microsoft.com/office/drawing/2016/5/13/chartex" xmlns:cx8="http://schemas.microsoft.com/office/drawing/2016/5/14/chartex" xmlns:mc="http://schemas.openxmlformats.org/markup-compatibility/2006" xmlns:aink="http://schemas.microsoft.com/office/drawing/2016/ink" xmlns:am3d="http://schemas.microsoft.com/office/drawing/2017/model3d" xmlns:o="urn:schemas-microsoft-com:office:office" xmlns:oel="http://schemas.microsoft.com/office/2019/extlst" xmlns:r="http://schemas.openxmlformats.org/officeDocument/2006/relationships" xmlns:m="http://schemas.openxmlformats.org/officeDocument/2006/math" xmlns:v="urn:schemas-microsoft-com:vml" xmlns:wp14="http://schemas.microsoft.com/office/word/2010/wordprocessingDrawing" xmlns:wp="http://schemas.openxmlformats.org/drawingml/2006/wordprocessingDrawing" xmlns:w10="urn:schemas-microsoft-com:office:word" xmlns:w="http://schemas.openxmlformats.org/wordprocessingml/2006/main" xmlns:w14="http://schemas.microsoft.com/office/word/2010/wordml" xmlns:w15="http://schemas.microsoft.com/office/word/2012/wordml" xmlns:w16cex="http://schemas.microsoft.com/office/word/2018/wordml/cex" xmlns:w16cid="http://schemas.microsoft.com/office/word/2016/wordml/cid" xmlns:w16="http://schemas.microsoft.com/office/word/2018/wordml" xmlns:w16du="http://schemas.microsoft.com/office/word/2023/wordml/word16du" xmlns:w16sdtdh="http://schemas.microsoft.com/office/word/2020/wordml/sdtdatahash" xmlns:w16sdtfl="http://schemas.microsoft.com/office/word/2024/wordml/sdtformatlock" xmlns:w16se="http://schemas.microsoft.com/office/word/2015/wordml/symex" xmlns:wpg="http://schemas.microsoft.com/office/word/2010/wordprocessingGroup" xmlns:wpi="http://schemas.microsoft.com/office/word/2010/wordprocessingInk" xmlns:wne="http://schemas.microsoft.com/office/word/2006/wordml" xmlns:wps="http://schemas.microsoft.com/office/word/2010/wordprocessingShape" mc:Ignorable="w14 w15 w16se w16cid w16 w16cex w16sdtdh w16sdtfl w16du wp14">
+  <w:docParts>
+    <w:docPart>
+      <w:docPartPr>
+        <w:name w:val="DefaultPlaceholder_-1854013440"/>
+        <w:category>
+          <w:name w:val="General"/>
+          <w:gallery w:val="placeholder"/>
+        </w:category>
+        <w:types>
+          <w:type w:val="bbPlcHdr"/>
+        </w:types>
+        <w:behaviors>
+          <w:behavior w:val="content"/>
+        </w:behaviors>
+        <w:guid w:val="{2A8D0102-56C6-8146-AC77-D22606A1F975}"/>
+      </w:docPartPr>
+      <w:docPartBody>
+        <w:p>
+          <w:r>
+            <w:rPr>
+              <w:rStyle w:val="PlaceholderText"/>
+            </w:rPr>
+            <w:t>Click or tap here to enter text.</w:t>
+          </w:r>
+        </w:p>
+      </w:docPartBody>
+    </w:docPart>
+    <w:docPart>
+      <w:docPartPr>
+        <w:name w:val="DFC49D87B3B3904F8357464C4636B5F1"/>
+        <w:category>
+          <w:name w:val="General"/>
+          <w:gallery w:val="placeholder"/>
+        </w:category>
+        <w:types>
+          <w:type w:val="bbPlcHdr"/>
+        </w:types>
+        <w:behaviors>
+          <w:behavior w:val="content"/>
+        </w:behaviors>
+        <w:guid w:val="{BF805EAA-BD21-3048-9556-719C4D7C598A}"/>
+      </w:docPartPr>
+      <w:docPartBody>
+        <w:p>
+          <w:pPr>
+            <w:pStyle w:val="DFC49D87B3B3904F8357464C4636B5F1"/>
+          </w:pPr>
+          <w:r>
+            <w:rPr>
+              <w:rStyle w:val="PlaceholderText"/>
+            </w:rPr>
+            <w:t>Click or tap here to enter text.</w:t>
+          </w:r>
+        </w:p>
+      </w:docPartBody>
+    </w:docPart>
+    <w:docPart>
+      <w:docPartPr>
+        <w:name w:val="30A31B5414ED03498BC6DECDA72442BC"/>
+        <w:category>
+          <w:name w:val="General"/>
+          <w:gallery w:val="placeholder"/>
+        </w:category>
+        <w:types>
+          <w:type w:val="bbPlcHdr"/>
+        </w:types>
+        <w:behaviors>
+          <w:behavior w:val="content"/>
+        </w:behaviors>
+        <w:guid w:val="{6944953E-C829-904A-87A0-AC64FCA9B18A}"/>
+      </w:docPartPr>
+      <w:docPartBody>
+        <w:p>
+          <w:pPr>
+            <w:pStyle w:val="30A31B5414ED03498BC6DECDA72442BC"/>
+          </w:pPr>
+          <w:r>
+            <w:rPr>
+              <w:rStyle w:val="PlaceholderText"/>
+            </w:rPr>
+            <w:t>Click or tap here to enter text.</w:t>
+          </w:r>
+        </w:p>
+      </w:docPartBody>
+    </w:docPart>
+    <w:docPart>
+      <w:docPartPr>
+        <w:name w:val="763D8F3266968E498C04B18066ADB223"/>
+        <w:category>
+          <w:name w:val="General"/>
+          <w:gallery w:val="placeholder"/>
+        </w:category>
+        <w:types>
+          <w:type w:val="bbPlcHdr"/>
+        </w:types>
+        <w:behaviors>
+          <w:behavior w:val="content"/>
+        </w:behaviors>
+        <w:guid w:val="{66AF457A-CBB7-814A-9D5F-0031EE3E1538}"/>
+      </w:docPartPr>
+      <w:docPartBody>
+        <w:p>
+          <w:pPr>
+            <w:pStyle w:val="763D8F3266968E498C04B18066ADB223"/>
+          </w:pPr>
+          <w:r>
+            <w:rPr>
+              <w:rStyle w:val="PlaceholderText"/>
+            </w:rPr>
+            <w:t>Click or tap here to enter text.</w:t>
+          </w:r>
+        </w:p>
+      </w:docPartBody>
+    </w:docPart>
+    <w:docPart>
+      <w:docPartPr>
+        <w:name w:val="CAC1C77A7588A648BD46233A449EAF02"/>
+        <w:category>
+          <w:name w:val="General"/>
+          <w:gallery w:val="placeholder"/>
+        </w:category>
+        <w:types>
+          <w:type w:val="bbPlcHdr"/>
+        </w:types>
+        <w:behaviors>
+          <w:behavior w:val="content"/>
+        </w:behaviors>
+        <w:guid w:val="{4EC5F193-11A1-FB4B-8CAC-E59A6824453F}"/>
+      </w:docPartPr>
+      <w:docPartBody>
+        <w:p>
+          <w:pPr>
+            <w:pStyle w:val="CAC1C77A7588A648BD46233A449EAF02"/>
+          </w:pPr>
+          <w:r>
+            <w:rPr>
+              <w:rStyle w:val="PlaceholderText"/>
+            </w:rPr>
+            <w:t>Click or tap here to enter text.</w:t>
+          </w:r>
+        </w:p>
+      </w:docPartBody>
+    </w:docPart>
+    <w:docPart>
+      <w:docPartPr>
+        <w:name w:val="D1407B1B9C9F51469AB30D4FEC4DD9AC"/>
+        <w:category>
+          <w:name w:val="General"/>
+          <w:gallery w:val="placeholder"/>
+        </w:category>
+        <w:types>
+          <w:type w:val="bbPlcHdr"/>
+        </w:types>
+        <w:behaviors>
+          <w:behavior w:val="content"/>
+        </w:behaviors>
+        <w:guid w:val="{211B0EDC-3C1E-3148-A88A-20AFF9F00C9A}"/>
+      </w:docPartPr>
+      <w:docPartBody>
+        <w:p>
+          <w:pPr>
+            <w:pStyle w:val="D1407B1B9C9F51469AB30D4FEC4DD9AC"/>
+          </w:pPr>
+          <w:r>
+            <w:rPr>
+              <w:rStyle w:val="PlaceholderText"/>
+            </w:rPr>
+            <w:t>Click or tap here to enter text.</w:t>
+          </w:r>
+        </w:p>
+      </w:docPartBody>
+    </w:docPart>
+    <w:docPart>
+      <w:docPartPr>
+        <w:name w:val="BEFA7D89611C2F4DB9991FEC8DDC5581"/>
+        <w:category>
+          <w:name w:val="General"/>
+          <w:gallery w:val="placeholder"/>
+        </w:category>
+        <w:types>
+          <w:type w:val="bbPlcHdr"/>
+        </w:types>
+        <w:behaviors>
+          <w:behavior w:val="content"/>
+        </w:behaviors>
+        <w:guid w:val="{F7E154FE-B2AB-EA42-B660-2F34BB9588CF}"/>
+      </w:docPartPr>
+      <w:docPartBody>
+        <w:p>
+          <w:pPr>
+            <w:pStyle w:val="BEFA7D89611C2F4DB9991FEC8DDC5581"/>
+          </w:pPr>
+          <w:r>
+            <w:rPr>
+              <w:rStyle w:val="PlaceholderText"/>
+            </w:rPr>
+            <w:t>Click or tap here to enter text.</w:t>
+          </w:r>
+        </w:p>
+      </w:docPartBody>
+    </w:docPart>
+    <w:docPart>
+      <w:docPartPr>
+        <w:name w:val="C42E45CB5ADF1C4AABD21628CDDAC2F8"/>
+        <w:category>
+          <w:name w:val="General"/>
+          <w:gallery w:val="placeholder"/>
+        </w:category>
+        <w:types>
+          <w:type w:val="bbPlcHdr"/>
+        </w:types>
+        <w:behaviors>
+          <w:behavior w:val="content"/>
+        </w:behaviors>
+        <w:guid w:val="{A057BC96-1499-4E48-91CB-04D058C6900D}"/>
+      </w:docPartPr>
+      <w:docPartBody>
+        <w:p>
+          <w:pPr>
+            <w:pStyle w:val="C42E45CB5ADF1C4AABD21628CDDAC2F8"/>
+          </w:pPr>
+          <w:r>
+            <w:rPr>
+              <w:rStyle w:val="PlaceholderText"/>
+            </w:rPr>
+            <w:t>Click or tap here to enter text.</w:t>
+          </w:r>
+        </w:p>
+      </w:docPartBody>
+    </w:docPart>
+    <w:docPart>
+      <w:docPartPr>
+        <w:name w:val="EB04D3C1AAA7C4419AF7AF7882C0F7DD"/>
+        <w:category>
+          <w:name w:val="General"/>
+          <w:gallery w:val="placeholder"/>
+        </w:category>
+        <w:types>
+          <w:type w:val="bbPlcHdr"/>
+        </w:types>
+        <w:behaviors>
+          <w:behavior w:val="content"/>
+        </w:behaviors>
+        <w:guid w:val="{BEF5905C-E793-514F-B4EB-5A75FDFE4EAC}"/>
+      </w:docPartPr>
+      <w:docPartBody>
+        <w:p>
+          <w:pPr>
+            <w:pStyle w:val="EB04D3C1AAA7C4419AF7AF7882C0F7DD"/>
+          </w:pPr>
+          <w:r>
+            <w:rPr>
+              <w:rStyle w:val="PlaceholderText"/>
+            </w:rPr>
+            <w:t>Click or tap here to enter text.</w:t>
+          </w:r>
+        </w:p>
+      </w:docPartBody>
+    </w:docPart>
+    <w:docPart>
+      <w:docPartPr>
+        <w:name w:val="4EBC3BE68DF19F4691FCBBE3AFED848F"/>
+        <w:category>
+          <w:name w:val="General"/>
+          <w:gallery w:val="placeholder"/>
+        </w:category>
+        <w:types>
+          <w:type w:val="bbPlcHdr"/>
+        </w:types>
+        <w:behaviors>
+          <w:behavior w:val="content"/>
+        </w:behaviors>
+        <w:guid w:val="{E9805B60-879C-1047-A1B4-D95E06E553F2}"/>
+      </w:docPartPr>
+      <w:docPartBody>
+        <w:p>
+          <w:pPr>
+            <w:pStyle w:val="4EBC3BE68DF19F4691FCBBE3AFED848F"/>
+          </w:pPr>
+          <w:r>
+            <w:rPr>
+              <w:rStyle w:val="PlaceholderText"/>
+            </w:rPr>
+            <w:t>Click or tap here to enter text.</w:t>
+          </w:r>
+        </w:p>
+      </w:docPartBody>
+    </w:docPart>
+  </w:docParts>
+</w:glossaryDocument>
+</file>
+
+<file path=word/glossary/fontTable.xml><?xml version="1.0" encoding="utf-8"?>
+<w:fonts xmlns:mc="http://schemas.openxmlformats.org/markup-compatibility/2006" xmlns:r="http://schemas.openxmlformats.org/officeDocument/2006/relationships" xmlns:w="http://schemas.openxmlformats.org/wordprocessingml/2006/main" xmlns:w14="http://schemas.microsoft.com/office/word/2010/wordml" xmlns:w15="http://schemas.microsoft.com/office/word/2012/wordml" xmlns:w16cex="http://schemas.microsoft.com/office/word/2018/wordml/cex" xmlns:w16cid="http://schemas.microsoft.com/office/word/2016/wordml/cid" xmlns:w16="http://schemas.microsoft.com/office/word/2018/wordml" xmlns:w16du="http://schemas.microsoft.com/office/word/2023/wordml/word16du" xmlns:w16sdtdh="http://schemas.microsoft.com/office/word/2020/wordml/sdtdatahash" xmlns:w16sdtfl="http://schemas.microsoft.com/office/word/2024/wordml/sdtformatlock" xmlns:w16se="http://schemas.microsoft.com/office/word/2015/wordml/symex" mc:Ignorable="w14 w15 w16se w16cid w16 w16cex w16sdtdh w16sdtfl w16du">
+  <w:font w:name="Symbol">
+    <w:panose1 w:val="05050102010706020507"/>
+    <w:charset w:val="02"/>
+    <w:family w:val="decorative"/>
+    <w:pitch w:val="variable"/>
+    <w:sig w:usb0="00000000" w:usb1="10000000" w:usb2="00000000" w:usb3="00000000" w:csb0="80000000" w:csb1="00000000"/>
+  </w:font>
+  <w:font w:name="Times New Roman">
+    <w:panose1 w:val="02020603050405020304"/>
+    <w:charset w:val="00"/>
+    <w:family w:val="roman"/>
+    <w:pitch w:val="variable"/>
+    <w:sig w:usb0="E0002EFF" w:usb1="C000785B" w:usb2="00000009" w:usb3="00000000" w:csb0="000001FF" w:csb1="00000000"/>
+  </w:font>
+  <w:font w:name="Arial">
+    <w:panose1 w:val="020B0604020202020204"/>
+    <w:charset w:val="00"/>
+    <w:family w:val="swiss"/>
+    <w:pitch w:val="variable"/>
+    <w:sig w:usb0="E0002EFF" w:usb1="C000785B" w:usb2="00000009" w:usb3="00000000" w:csb0="000001FF" w:csb1="00000000"/>
+  </w:font>
+  <w:font w:name="Calibri">
+    <w:panose1 w:val="020F0502020204030204"/>
+    <w:charset w:val="00"/>
+    <w:family w:val="swiss"/>
+    <w:pitch w:val="variable"/>
+    <w:sig w:usb0="E4002EFF" w:usb1="C200247B" w:usb2="00000009" w:usb3="00000000" w:csb0="000001FF" w:csb1="00000000"/>
+  </w:font>
+  <w:font w:name="Wingdings">
+    <w:panose1 w:val="05000000000000000000"/>
+    <w:charset w:val="4D"/>
+    <w:family w:val="decorative"/>
+    <w:pitch w:val="variable"/>
+    <w:sig w:usb0="00000003" w:usb1="00000000" w:usb2="00000000" w:usb3="00000000" w:csb0="80000001" w:csb1="00000000"/>
+  </w:font>
+  <w:font w:name="Courier New">
+    <w:panose1 w:val="02070309020205020404"/>
+    <w:charset w:val="00"/>
+    <w:family w:val="modern"/>
+    <w:pitch w:val="fixed"/>
+    <w:sig w:usb0="E0002EFF" w:usb1="C0007843" w:usb2="00000009" w:usb3="00000000" w:csb0="000001FF" w:csb1="00000000"/>
+  </w:font>
+  <w:font w:name="Verdana">
+    <w:panose1 w:val="020B0604030504040204"/>
+    <w:charset w:val="00"/>
+    <w:family w:val="swiss"/>
+    <w:pitch w:val="variable"/>
+    <w:sig w:usb0="A10006FF" w:usb1="4000205B" w:usb2="00000010" w:usb3="00000000" w:csb0="0000019F" w:csb1="00000000"/>
+  </w:font>
+  <w:font w:name="Aptos">
+    <w:panose1 w:val="020B0004020202020204"/>
+    <w:charset w:val="00"/>
+    <w:family w:val="swiss"/>
+    <w:pitch w:val="variable"/>
+    <w:sig w:usb0="20000287" w:usb1="00000003" w:usb2="00000000" w:usb3="00000000" w:csb0="0000019F" w:csb1="00000000"/>
+  </w:font>
+  <w:font w:name="Aptos Display">
+    <w:panose1 w:val="020B0004020202020204"/>
+    <w:charset w:val="00"/>
+    <w:family w:val="swiss"/>
+    <w:pitch w:val="variable"/>
+    <w:sig w:usb0="20000287" w:usb1="00000003" w:usb2="00000000" w:usb3="00000000" w:csb0="0000019F" w:csb1="00000000"/>
+  </w:font>
+</w:fonts>
+</file>
+
+<file path=word/glossary/settings.xml><?xml version="1.0" encoding="utf-8"?>
+<w:settings xmlns:mc="http://schemas.openxmlformats.org/markup-compatibility/2006" xmlns:o="urn:schemas-microsoft-com:office:office" xmlns:r="http://schemas.openxmlformats.org/officeDocument/2006/relationships" xmlns:m="http://schemas.openxmlformats.org/officeDocument/2006/math" xmlns:v="urn:schemas-microsoft-com:vml" xmlns:w10="urn:schemas-microsoft-com:office:word" xmlns:w="http://schemas.openxmlformats.org/wordprocessingml/2006/main" xmlns:w14="http://schemas.microsoft.com/office/word/2010/wordml" xmlns:w15="http://schemas.microsoft.com/office/word/2012/wordml" xmlns:w16cex="http://schemas.microsoft.com/office/word/2018/wordml/cex" xmlns:w16cid="http://schemas.microsoft.com/office/word/2016/wordml/cid" xmlns:w16="http://schemas.microsoft.com/office/word/2018/wordml" xmlns:w16du="http://schemas.microsoft.com/office/word/2023/wordml/word16du" xmlns:w16sdtdh="http://schemas.microsoft.com/office/word/2020/wordml/sdtdatahash" xmlns:w16sdtfl="http://schemas.microsoft.com/office/word/2024/wordml/sdtformatlock" xmlns:w16se="http://schemas.microsoft.com/office/word/2015/wordml/symex" xmlns:sl="http://schemas.openxmlformats.org/schemaLibrary/2006/main" mc:Ignorable="w14 w15 w16se w16cid w16 w16cex w16sdtdh w16sdtfl w16du">
+  <w:view w:val="normal"/>
+  <w:defaultTabStop w:val="720"/>
+  <w:characterSpacingControl w:val="doNotCompress"/>
+  <w:compat>
+    <w:useFELayout/>
+    <w:compatSetting w:name="compatibilityMode" w:uri="http://schemas.microsoft.com/office/word" w:val="15"/>
+    <w:compatSetting w:name="overrideTableStyleFontSizeAndJustification" w:uri="http://schemas.microsoft.com/office/word" w:val="1"/>
+    <w:compatSetting w:name="enableOpenTypeFeatures" w:uri="http://schemas.microsoft.com/office/word" w:val="1"/>
+    <w:compatSetting w:name="doNotFlipMirrorIndents" w:uri="http://schemas.microsoft.com/office/word" w:val="1"/>
+    <w:compatSetting w:name="differentiateMultirowTableHeaders" w:uri="http://schemas.microsoft.com/office/word" w:val="1"/>
+    <w:compatSetting w:name="useWord2013TrackBottomHyphenation" w:uri="http://schemas.microsoft.com/office/word" w:val="0"/>
+  </w:compat>
+  <w:rsids>
+    <w:rsidRoot w:val="00AB2E19"/>
+    <w:rsid w:val="00680211"/>
+    <w:rsid w:val="00710DE5"/>
+    <w:rsid w:val="00AB2E19"/>
+  </w:rsids>
+  <m:mathPr>
+    <m:mathFont m:val="Cambria Math"/>
+    <m:brkBin m:val="before"/>
+    <m:brkBinSub m:val="--"/>
+    <m:smallFrac m:val="0"/>
+    <m:dispDef/>
+    <m:lMargin m:val="0"/>
+    <m:rMargin m:val="0"/>
+    <m:defJc m:val="centerGroup"/>
+    <m:wrapIndent m:val="1440"/>
+    <m:intLim m:val="subSup"/>
+    <m:naryLim m:val="undOvr"/>
+  </m:mathPr>
+  <w:themeFontLang w:val="en-GB"/>
+  <w:clrSchemeMapping w:bg1="light1" w:t1="dark1" w:bg2="light2" w:t2="dark2" w:accent1="accent1" w:accent2="accent2" w:accent3="accent3" w:accent4="accent4" w:accent5="accent5" w:accent6="accent6" w:hyperlink="hyperlink" w:followedHyperlink="followedHyperlink"/>
+  <w:decimalSymbol w:val="."/>
+  <w:listSeparator w:val=","/>
+  <w15:chartTrackingRefBased/>
+</w:settings>
+</file>
+
+<file path=word/glossary/styles.xml><?xml version="1.0" encoding="utf-8"?>
+<w:styles xmlns:mc="http://schemas.openxmlformats.org/markup-compatibility/2006" xmlns:r="http://schemas.openxmlformats.org/officeDocument/2006/relationships" xmlns:w="http://schemas.openxmlformats.org/wordprocessingml/2006/main" xmlns:w14="http://schemas.microsoft.com/office/word/2010/wordml" xmlns:w15="http://schemas.microsoft.com/office/word/2012/wordml" xmlns:w16cex="http://schemas.microsoft.com/office/word/2018/wordml/cex" xmlns:w16cid="http://schemas.microsoft.com/office/word/2016/wordml/cid" xmlns:w16="http://schemas.microsoft.com/office/word/2018/wordml" xmlns:w16du="http://schemas.microsoft.com/office/word/2023/wordml/word16du" xmlns:w16sdtdh="http://schemas.microsoft.com/office/word/2020/wordml/sdtdatahash" xmlns:w16sdtfl="http://schemas.microsoft.com/office/word/2024/wordml/sdtformatlock" xmlns:w16se="http://schemas.microsoft.com/office/word/2015/wordml/symex" mc:Ignorable="w14 w15 w16se w16cid w16 w16cex w16sdtdh w16sdtfl w16du">
+  <w:docDefaults>
+    <w:rPrDefault>
+      <w:rPr>
+        <w:rFonts w:asciiTheme="minorHAnsi" w:eastAsiaTheme="minorEastAsia" w:hAnsiTheme="minorHAnsi" w:cstheme="minorBidi"/>
+        <w:kern w:val="2"/>
+        <w:sz w:val="24"/>
+        <w:szCs w:val="24"/>
+        <w:lang w:val="en-GB" w:eastAsia="en-GB" w:bidi="ar-SA"/>
+        <w14:ligatures w14:val="standardContextual"/>
+      </w:rPr>
+    </w:rPrDefault>
+    <w:pPrDefault>
+      <w:pPr>
+        <w:spacing w:after="160" w:line="278" w:lineRule="auto"/>
+      </w:pPr>
+    </w:pPrDefault>
+  </w:docDefaults>
+  <w:latentStyles w:defLockedState="0" w:defUIPriority="99" w:defSemiHidden="0" w:defUnhideWhenUsed="0" w:defQFormat="0" w:count="376">
+    <w:lsdException w:name="Normal" w:uiPriority="0" w:qFormat="1"/>
+    <w:lsdException w:name="heading 1" w:uiPriority="9" w:qFormat="1"/>
+    <w:lsdException w:name="heading 2" w:semiHidden="1" w:uiPriority="9" w:unhideWhenUsed="1" w:qFormat="1"/>
+    <w:lsdException w:name="heading 3" w:semiHidden="1" w:uiPriority="9" w:unhideWhenUsed="1" w:qFormat="1"/>
+    <w:lsdException w:name="heading 4" w:semiHidden="1" w:uiPriority="9" w:unhideWhenUsed="1" w:qFormat="1"/>
+    <w:lsdException w:name="heading 5" w:semiHidden="1" w:uiPriority="9" w:unhideWhenUsed="1" w:qFormat="1"/>
+    <w:lsdException w:name="heading 6" w:semiHidden="1" w:uiPriority="9" w:unhideWhenUsed="1" w:qFormat="1"/>
+    <w:lsdException w:name="heading 7" w:semiHidden="1" w:uiPriority="9" w:unhideWhenUsed="1" w:qFormat="1"/>
+    <w:lsdException w:name="heading 8" w:semiHidden="1" w:uiPriority="9" w:unhideWhenUsed="1" w:qFormat="1"/>
+    <w:lsdException w:name="heading 9" w:semiHidden="1" w:uiPriority="9" w:unhideWhenUsed="1" w:qFormat="1"/>
+    <w:lsdException w:name="index 1" w:semiHidden="1" w:unhideWhenUsed="1"/>
+    <w:lsdException w:name="index 2" w:semiHidden="1" w:unhideWhenUsed="1"/>
+    <w:lsdException w:name="index 3" w:semiHidden="1" w:unhideWhenUsed="1"/>
+    <w:lsdException w:name="index 4" w:semiHidden="1" w:unhideWhenUsed="1"/>
+    <w:lsdException w:name="index 5" w:semiHidden="1" w:unhideWhenUsed="1"/>
+    <w:lsdException w:name="index 6" w:semiHidden="1" w:unhideWhenUsed="1"/>
+    <w:lsdException w:name="index 7" w:semiHidden="1" w:unhideWhenUsed="1"/>
+    <w:lsdException w:name="index 8" w:semiHidden="1" w:unhideWhenUsed="1"/>
+    <w:lsdException w:name="index 9" w:semiHidden="1" w:unhideWhenUsed="1"/>
+    <w:lsdException w:name="toc 1" w:semiHidden="1" w:uiPriority="39" w:unhideWhenUsed="1"/>
+    <w:lsdException w:name="toc 2" w:semiHidden="1" w:uiPriority="39" w:unhideWhenUsed="1"/>
+    <w:lsdException w:name="toc 3" w:semiHidden="1" w:uiPriority="39" w:unhideWhenUsed="1"/>
+    <w:lsdException w:name="toc 4" w:semiHidden="1" w:uiPriority="39" w:unhideWhenUsed="1"/>
+    <w:lsdException w:name="toc 5" w:semiHidden="1" w:uiPriority="39" w:unhideWhenUsed="1"/>
+    <w:lsdException w:name="toc 6" w:semiHidden="1" w:uiPriority="39" w:unhideWhenUsed="1"/>
+    <w:lsdException w:name="toc 7" w:semiHidden="1" w:uiPriority="39" w:unhideWhenUsed="1"/>
+    <w:lsdException w:name="toc 8" w:semiHidden="1" w:uiPriority="39" w:unhideWhenUsed="1"/>
+    <w:lsdException w:name="toc 9" w:semiHidden="1" w:uiPriority="39" w:unhideWhenUsed="1"/>
+    <w:lsdException w:name="Normal Indent" w:semiHidden="1" w:unhideWhenUsed="1"/>
+    <w:lsdException w:name="footnote text" w:semiHidden="1" w:unhideWhenUsed="1"/>
+    <w:lsdException w:name="annotation text" w:semiHidden="1" w:unhideWhenUsed="1"/>
+    <w:lsdException w:name="header" w:semiHidden="1" w:unhideWhenUsed="1"/>
+    <w:lsdException w:name="footer" w:semiHidden="1" w:unhideWhenUsed="1"/>
+    <w:lsdException w:name="index heading" w:semiHidden="1" w:unhideWhenUsed="1"/>
+    <w:lsdException w:name="caption" w:semiHidden="1" w:uiPriority="35" w:unhideWhenUsed="1" w:qFormat="1"/>
+    <w:lsdException w:name="table of figures" w:semiHidden="1" w:unhideWhenUsed="1"/>
+    <w:lsdException w:name="envelope address" w:semiHidden="1" w:unhideWhenUsed="1"/>
+    <w:lsdException w:name="envelope return" w:semiHidden="1" w:unhideWhenUsed="1"/>
+    <w:lsdException w:name="footnote reference" w:semiHidden="1" w:unhideWhenUsed="1"/>
+    <w:lsdException w:name="annotation reference" w:semiHidden="1" w:unhideWhenUsed="1"/>
+    <w:lsdException w:name="line number" w:semiHidden="1" w:unhideWhenUsed="1"/>
+    <w:lsdException w:name="page number" w:semiHidden="1" w:unhideWhenUsed="1"/>
+    <w:lsdException w:name="endnote reference" w:semiHidden="1" w:unhideWhenUsed="1"/>
+    <w:lsdException w:name="endnote text" w:semiHidden="1" w:unhideWhenUsed="1"/>
+    <w:lsdException w:name="table of authorities" w:semiHidden="1" w:unhideWhenUsed="1"/>
+    <w:lsdException w:name="macro" w:semiHidden="1" w:unhideWhenUsed="1"/>
+    <w:lsdException w:name="toa heading" w:semiHidden="1" w:unhideWhenUsed="1"/>
+    <w:lsdException w:name="List" w:semiHidden="1" w:unhideWhenUsed="1"/>
+    <w:lsdException w:name="List Bullet" w:semiHidden="1" w:unhideWhenUsed="1"/>
+    <w:lsdException w:name="List Number" w:semiHidden="1" w:unhideWhenUsed="1"/>
+    <w:lsdException w:name="List 2" w:semiHidden="1" w:unhideWhenUsed="1"/>
+    <w:lsdException w:name="List 3" w:semiHidden="1" w:unhideWhenUsed="1"/>
+    <w:lsdException w:name="List 4" w:semiHidden="1" w:unhideWhenUsed="1"/>
+    <w:lsdException w:name="List 5" w:semiHidden="1" w:unhideWhenUsed="1"/>
+    <w:lsdException w:name="List Bullet 2" w:semiHidden="1" w:unhideWhenUsed="1"/>
+    <w:lsdException w:name="List Bullet 3" w:semiHidden="1" w:unhideWhenUsed="1"/>
+    <w:lsdException w:name="List Bullet 4" w:semiHidden="1" w:unhideWhenUsed="1"/>
+    <w:lsdException w:name="List Bullet 5" w:semiHidden="1" w:unhideWhenUsed="1"/>
+    <w:lsdException w:name="List Number 2" w:semiHidden="1" w:unhideWhenUsed="1"/>
+    <w:lsdException w:name="List Number 3" w:semiHidden="1" w:unhideWhenUsed="1"/>
+    <w:lsdException w:name="List Number 4" w:semiHidden="1" w:unhideWhenUsed="1"/>
+    <w:lsdException w:name="List Number 5" w:semiHidden="1" w:unhideWhenUsed="1"/>
+    <w:lsdException w:name="Title" w:uiPriority="10" w:qFormat="1"/>
+    <w:lsdException w:name="Closing" w:semiHidden="1" w:unhideWhenUsed="1"/>
+    <w:lsdException w:name="Signature" w:semiHidden="1" w:unhideWhenUsed="1"/>
+    <w:lsdException w:name="Default Paragraph Font" w:semiHidden="1" w:uiPriority="1" w:unhideWhenUsed="1"/>
+    <w:lsdException w:name="Body Text" w:semiHidden="1" w:unhideWhenUsed="1"/>
+    <w:lsdException w:name="Body Text Indent" w:semiHidden="1" w:unhideWhenUsed="1"/>
+    <w:lsdException w:name="List Continue" w:semiHidden="1" w:unhideWhenUsed="1"/>
+    <w:lsdException w:name="List Continue 2" w:semiHidden="1" w:unhideWhenUsed="1"/>
+    <w:lsdException w:name="List Continue 3" w:semiHidden="1" w:unhideWhenUsed="1"/>
+    <w:lsdException w:name="List Continue 4" w:semiHidden="1" w:unhideWhenUsed="1"/>
+    <w:lsdException w:name="List Continue 5" w:semiHidden="1" w:unhideWhenUsed="1"/>
+    <w:lsdException w:name="Message Header" w:semiHidden="1" w:unhideWhenUsed="1"/>
+    <w:lsdException w:name="Subtitle" w:uiPriority="11" w:qFormat="1"/>
+    <w:lsdException w:name="Salutation" w:semiHidden="1" w:unhideWhenUsed="1"/>
+    <w:lsdException w:name="Date" w:semiHidden="1" w:unhideWhenUsed="1"/>
+    <w:lsdException w:name="Body Text First Indent" w:semiHidden="1" w:unhideWhenUsed="1"/>
+    <w:lsdException w:name="Body Text First Indent 2" w:semiHidden="1" w:unhideWhenUsed="1"/>
+    <w:lsdException w:name="Note Heading" w:semiHidden="1" w:unhideWhenUsed="1"/>
+    <w:lsdException w:name="Body Text 2" w:semiHidden="1" w:unhideWhenUsed="1"/>
+    <w:lsdException w:name="Body Text 3" w:semiHidden="1" w:unhideWhenUsed="1"/>
+    <w:lsdException w:name="Body Text Indent 2" w:semiHidden="1" w:unhideWhenUsed="1"/>
+    <w:lsdException w:name="Body Text Indent 3" w:semiHidden="1" w:unhideWhenUsed="1"/>
+    <w:lsdException w:name="Block Text" w:semiHidden="1" w:unhideWhenUsed="1"/>
+    <w:lsdException w:name="Hyperlink" w:semiHidden="1" w:unhideWhenUsed="1"/>
+    <w:lsdException w:name="FollowedHyperlink" w:semiHidden="1" w:unhideWhenUsed="1"/>
+    <w:lsdException w:name="Strong" w:uiPriority="22" w:qFormat="1"/>
+    <w:lsdException w:name="Emphasis" w:uiPriority="20" w:qFormat="1"/>
+    <w:lsdException w:name="Document Map" w:semiHidden="1" w:unhideWhenUsed="1"/>
+    <w:lsdException w:name="Plain Text" w:semiHidden="1" w:unhideWhenUsed="1"/>
+    <w:lsdException w:name="E-mail Signature" w:semiHidden="1" w:unhideWhenUsed="1"/>
+    <w:lsdException w:name="HTML Top of Form" w:semiHidden="1" w:unhideWhenUsed="1"/>
+    <w:lsdException w:name="HTML Bottom of Form" w:semiHidden="1" w:unhideWhenUsed="1"/>
+    <w:lsdException w:name="Normal (Web)" w:semiHidden="1" w:unhideWhenUsed="1"/>
+    <w:lsdException w:name="HTML Acronym" w:semiHidden="1" w:unhideWhenUsed="1"/>
+    <w:lsdException w:name="HTML Address" w:semiHidden="1" w:unhideWhenUsed="1"/>
+    <w:lsdException w:name="HTML Cite" w:semiHidden="1" w:unhideWhenUsed="1"/>
+    <w:lsdException w:name="HTML Code" w:semiHidden="1" w:unhideWhenUsed="1"/>
+    <w:lsdException w:name="HTML Definition" w:semiHidden="1" w:unhideWhenUsed="1"/>
+    <w:lsdException w:name="HTML Keyboard" w:semiHidden="1" w:unhideWhenUsed="1"/>
+    <w:lsdException w:name="HTML Preformatted" w:semiHidden="1" w:unhideWhenUsed="1"/>
+    <w:lsdException w:name="HTML Sample" w:semiHidden="1" w:unhideWhenUsed="1"/>
+    <w:lsdException w:name="HTML Typewriter" w:semiHidden="1" w:unhideWhenUsed="1"/>
+    <w:lsdException w:name="HTML Variable" w:semiHidden="1" w:unhideWhenUsed="1"/>
+    <w:lsdException w:name="Normal Table" w:semiHidden="1" w:unhideWhenUsed="1"/>
+    <w:lsdException w:name="annotation subject" w:semiHidden="1" w:unhideWhenUsed="1"/>
+    <w:lsdException w:name="No List" w:semiHidden="1" w:unhideWhenUsed="1"/>
+    <w:lsdException w:name="Outline List 1" w:semiHidden="1" w:unhideWhenUsed="1"/>
+    <w:lsdException w:name="Outline List 2" w:semiHidden="1" w:unhideWhenUsed="1"/>
+    <w:lsdException w:name="Outline List 3" w:semiHidden="1" w:unhideWhenUsed="1"/>
+    <w:lsdException w:name="Table Simple 1" w:semiHidden="1" w:unhideWhenUsed="1"/>
+    <w:lsdException w:name="Table Simple 2" w:semiHidden="1" w:unhideWhenUsed="1"/>
+    <w:lsdException w:name="Table Simple 3" w:semiHidden="1" w:unhideWhenUsed="1"/>
+    <w:lsdException w:name="Table Classic 1" w:semiHidden="1" w:unhideWhenUsed="1"/>
+    <w:lsdException w:name="Table Classic 2" w:semiHidden="1" w:unhideWhenUsed="1"/>
+    <w:lsdException w:name="Table Classic 3" w:semiHidden="1" w:unhideWhenUsed="1"/>
+    <w:lsdException w:name="Table Classic 4" w:semiHidden="1" w:unhideWhenUsed="1"/>
+    <w:lsdException w:name="Table Colorful 1" w:semiHidden="1" w:unhideWhenUsed="1"/>
+    <w:lsdException w:name="Table Colorful 2" w:semiHidden="1" w:unhideWhenUsed="1"/>
+    <w:lsdException w:name="Table Colorful 3" w:semiHidden="1" w:unhideWhenUsed="1"/>
+    <w:lsdException w:name="Table Columns 1" w:semiHidden="1" w:unhideWhenUsed="1"/>
+    <w:lsdException w:name="Table Columns 2" w:semiHidden="1" w:unhideWhenUsed="1"/>
+    <w:lsdException w:name="Table Columns 3" w:semiHidden="1" w:unhideWhenUsed="1"/>
+    <w:lsdException w:name="Table Columns 4" w:semiHidden="1" w:unhideWhenUsed="1"/>
+    <w:lsdException w:name="Table Columns 5" w:semiHidden="1" w:unhideWhenUsed="1"/>
+    <w:lsdException w:name="Table Grid 1" w:semiHidden="1" w:unhideWhenUsed="1"/>
+    <w:lsdException w:name="Table Grid 2" w:semiHidden="1" w:unhideWhenUsed="1"/>
+    <w:lsdException w:name="Table Grid 3" w:semiHidden="1" w:unhideWhenUsed="1"/>
+    <w:lsdException w:name="Table Grid 4" w:semiHidden="1" w:unhideWhenUsed="1"/>
+    <w:lsdException w:name="Table Grid 5" w:semiHidden="1" w:unhideWhenUsed="1"/>
+    <w:lsdException w:name="Table Grid 6" w:semiHidden="1" w:unhideWhenUsed="1"/>
+    <w:lsdException w:name="Table Grid 7" w:semiHidden="1" w:unhideWhenUsed="1"/>
+    <w:lsdException w:name="Table Grid 8" w:semiHidden="1" w:unhideWhenUsed="1"/>
+    <w:lsdException w:name="Table List 1" w:semiHidden="1" w:unhideWhenUsed="1"/>
+    <w:lsdException w:name="Table List 2" w:semiHidden="1" w:unhideWhenUsed="1"/>
+    <w:lsdException w:name="Table List 3" w:semiHidden="1" w:unhideWhenUsed="1"/>
+    <w:lsdException w:name="Table List 4" w:semiHidden="1" w:unhideWhenUsed="1"/>
+    <w:lsdException w:name="Table List 5" w:semiHidden="1" w:unhideWhenUsed="1"/>
+    <w:lsdException w:name="Table List 6" w:semiHidden="1" w:unhideWhenUsed="1"/>
+    <w:lsdException w:name="Table List 7" w:semiHidden="1" w:unhideWhenUsed="1"/>
+    <w:lsdException w:name="Table List 8" w:semiHidden="1" w:unhideWhenUsed="1"/>
+    <w:lsdException w:name="Table 3D effects 1" w:semiHidden="1" w:unhideWhenUsed="1"/>
+    <w:lsdException w:name="Table 3D effects 2" w:semiHidden="1" w:unhideWhenUsed="1"/>
+    <w:lsdException w:name="Table 3D effects 3" w:semiHidden="1" w:unhideWhenUsed="1"/>
+    <w:lsdException w:name="Table Contemporary" w:semiHidden="1" w:unhideWhenUsed="1"/>
+    <w:lsdException w:name="Table Elegant" w:semiHidden="1" w:unhideWhenUsed="1"/>
+    <w:lsdException w:name="Table Professional" w:semiHidden="1" w:unhideWhenUsed="1"/>
+    <w:lsdException w:name="Table Subtle 1" w:semiHidden="1" w:unhideWhenUsed="1"/>
+    <w:lsdException w:name="Table Subtle 2" w:semiHidden="1" w:unhideWhenUsed="1"/>
+    <w:lsdException w:name="Table Web 1" w:semiHidden="1" w:unhideWhenUsed="1"/>
+    <w:lsdException w:name="Table Web 2" w:semiHidden="1" w:unhideWhenUsed="1"/>
+    <w:lsdException w:name="Table Web 3" w:semiHidden="1" w:unhideWhenUsed="1"/>
+    <w:lsdException w:name="Balloon Text" w:semiHidden="1" w:unhideWhenUsed="1"/>
+    <w:lsdException w:name="Table Grid" w:uiPriority="39"/>
+    <w:lsdException w:name="Table Theme" w:semiHidden="1" w:unhideWhenUsed="1"/>
+    <w:lsdException w:name="Placeholder Text" w:semiHidden="1"/>
+    <w:lsdException w:name="No Spacing" w:uiPriority="1" w:qFormat="1"/>
+    <w:lsdException w:name="Light Shading" w:uiPriority="60"/>
+    <w:lsdException w:name="Light List" w:uiPriority="61"/>
+    <w:lsdException w:name="Light Grid" w:uiPriority="62"/>
+    <w:lsdException w:name="Medium Shading 1" w:uiPriority="63"/>
+    <w:lsdException w:name="Medium Shading 2" w:uiPriority="64"/>
+    <w:lsdException w:name="Medium List 1" w:uiPriority="65"/>
+    <w:lsdException w:name="Medium List 2" w:uiPriority="66"/>
+    <w:lsdException w:name="Medium Grid 1" w:uiPriority="67"/>
+    <w:lsdException w:name="Medium Grid 2" w:uiPriority="68"/>
+    <w:lsdException w:name="Medium Grid 3" w:uiPriority="69"/>
+    <w:lsdException w:name="Dark List" w:uiPriority="70"/>
+    <w:lsdException w:name="Colorful Shading" w:uiPriority="71"/>
+    <w:lsdException w:name="Colorful List" w:uiPriority="72"/>
+    <w:lsdException w:name="Colorful Grid" w:uiPriority="73"/>
+    <w:lsdException w:name="Light Shading Accent 1" w:uiPriority="60"/>
+    <w:lsdException w:name="Light List Accent 1" w:uiPriority="61"/>
+    <w:lsdException w:name="Light Grid Accent 1" w:uiPriority="62"/>
+    <w:lsdException w:name="Medium Shading 1 Accent 1" w:uiPriority="63"/>
+    <w:lsdException w:name="Medium Shading 2 Accent 1" w:uiPriority="64"/>
+    <w:lsdException w:name="Medium List 1 Accent 1" w:uiPriority="65"/>
+    <w:lsdException w:name="Revision" w:semiHidden="1"/>
+    <w:lsdException w:name="List Paragraph" w:uiPriority="34" w:qFormat="1"/>
+    <w:lsdException w:name="Quote" w:uiPriority="29" w:qFormat="1"/>
+    <w:lsdException w:name="Intense Quote" w:uiPriority="30" w:qFormat="1"/>
+    <w:lsdException w:name="Medium List 2 Accent 1" w:uiPriority="66"/>
+    <w:lsdException w:name="Medium Grid 1 Accent 1" w:uiPriority="67"/>
+    <w:lsdException w:name="Medium Grid 2 Accent 1" w:uiPriority="68"/>
+    <w:lsdException w:name="Medium Grid 3 Accent 1" w:uiPriority="69"/>
+    <w:lsdException w:name="Dark List Accent 1" w:uiPriority="70"/>
+    <w:lsdException w:name="Colorful Shading Accent 1" w:uiPriority="71"/>
+    <w:lsdException w:name="Colorful List Accent 1" w:uiPriority="72"/>
+    <w:lsdException w:name="Colorful Grid Accent 1" w:uiPriority="73"/>
+    <w:lsdException w:name="Light Shading Accent 2" w:uiPriority="60"/>
+    <w:lsdException w:name="Light List Accent 2" w:uiPriority="61"/>
+    <w:lsdException w:name="Light Grid Accent 2" w:uiPriority="62"/>
+    <w:lsdException w:name="Medium Shading 1 Accent 2" w:uiPriority="63"/>
+    <w:lsdException w:name="Medium Shading 2 Accent 2" w:uiPriority="64"/>
+    <w:lsdException w:name="Medium List 1 Accent 2" w:uiPriority="65"/>
+    <w:lsdException w:name="Medium List 2 Accent 2" w:uiPriority="66"/>
+    <w:lsdException w:name="Medium Grid 1 Accent 2" w:uiPriority="67"/>
+    <w:lsdException w:name="Medium Grid 2 Accent 2" w:uiPriority="68"/>
+    <w:lsdException w:name="Medium Grid 3 Accent 2" w:uiPriority="69"/>
+    <w:lsdException w:name="Dark List Accent 2" w:uiPriority="70"/>
+    <w:lsdException w:name="Colorful Shading Accent 2" w:uiPriority="71"/>
+    <w:lsdException w:name="Colorful List Accent 2" w:uiPriority="72"/>
+    <w:lsdException w:name="Colorful Grid Accent 2" w:uiPriority="73"/>
+    <w:lsdException w:name="Light Shading Accent 3" w:uiPriority="60"/>
+    <w:lsdException w:name="Light List Accent 3" w:uiPriority="61"/>
+    <w:lsdException w:name="Light Grid Accent 3" w:uiPriority="62"/>
+    <w:lsdException w:name="Medium Shading 1 Accent 3" w:uiPriority="63"/>
+    <w:lsdException w:name="Medium Shading 2 Accent 3" w:uiPriority="64"/>
+    <w:lsdException w:name="Medium List 1 Accent 3" w:uiPriority="65"/>
+    <w:lsdException w:name="Medium List 2 Accent 3" w:uiPriority="66"/>
+    <w:lsdException w:name="Medium Grid 1 Accent 3" w:uiPriority="67"/>
+    <w:lsdException w:name="Medium Grid 2 Accent 3" w:uiPriority="68"/>
+    <w:lsdException w:name="Medium Grid 3 Accent 3" w:uiPriority="69"/>
+    <w:lsdException w:name="Dark List Accent 3" w:uiPriority="70"/>
+    <w:lsdException w:name="Colorful Shading Accent 3" w:uiPriority="71"/>
+    <w:lsdException w:name="Colorful List Accent 3" w:uiPriority="72"/>
+    <w:lsdException w:name="Colorful Grid Accent 3" w:uiPriority="73"/>
+    <w:lsdException w:name="Light Shading Accent 4" w:uiPriority="60"/>
+    <w:lsdException w:name="Light List Accent 4" w:uiPriority="61"/>
+    <w:lsdException w:name="Light Grid Accent 4" w:uiPriority="62"/>
+    <w:lsdException w:name="Medium Shading 1 Accent 4" w:uiPriority="63"/>
+    <w:lsdException w:name="Medium Shading 2 Accent 4" w:uiPriority="64"/>
+    <w:lsdException w:name="Medium List 1 Accent 4" w:uiPriority="65"/>
+    <w:lsdException w:name="Medium List 2 Accent 4" w:uiPriority="66"/>
+    <w:lsdException w:name="Medium Grid 1 Accent 4" w:uiPriority="67"/>
+    <w:lsdException w:name="Medium Grid 2 Accent 4" w:uiPriority="68"/>
+    <w:lsdException w:name="Medium Grid 3 Accent 4" w:uiPriority="69"/>
+    <w:lsdException w:name="Dark List Accent 4" w:uiPriority="70"/>
+    <w:lsdException w:name="Colorful Shading Accent 4" w:uiPriority="71"/>
+    <w:lsdException w:name="Colorful List Accent 4" w:uiPriority="72"/>
+    <w:lsdException w:name="Colorful Grid Accent 4" w:uiPriority="73"/>
+    <w:lsdException w:name="Light Shading Accent 5" w:uiPriority="60"/>
+    <w:lsdException w:name="Light List Accent 5" w:uiPriority="61"/>
+    <w:lsdException w:name="Light Grid Accent 5" w:uiPriority="62"/>
+    <w:lsdException w:name="Medium Shading 1 Accent 5" w:uiPriority="63"/>
+    <w:lsdException w:name="Medium Shading 2 Accent 5" w:uiPriority="64"/>
+    <w:lsdException w:name="Medium List 1 Accent 5" w:uiPriority="65"/>
+    <w:lsdException w:name="Medium List 2 Accent 5" w:uiPriority="66"/>
+    <w:lsdException w:name="Medium Grid 1 Accent 5" w:uiPriority="67"/>
+    <w:lsdException w:name="Medium Grid 2 Accent 5" w:uiPriority="68"/>
+    <w:lsdException w:name="Medium Grid 3 Accent 5" w:uiPriority="69"/>
+    <w:lsdException w:name="Dark List Accent 5" w:uiPriority="70"/>
+    <w:lsdException w:name="Colorful Shading Accent 5" w:uiPriority="71"/>
+    <w:lsdException w:name="Colorful List Accent 5" w:uiPriority="72"/>
+    <w:lsdException w:name="Colorful Grid Accent 5" w:uiPriority="73"/>
+    <w:lsdException w:name="Light Shading Accent 6" w:uiPriority="60"/>
+    <w:lsdException w:name="Light List Accent 6" w:uiPriority="61"/>
+    <w:lsdException w:name="Light Grid Accent 6" w:uiPriority="62"/>
+    <w:lsdException w:name="Medium Shading 1 Accent 6" w:uiPriority="63"/>
+    <w:lsdException w:name="Medium Shading 2 Accent 6" w:uiPriority="64"/>
+    <w:lsdException w:name="Medium List 1 Accent 6" w:uiPriority="65"/>
+    <w:lsdException w:name="Medium List 2 Accent 6" w:uiPriority="66"/>
+    <w:lsdException w:name="Medium Grid 1 Accent 6" w:uiPriority="67"/>
+    <w:lsdException w:name="Medium Grid 2 Accent 6" w:uiPriority="68"/>
+    <w:lsdException w:name="Medium Grid 3 Accent 6" w:uiPriority="69"/>
+    <w:lsdException w:name="Dark List Accent 6" w:uiPriority="70"/>
+    <w:lsdException w:name="Colorful Shading Accent 6" w:uiPriority="71"/>
+    <w:lsdException w:name="Colorful List Accent 6" w:uiPriority="72"/>
+    <w:lsdException w:name="Colorful Grid Accent 6" w:uiPriority="73"/>
+    <w:lsdException w:name="Subtle Emphasis" w:uiPriority="19" w:qFormat="1"/>
+    <w:lsdException w:name="Intense Emphasis" w:uiPriority="21" w:qFormat="1"/>
+    <w:lsdException w:name="Subtle Reference" w:uiPriority="31" w:qFormat="1"/>
+    <w:lsdException w:name="Intense Reference" w:uiPriority="32" w:qFormat="1"/>
+    <w:lsdException w:name="Book Title" w:uiPriority="33" w:qFormat="1"/>
+    <w:lsdException w:name="Bibliography" w:semiHidden="1" w:uiPriority="37" w:unhideWhenUsed="1"/>
+    <w:lsdException w:name="TOC Heading" w:semiHidden="1" w:uiPriority="39" w:unhideWhenUsed="1" w:qFormat="1"/>
+    <w:lsdException w:name="Plain Table 1" w:uiPriority="41"/>
+    <w:lsdException w:name="Plain Table 2" w:uiPriority="42"/>
+    <w:lsdException w:name="Plain Table 3" w:uiPriority="43"/>
+    <w:lsdException w:name="Plain Table 4" w:uiPriority="44"/>
+    <w:lsdException w:name="Plain Table 5" w:uiPriority="45"/>
+    <w:lsdException w:name="Grid Table Light" w:uiPriority="40"/>
+    <w:lsdException w:name="Grid Table 1 Light" w:uiPriority="46"/>
+    <w:lsdException w:name="Grid Table 2" w:uiPriority="47"/>
+    <w:lsdException w:name="Grid Table 3" w:uiPriority="48"/>
+    <w:lsdException w:name="Grid Table 4" w:uiPriority="49"/>
+    <w:lsdException w:name="Grid Table 5 Dark" w:uiPriority="50"/>
+    <w:lsdException w:name="Grid Table 6 Colorful" w:uiPriority="51"/>
+    <w:lsdException w:name="Grid Table 7 Colorful" w:uiPriority="52"/>
+    <w:lsdException w:name="Grid Table 1 Light Accent 1" w:uiPriority="46"/>
+    <w:lsdException w:name="Grid Table 2 Accent 1" w:uiPriority="47"/>
+    <w:lsdException w:name="Grid Table 3 Accent 1" w:uiPriority="48"/>
+    <w:lsdException w:name="Grid Table 4 Accent 1" w:uiPriority="49"/>
+    <w:lsdException w:name="Grid Table 5 Dark Accent 1" w:uiPriority="50"/>
+    <w:lsdException w:name="Grid Table 6 Colorful Accent 1" w:uiPriority="51"/>
+    <w:lsdException w:name="Grid Table 7 Colorful Accent 1" w:uiPriority="52"/>
+    <w:lsdException w:name="Grid Table 1 Light Accent 2" w:uiPriority="46"/>
+    <w:lsdException w:name="Grid Table 2 Accent 2" w:uiPriority="47"/>
+    <w:lsdException w:name="Grid Table 3 Accent 2" w:uiPriority="48"/>
+    <w:lsdException w:name="Grid Table 4 Accent 2" w:uiPriority="49"/>
+    <w:lsdException w:name="Grid Table 5 Dark Accent 2" w:uiPriority="50"/>
+    <w:lsdException w:name="Grid Table 6 Colorful Accent 2" w:uiPriority="51"/>
+    <w:lsdException w:name="Grid Table 7 Colorful Accent 2" w:uiPriority="52"/>
+    <w:lsdException w:name="Grid Table 1 Light Accent 3" w:uiPriority="46"/>
+    <w:lsdException w:name="Grid Table 2 Accent 3" w:uiPriority="47"/>
+    <w:lsdException w:name="Grid Table 3 Accent 3" w:uiPriority="48"/>
+    <w:lsdException w:name="Grid Table 4 Accent 3" w:uiPriority="49"/>
+    <w:lsdException w:name="Grid Table 5 Dark Accent 3" w:uiPriority="50"/>
+    <w:lsdException w:name="Grid Table 6 Colorful Accent 3" w:uiPriority="51"/>
+    <w:lsdException w:name="Grid Table 7 Colorful Accent 3" w:uiPriority="52"/>
+    <w:lsdException w:name="Grid Table 1 Light Accent 4" w:uiPriority="46"/>
+    <w:lsdException w:name="Grid Table 2 Accent 4" w:uiPriority="47"/>
+    <w:lsdException w:name="Grid Table 3 Accent 4" w:uiPriority="48"/>
+    <w:lsdException w:name="Grid Table 4 Accent 4" w:uiPriority="49"/>
+    <w:lsdException w:name="Grid Table 5 Dark Accent 4" w:uiPriority="50"/>
+    <w:lsdException w:name="Grid Table 6 Colorful Accent 4" w:uiPriority="51"/>
+    <w:lsdException w:name="Grid Table 7 Colorful Accent 4" w:uiPriority="52"/>
+    <w:lsdException w:name="Grid Table 1 Light Accent 5" w:uiPriority="46"/>
+    <w:lsdException w:name="Grid Table 2 Accent 5" w:uiPriority="47"/>
+    <w:lsdException w:name="Grid Table 3 Accent 5" w:uiPriority="48"/>
+    <w:lsdException w:name="Grid Table 4 Accent 5" w:uiPriority="49"/>
+    <w:lsdException w:name="Grid Table 5 Dark Accent 5" w:uiPriority="50"/>
+    <w:lsdException w:name="Grid Table 6 Colorful Accent 5" w:uiPriority="51"/>
+    <w:lsdException w:name="Grid Table 7 Colorful Accent 5" w:uiPriority="52"/>
+    <w:lsdException w:name="Grid Table 1 Light Accent 6" w:uiPriority="46"/>
+    <w:lsdException w:name="Grid Table 2 Accent 6" w:uiPriority="47"/>
+    <w:lsdException w:name="Grid Table 3 Accent 6" w:uiPriority="48"/>
+    <w:lsdException w:name="Grid Table 4 Accent 6" w:uiPriority="49"/>
+    <w:lsdException w:name="Grid Table 5 Dark Accent 6" w:uiPriority="50"/>
+    <w:lsdException w:name="Grid Table 6 Colorful Accent 6" w:uiPriority="51"/>
+    <w:lsdException w:name="Grid Table 7 Colorful Accent 6" w:uiPriority="52"/>
+    <w:lsdException w:name="List Table 1 Light" w:uiPriority="46"/>
+    <w:lsdException w:name="List Table 2" w:uiPriority="47"/>
+    <w:lsdException w:name="List Table 3" w:uiPriority="48"/>
+    <w:lsdException w:name="List Table 4" w:uiPriority="49"/>
+    <w:lsdException w:name="List Table 5 Dark" w:uiPriority="50"/>
+    <w:lsdException w:name="List Table 6 Colorful" w:uiPriority="51"/>
+    <w:lsdException w:name="List Table 7 Colorful" w:uiPriority="52"/>
+    <w:lsdException w:name="List Table 1 Light Accent 1" w:uiPriority="46"/>
+    <w:lsdException w:name="List Table 2 Accent 1" w:uiPriority="47"/>
+    <w:lsdException w:name="List Table 3 Accent 1" w:uiPriority="48"/>
+    <w:lsdException w:name="List Table 4 Accent 1" w:uiPriority="49"/>
+    <w:lsdException w:name="List Table 5 Dark Accent 1" w:uiPriority="50"/>
+    <w:lsdException w:name="List Table 6 Colorful Accent 1" w:uiPriority="51"/>
+    <w:lsdException w:name="List Table 7 Colorful Accent 1" w:uiPriority="52"/>
+    <w:lsdException w:name="List Table 1 Light Accent 2" w:uiPriority="46"/>
+    <w:lsdException w:name="List Table 2 Accent 2" w:uiPriority="47"/>
+    <w:lsdException w:name="List Table 3 Accent 2" w:uiPriority="48"/>
+    <w:lsdException w:name="List Table 4 Accent 2" w:uiPriority="49"/>
+    <w:lsdException w:name="List Table 5 Dark Accent 2" w:uiPriority="50"/>
+    <w:lsdException w:name="List Table 6 Colorful Accent 2" w:uiPriority="51"/>
+    <w:lsdException w:name="List Table 7 Colorful Accent 2" w:uiPriority="52"/>
+    <w:lsdException w:name="List Table 1 Light Accent 3" w:uiPriority="46"/>
+    <w:lsdException w:name="List Table 2 Accent 3" w:uiPriority="47"/>
+    <w:lsdException w:name="List Table 3 Accent 3" w:uiPriority="48"/>
+    <w:lsdException w:name="List Table 4 Accent 3" w:uiPriority="49"/>
+    <w:lsdException w:name="List Table 5 Dark Accent 3" w:uiPriority="50"/>
+    <w:lsdException w:name="List Table 6 Colorful Accent 3" w:uiPriority="51"/>
+    <w:lsdException w:name="List Table 7 Colorful Accent 3" w:uiPriority="52"/>
+    <w:lsdException w:name="List Table 1 Light Accent 4" w:uiPriority="46"/>
+    <w:lsdException w:name="List Table 2 Accent 4" w:uiPriority="47"/>
+    <w:lsdException w:name="List Table 3 Accent 4" w:uiPriority="48"/>
+    <w:lsdException w:name="List Table 4 Accent 4" w:uiPriority="49"/>
+    <w:lsdException w:name="List Table 5 Dark Accent 4" w:uiPriority="50"/>
+    <w:lsdException w:name="List Table 6 Colorful Accent 4" w:uiPriority="51"/>
+    <w:lsdException w:name="List Table 7 Colorful Accent 4" w:uiPriority="52"/>
+    <w:lsdException w:name="List Table 1 Light Accent 5" w:uiPriority="46"/>
+    <w:lsdException w:name="List Table 2 Accent 5" w:uiPriority="47"/>
+    <w:lsdException w:name="List Table 3 Accent 5" w:uiPriority="48"/>
+    <w:lsdException w:name="List Table 4 Accent 5" w:uiPriority="49"/>
+    <w:lsdException w:name="List Table 5 Dark Accent 5" w:uiPriority="50"/>
+    <w:lsdException w:name="List Table 6 Colorful Accent 5" w:uiPriority="51"/>
+    <w:lsdException w:name="List Table 7 Colorful Accent 5" w:uiPriority="52"/>
+    <w:lsdException w:name="List Table 1 Light Accent 6" w:uiPriority="46"/>
+    <w:lsdException w:name="List Table 2 Accent 6" w:uiPriority="47"/>
+    <w:lsdException w:name="List Table 3 Accent 6" w:uiPriority="48"/>
+    <w:lsdException w:name="List Table 4 Accent 6" w:uiPriority="49"/>
+    <w:lsdException w:name="List Table 5 Dark Accent 6" w:uiPriority="50"/>
+    <w:lsdException w:name="List Table 6 Colorful Accent 6" w:uiPriority="51"/>
+    <w:lsdException w:name="List Table 7 Colorful Accent 6" w:uiPriority="52"/>
+    <w:lsdException w:name="Mention" w:semiHidden="1" w:unhideWhenUsed="1"/>
+    <w:lsdException w:name="Smart Hyperlink" w:semiHidden="1" w:unhideWhenUsed="1"/>
+    <w:lsdException w:name="Hashtag" w:semiHidden="1" w:unhideWhenUsed="1"/>
+    <w:lsdException w:name="Unresolved Mention" w:semiHidden="1" w:unhideWhenUsed="1"/>
+    <w:lsdException w:name="Smart Link" w:semiHidden="1" w:unhideWhenUsed="1"/>
+  </w:latentStyles>
+  <w:style w:type="paragraph" w:default="1" w:styleId="Normal">
+    <w:name w:val="Normal"/>
+    <w:qFormat/>
+  </w:style>
+  <w:style w:type="character" w:default="1" w:styleId="DefaultParagraphFont">
+    <w:name w:val="Default Paragraph Font"/>
+    <w:uiPriority w:val="1"/>
+    <w:semiHidden/>
+    <w:unhideWhenUsed/>
+  </w:style>
+  <w:style w:type="table" w:default="1" w:styleId="TableNormal">
+    <w:name w:val="Normal Table"/>
+    <w:uiPriority w:val="99"/>
+    <w:semiHidden/>
+    <w:unhideWhenUsed/>
+    <w:tblPr>
+      <w:tblInd w:w="0" w:type="dxa"/>
+      <w:tblCellMar>
+        <w:top w:w="0" w:type="dxa"/>
+        <w:left w:w="108" w:type="dxa"/>
+        <w:bottom w:w="0" w:type="dxa"/>
+        <w:right w:w="108" w:type="dxa"/>
+      </w:tblCellMar>
+    </w:tblPr>
+  </w:style>
+  <w:style w:type="numbering" w:default="1" w:styleId="NoList">
+    <w:name w:val="No List"/>
+    <w:uiPriority w:val="99"/>
+    <w:semiHidden/>
+    <w:unhideWhenUsed/>
+  </w:style>
+  <w:style w:type="character" w:styleId="PlaceholderText">
+    <w:name w:val="Placeholder Text"/>
+    <w:basedOn w:val="DefaultParagraphFont"/>
+    <w:uiPriority w:val="99"/>
+    <w:semiHidden/>
+    <w:rsid w:val="00AB2E19"/>
+    <w:rPr>
+      <w:color w:val="666666"/>
+    </w:rPr>
+  </w:style>
+  <w:style w:type="paragraph" w:customStyle="1" w:styleId="08E3718338F15D44AF84EA9409C4C603">
+    <w:name w:val="08E3718338F15D44AF84EA9409C4C603"/>
+    <w:rsid w:val="00AB2E19"/>
+  </w:style>
+  <w:style w:type="paragraph" w:customStyle="1" w:styleId="DFC49D87B3B3904F8357464C4636B5F1">
+    <w:name w:val="DFC49D87B3B3904F8357464C4636B5F1"/>
+    <w:rsid w:val="00AB2E19"/>
+  </w:style>
+  <w:style w:type="paragraph" w:customStyle="1" w:styleId="30A31B5414ED03498BC6DECDA72442BC">
+    <w:name w:val="30A31B5414ED03498BC6DECDA72442BC"/>
+    <w:rsid w:val="00AB2E19"/>
+  </w:style>
+  <w:style w:type="paragraph" w:customStyle="1" w:styleId="763D8F3266968E498C04B18066ADB223">
+    <w:name w:val="763D8F3266968E498C04B18066ADB223"/>
+    <w:rsid w:val="00AB2E19"/>
+  </w:style>
+  <w:style w:type="paragraph" w:customStyle="1" w:styleId="CAC1C77A7588A648BD46233A449EAF02">
+    <w:name w:val="CAC1C77A7588A648BD46233A449EAF02"/>
+    <w:rsid w:val="00AB2E19"/>
+  </w:style>
+  <w:style w:type="paragraph" w:customStyle="1" w:styleId="A27C82DF7BF4EF4B946B399656021632">
+    <w:name w:val="A27C82DF7BF4EF4B946B399656021632"/>
+    <w:rsid w:val="00AB2E19"/>
+  </w:style>
+  <w:style w:type="paragraph" w:customStyle="1" w:styleId="D1407B1B9C9F51469AB30D4FEC4DD9AC">
+    <w:name w:val="D1407B1B9C9F51469AB30D4FEC4DD9AC"/>
+    <w:rsid w:val="00AB2E19"/>
+  </w:style>
+  <w:style w:type="paragraph" w:customStyle="1" w:styleId="BEFA7D89611C2F4DB9991FEC8DDC5581">
+    <w:name w:val="BEFA7D89611C2F4DB9991FEC8DDC5581"/>
+    <w:rsid w:val="00AB2E19"/>
+  </w:style>
+  <w:style w:type="paragraph" w:customStyle="1" w:styleId="C42E45CB5ADF1C4AABD21628CDDAC2F8">
+    <w:name w:val="C42E45CB5ADF1C4AABD21628CDDAC2F8"/>
+    <w:rsid w:val="00AB2E19"/>
+  </w:style>
+  <w:style w:type="paragraph" w:customStyle="1" w:styleId="EB04D3C1AAA7C4419AF7AF7882C0F7DD">
+    <w:name w:val="EB04D3C1AAA7C4419AF7AF7882C0F7DD"/>
+    <w:rsid w:val="00AB2E19"/>
+  </w:style>
+  <w:style w:type="paragraph" w:customStyle="1" w:styleId="4EBC3BE68DF19F4691FCBBE3AFED848F">
+    <w:name w:val="4EBC3BE68DF19F4691FCBBE3AFED848F"/>
+    <w:rsid w:val="00AB2E19"/>
+  </w:style>
+</w:styles>
+</file>
+
+<file path=word/glossary/webSettings.xml><?xml version="1.0" encoding="utf-8"?>
+<w:webSettings xmlns:mc="http://schemas.openxmlformats.org/markup-compatibility/2006" xmlns:r="http://schemas.openxmlformats.org/officeDocument/2006/relationships" xmlns:w="http://schemas.openxmlformats.org/wordprocessingml/2006/main" xmlns:w14="http://schemas.microsoft.com/office/word/2010/wordml" xmlns:w15="http://schemas.microsoft.com/office/word/2012/wordml" xmlns:w16cex="http://schemas.microsoft.com/office/word/2018/wordml/cex" xmlns:w16cid="http://schemas.microsoft.com/office/word/2016/wordml/cid" xmlns:w16="http://schemas.microsoft.com/office/word/2018/wordml" xmlns:w16du="http://schemas.microsoft.com/office/word/2023/wordml/word16du" xmlns:w16sdtdh="http://schemas.microsoft.com/office/word/2020/wordml/sdtdatahash" xmlns:w16sdtfl="http://schemas.microsoft.com/office/word/2024/wordml/sdtformatlock" xmlns:w16se="http://schemas.microsoft.com/office/word/2015/wordml/symex" mc:Ignorable="w14 w15 w16se w16cid w16 w16cex w16sdtdh w16sdtfl w16du">
+  <w:optimizeForBrowser/>
+  <w:allowPNG/>
+</w:webSettings>
 </file>
 
 <file path=word/theme/theme1.xml><?xml version="1.0" encoding="utf-8"?>
@@ -2414,6 +7058,31 @@
 </a:theme>
 </file>
 
+<file path=word/webextensions/taskpanes.xml><?xml version="1.0" encoding="utf-8"?>
+<wetp:taskpanes xmlns:wetp="http://schemas.microsoft.com/office/webextensions/taskpanes/2010/11">
+  <wetp:taskpane dockstate="right" visibility="0" width="350" row="0">
+    <wetp:webextensionref xmlns:r="http://schemas.openxmlformats.org/officeDocument/2006/relationships" r:id="rId1"/>
+  </wetp:taskpane>
+</wetp:taskpanes>
+</file>
+
+<file path=word/webextensions/webextension1.xml><?xml version="1.0" encoding="utf-8"?>
+<we:webextension xmlns:we="http://schemas.microsoft.com/office/webextensions/webextension/2010/11" id="{111FA770-66B6-6B4E-B5EB-A3631C8FE294}">
+  <we:reference id="f78a3046-9e99-4300-aa2b-5814002b01a2" version="1.55.1.0" store="EXCatalog" storeType="EXCatalog"/>
+  <we:alternateReferences>
+    <we:reference id="WA104382081" version="1.55.1.0" store="en-US" storeType="OMEX"/>
+  </we:alternateReferences>
+  <we:properties>
+    <we:property name="MENDELEY_BIBLIOGRAPHY_IS_DIRTY" value="true"/>
+    <we:property name="MENDELEY_BIBLIOGRAPHY_LAST_MODIFIED" value="1764853408897"/>
+    <we:property name="MENDELEY_CITATIONS" value="[{&quot;citationID&quot;:&quot;MENDELEY_CITATION_78b8fb65-7f66-4eaa-b0e8-d9f5e5617e10&quot;,&quot;properties&quot;:{&quot;noteIndex&quot;:0},&quot;isEdited&quot;:false,&quot;manualOverride&quot;:{&quot;isManuallyOverridden&quot;:false,&quot;citeprocText&quot;:&quot;(Lafita et al., 2019)&quot;,&quot;manualOverrideText&quot;:&quot;&quot;},&quot;citationItems&quot;:[{&quot;id&quot;:&quot;825dcc3a-2e73-36fa-9772-1df3e3bc72f2&quot;,&quot;itemData&quot;:{&quot;type&quot;:&quot;article-journal&quot;,&quot;id&quot;:&quot;825dcc3a-2e73-36fa-9772-1df3e3bc72f2&quot;,&quot;title&quot;:&quot;BioJava 5: A community driven open-source bioinformatics library&quot;,&quot;author&quot;:[{&quot;family&quot;:&quot;Lafita&quot;,&quot;given&quot;:&quot;Aleix&quot;,&quot;parse-names&quot;:false,&quot;dropping-particle&quot;:&quot;&quot;,&quot;non-dropping-particle&quot;:&quot;&quot;},{&quot;family&quot;:&quot;Bliven&quot;,&quot;given&quot;:&quot;Spencer&quot;,&quot;parse-names&quot;:false,&quot;dropping-particle&quot;:&quot;&quot;,&quot;non-dropping-particle&quot;:&quot;&quot;},{&quot;family&quot;:&quot;Prlić&quot;,&quot;given&quot;:&quot;Andreas&quot;,&quot;parse-names&quot;:false,&quot;dropping-particle&quot;:&quot;&quot;,&quot;non-dropping-particle&quot;:&quot;&quot;},{&quot;family&quot;:&quot;Guzenko&quot;,&quot;given&quot;:&quot;Dmytro&quot;,&quot;parse-names&quot;:false,&quot;dropping-particle&quot;:&quot;&quot;,&quot;non-dropping-particle&quot;:&quot;&quot;},{&quot;family&quot;:&quot;Rose&quot;,&quot;given&quot;:&quot;Peter W.&quot;,&quot;parse-names&quot;:false,&quot;dropping-particle&quot;:&quot;&quot;,&quot;non-dropping-particle&quot;:&quot;&quot;},{&quot;family&quot;:&quot;Bradley&quot;,&quot;given&quot;:&quot;Anthony&quot;,&quot;parse-names&quot;:false,&quot;dropping-particle&quot;:&quot;&quot;,&quot;non-dropping-particle&quot;:&quot;&quot;},{&quot;family&quot;:&quot;Pavan&quot;,&quot;given&quot;:&quot;Paolo&quot;,&quot;parse-names&quot;:false,&quot;dropping-particle&quot;:&quot;&quot;,&quot;non-dropping-particle&quot;:&quot;&quot;},{&quot;family&quot;:&quot;Myers-Turnbull&quot;,&quot;given&quot;:&quot;Douglas&quot;,&quot;parse-names&quot;:false,&quot;dropping-particle&quot;:&quot;&quot;,&quot;non-dropping-particle&quot;:&quot;&quot;},{&quot;family&quot;:&quot;Valasatava&quot;,&quot;given&quot;:&quot;Yana&quot;,&quot;parse-names&quot;:false,&quot;dropping-particle&quot;:&quot;&quot;,&quot;non-dropping-particle&quot;:&quot;&quot;},{&quot;family&quot;:&quot;Heuer&quot;,&quot;given&quot;:&quot;Michael&quot;,&quot;parse-names&quot;:false,&quot;dropping-particle&quot;:&quot;&quot;,&quot;non-dropping-particle&quot;:&quot;&quot;},{&quot;family&quot;:&quot;Larson&quot;,&quot;given&quot;:&quot;Matt&quot;,&quot;parse-names&quot;:false,&quot;dropping-particle&quot;:&quot;&quot;,&quot;non-dropping-particle&quot;:&quot;&quot;},{&quot;family&quot;:&quot;Burley&quot;,&quot;given&quot;:&quot;Stephen K.&quot;,&quot;parse-names&quot;:false,&quot;dropping-particle&quot;:&quot;&quot;,&quot;non-dropping-particle&quot;:&quot;&quot;},{&quot;family&quot;:&quot;Duarte&quot;,&quot;given&quot;:&quot;Jose M.&quot;,&quot;parse-names&quot;:false,&quot;dropping-particle&quot;:&quot;&quot;,&quot;non-dropping-particle&quot;:&quot;&quot;}],&quot;container-title&quot;:&quot;PLOS Computational Biology&quot;,&quot;container-title-short&quot;:&quot;PLoS Comput Biol&quot;,&quot;accessed&quot;:{&quot;date-parts&quot;:[[2025,12,4]]},&quot;DOI&quot;:&quot;10.1371/JOURNAL.PCBI.1006791&quot;,&quot;ISBN&quot;:&quot;1111111111&quot;,&quot;ISSN&quot;:&quot;1553-7358&quot;,&quot;PMID&quot;:&quot;30735498&quot;,&quot;URL&quot;:&quot;https://journals.plos.org/ploscompbiol/article?id=10.1371/journal.pcbi.1006791&quot;,&quot;issued&quot;:{&quot;date-parts&quot;:[[2019,2,1]]},&quot;page&quot;:&quot;e1006791&quot;,&quot;abstract&quot;:&quot;BioJava is an open-source project that provides a Java library for processing biological data. The project aims to simplify bioinformatic analyses by implementing parsers, data structures, and algorithms for common tasks in genomics, structural biology, ontologies, phylogenetics, and more. Since 2012, we have released two major versions of the library (4 and 5) that include many new features to tackle challenges with increasingly complex macromolecular structure data. BioJava requires Java 8 or higher and is freely available under the LGPL 2.1 license. The project is hosted on GitHub at https://github.com/biojava/biojava. More information and documentation can be found online on the BioJava website (http://www.biojava.org) and tutorial (https://github.com/biojava/biojava-tutorial). All inquiries should be directed to the GitHub page or the BioJava mailing list (http://lists.open-bio.org/mailman/listinfo/biojava-l).&quot;,&quot;publisher&quot;:&quot;Public Library of Science&quot;,&quot;issue&quot;:&quot;2&quot;,&quot;volume&quot;:&quot;15&quot;},&quot;isTemporary&quot;:false}],&quot;citationTag&quot;:&quot;MENDELEY_CITATION_v3_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&quot;},{&quot;citationID&quot;:&quot;MENDELEY_CITATION_84187aab-f0e6-4ee7-ac56-08381140a9de&quot;,&quot;properties&quot;:{&quot;noteIndex&quot;:0},&quot;isEdited&quot;:false,&quot;manualOverride&quot;:{&quot;isManuallyOverridden&quot;:false,&quot;citeprocText&quot;:&quot;(Lafita et al., 2019)&quot;,&quot;manualOverrideText&quot;:&quot;&quot;},&quot;citationItems&quot;:[{&quot;id&quot;:&quot;825dcc3a-2e73-36fa-9772-1df3e3bc72f2&quot;,&quot;itemData&quot;:{&quot;type&quot;:&quot;article-journal&quot;,&quot;id&quot;:&quot;825dcc3a-2e73-36fa-9772-1df3e3bc72f2&quot;,&quot;title&quot;:&quot;BioJava 5: A community driven open-source bioinformatics library&quot;,&quot;author&quot;:[{&quot;family&quot;:&quot;Lafita&quot;,&quot;given&quot;:&quot;Aleix&quot;,&quot;parse-names&quot;:false,&quot;dropping-particle&quot;:&quot;&quot;,&quot;non-dropping-particle&quot;:&quot;&quot;},{&quot;family&quot;:&quot;Bliven&quot;,&quot;given&quot;:&quot;Spencer&quot;,&quot;parse-names&quot;:false,&quot;dropping-particle&quot;:&quot;&quot;,&quot;non-dropping-particle&quot;:&quot;&quot;},{&quot;family&quot;:&quot;Prlić&quot;,&quot;given&quot;:&quot;Andreas&quot;,&quot;parse-names&quot;:false,&quot;dropping-particle&quot;:&quot;&quot;,&quot;non-dropping-particle&quot;:&quot;&quot;},{&quot;family&quot;:&quot;Guzenko&quot;,&quot;given&quot;:&quot;Dmytro&quot;,&quot;parse-names&quot;:false,&quot;dropping-particle&quot;:&quot;&quot;,&quot;non-dropping-particle&quot;:&quot;&quot;},{&quot;family&quot;:&quot;Rose&quot;,&quot;given&quot;:&quot;Peter W.&quot;,&quot;parse-names&quot;:false,&quot;dropping-particle&quot;:&quot;&quot;,&quot;non-dropping-particle&quot;:&quot;&quot;},{&quot;family&quot;:&quot;Bradley&quot;,&quot;given&quot;:&quot;Anthony&quot;,&quot;parse-names&quot;:false,&quot;dropping-particle&quot;:&quot;&quot;,&quot;non-dropping-particle&quot;:&quot;&quot;},{&quot;family&quot;:&quot;Pavan&quot;,&quot;given&quot;:&quot;Paolo&quot;,&quot;parse-names&quot;:false,&quot;dropping-particle&quot;:&quot;&quot;,&quot;non-dropping-particle&quot;:&quot;&quot;},{&quot;family&quot;:&quot;Myers-Turnbull&quot;,&quot;given&quot;:&quot;Douglas&quot;,&quot;parse-names&quot;:false,&quot;dropping-particle&quot;:&quot;&quot;,&quot;non-dropping-particle&quot;:&quot;&quot;},{&quot;family&quot;:&quot;Valasatava&quot;,&quot;given&quot;:&quot;Yana&quot;,&quot;parse-names&quot;:false,&quot;dropping-particle&quot;:&quot;&quot;,&quot;non-dropping-particle&quot;:&quot;&quot;},{&quot;family&quot;:&quot;Heuer&quot;,&quot;given&quot;:&quot;Michael&quot;,&quot;parse-names&quot;:false,&quot;dropping-particle&quot;:&quot;&quot;,&quot;non-dropping-particle&quot;:&quot;&quot;},{&quot;family&quot;:&quot;Larson&quot;,&quot;given&quot;:&quot;Matt&quot;,&quot;parse-names&quot;:false,&quot;dropping-particle&quot;:&quot;&quot;,&quot;non-dropping-particle&quot;:&quot;&quot;},{&quot;family&quot;:&quot;Burley&quot;,&quot;given&quot;:&quot;Stephen K.&quot;,&quot;parse-names&quot;:false,&quot;dropping-particle&quot;:&quot;&quot;,&quot;non-dropping-particle&quot;:&quot;&quot;},{&quot;family&quot;:&quot;Duarte&quot;,&quot;given&quot;:&quot;Jose M.&quot;,&quot;parse-names&quot;:false,&quot;dropping-particle&quot;:&quot;&quot;,&quot;non-dropping-particle&quot;:&quot;&quot;}],&quot;container-title&quot;:&quot;PLOS Computational Biology&quot;,&quot;container-title-short&quot;:&quot;PLoS Comput Biol&quot;,&quot;accessed&quot;:{&quot;date-parts&quot;:[[2025,12,4]]},&quot;DOI&quot;:&quot;10.1371/JOURNAL.PCBI.1006791&quot;,&quot;ISBN&quot;:&quot;1111111111&quot;,&quot;ISSN&quot;:&quot;1553-7358&quot;,&quot;PMID&quot;:&quot;30735498&quot;,&quot;URL&quot;:&quot;https://journals.plos.org/ploscompbiol/article?id=10.1371/journal.pcbi.1006791&quot;,&quot;issued&quot;:{&quot;date-parts&quot;:[[2019,2,1]]},&quot;page&quot;:&quot;e1006791&quot;,&quot;abstract&quot;:&quot;BioJava is an open-source project that provides a Java library for processing biological data. The project aims to simplify bioinformatic analyses by implementing parsers, data structures, and algorithms for common tasks in genomics, structural biology, ontologies, phylogenetics, and more. Since 2012, we have released two major versions of the library (4 and 5) that include many new features to tackle challenges with increasingly complex macromolecular structure data. BioJava requires Java 8 or higher and is freely available under the LGPL 2.1 license. The project is hosted on GitHub at https://github.com/biojava/biojava. More information and documentation can be found online on the BioJava website (http://www.biojava.org) and tutorial (https://github.com/biojava/biojava-tutorial). All inquiries should be directed to the GitHub page or the BioJava mailing list (http://lists.open-bio.org/mailman/listinfo/biojava-l).&quot;,&quot;publisher&quot;:&quot;Public Library of Science&quot;,&quot;issue&quot;:&quot;2&quot;,&quot;volume&quot;:&quot;15&quot;},&quot;isTemporary&quot;:false}],&quot;citationTag&quot;:&quot;MENDELEY_CITATION_v3_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&quot;},{&quot;citationID&quot;:&quot;MENDELEY_CITATION_f843125e-0636-49c7-a835-e62319ad6a26&quot;,&quot;properties&quot;:{&quot;noteIndex&quot;:0},&quot;isEdited&quot;:false,&quot;manualOverride&quot;:{&quot;isManuallyOverridden&quot;:false,&quot;citeprocText&quot;:&quot;(Lafita et al., 2019)&quot;,&quot;manualOverrideText&quot;:&quot;&quot;},&quot;citationItems&quot;:[{&quot;id&quot;:&quot;825dcc3a-2e73-36fa-9772-1df3e3bc72f2&quot;,&quot;itemData&quot;:{&quot;type&quot;:&quot;article-journal&quot;,&quot;id&quot;:&quot;825dcc3a-2e73-36fa-9772-1df3e3bc72f2&quot;,&quot;title&quot;:&quot;BioJava 5: A community driven open-source bioinformatics library&quot;,&quot;author&quot;:[{&quot;family&quot;:&quot;Lafita&quot;,&quot;given&quot;:&quot;Aleix&quot;,&quot;parse-names&quot;:false,&quot;dropping-particle&quot;:&quot;&quot;,&quot;non-dropping-particle&quot;:&quot;&quot;},{&quot;family&quot;:&quot;Bliven&quot;,&quot;given&quot;:&quot;Spencer&quot;,&quot;parse-names&quot;:false,&quot;dropping-particle&quot;:&quot;&quot;,&quot;non-dropping-particle&quot;:&quot;&quot;},{&quot;family&quot;:&quot;Prlić&quot;,&quot;given&quot;:&quot;Andreas&quot;,&quot;parse-names&quot;:false,&quot;dropping-particle&quot;:&quot;&quot;,&quot;non-dropping-particle&quot;:&quot;&quot;},{&quot;family&quot;:&quot;Guzenko&quot;,&quot;given&quot;:&quot;Dmytro&quot;,&quot;parse-names&quot;:false,&quot;dropping-particle&quot;:&quot;&quot;,&quot;non-dropping-particle&quot;:&quot;&quot;},{&quot;family&quot;:&quot;Rose&quot;,&quot;given&quot;:&quot;Peter W.&quot;,&quot;parse-names&quot;:false,&quot;dropping-particle&quot;:&quot;&quot;,&quot;non-dropping-particle&quot;:&quot;&quot;},{&quot;family&quot;:&quot;Bradley&quot;,&quot;given&quot;:&quot;Anthony&quot;,&quot;parse-names&quot;:false,&quot;dropping-particle&quot;:&quot;&quot;,&quot;non-dropping-particle&quot;:&quot;&quot;},{&quot;family&quot;:&quot;Pavan&quot;,&quot;given&quot;:&quot;Paolo&quot;,&quot;parse-names&quot;:false,&quot;dropping-particle&quot;:&quot;&quot;,&quot;non-dropping-particle&quot;:&quot;&quot;},{&quot;family&quot;:&quot;Myers-Turnbull&quot;,&quot;given&quot;:&quot;Douglas&quot;,&quot;parse-names&quot;:false,&quot;dropping-particle&quot;:&quot;&quot;,&quot;non-dropping-particle&quot;:&quot;&quot;},{&quot;family&quot;:&quot;Valasatava&quot;,&quot;given&quot;:&quot;Yana&quot;,&quot;parse-names&quot;:false,&quot;dropping-particle&quot;:&quot;&quot;,&quot;non-dropping-particle&quot;:&quot;&quot;},{&quot;family&quot;:&quot;Heuer&quot;,&quot;given&quot;:&quot;Michael&quot;,&quot;parse-names&quot;:false,&quot;dropping-particle&quot;:&quot;&quot;,&quot;non-dropping-particle&quot;:&quot;&quot;},{&quot;family&quot;:&quot;Larson&quot;,&quot;given&quot;:&quot;Matt&quot;,&quot;parse-names&quot;:false,&quot;dropping-particle&quot;:&quot;&quot;,&quot;non-dropping-particle&quot;:&quot;&quot;},{&quot;family&quot;:&quot;Burley&quot;,&quot;given&quot;:&quot;Stephen K.&quot;,&quot;parse-names&quot;:false,&quot;dropping-particle&quot;:&quot;&quot;,&quot;non-dropping-particle&quot;:&quot;&quot;},{&quot;family&quot;:&quot;Duarte&quot;,&quot;given&quot;:&quot;Jose M.&quot;,&quot;parse-names&quot;:false,&quot;dropping-particle&quot;:&quot;&quot;,&quot;non-dropping-particle&quot;:&quot;&quot;}],&quot;container-title&quot;:&quot;PLOS Computational Biology&quot;,&quot;container-title-short&quot;:&quot;PLoS Comput Biol&quot;,&quot;accessed&quot;:{&quot;date-parts&quot;:[[2025,12,4]]},&quot;DOI&quot;:&quot;10.1371/JOURNAL.PCBI.1006791&quot;,&quot;ISBN&quot;:&quot;1111111111&quot;,&quot;ISSN&quot;:&quot;1553-7358&quot;,&quot;PMID&quot;:&quot;30735498&quot;,&quot;URL&quot;:&quot;https://journals.plos.org/ploscompbiol/article?id=10.1371/journal.pcbi.1006791&quot;,&quot;issued&quot;:{&quot;date-parts&quot;:[[2019,2,1]]},&quot;page&quot;:&quot;e1006791&quot;,&quot;abstract&quot;:&quot;BioJava is an open-source project that provides a Java library for processing biological data. The project aims to simplify bioinformatic analyses by implementing parsers, data structures, and algorithms for common tasks in genomics, structural biology, ontologies, phylogenetics, and more. Since 2012, we have released two major versions of the library (4 and 5) that include many new features to tackle challenges with increasingly complex macromolecular structure data. BioJava requires Java 8 or higher and is freely available under the LGPL 2.1 license. The project is hosted on GitHub at https://github.com/biojava/biojava. More information and documentation can be found online on the BioJava website (http://www.biojava.org) and tutorial (https://github.com/biojava/biojava-tutorial). All inquiries should be directed to the GitHub page or the BioJava mailing list (http://lists.open-bio.org/mailman/listinfo/biojava-l).&quot;,&quot;publisher&quot;:&quot;Public Library of Science&quot;,&quot;issue&quot;:&quot;2&quot;,&quot;volume&quot;:&quot;15&quot;},&quot;isTemporary&quot;:false}],&quot;citationTag&quot;:&quot;MENDELEY_CITATION_v3_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&quot;},{&quot;citationID&quot;:&quot;MENDELEY_CITATION_86b7ee7d-0f3f-4248-b877-470db6356c7d&quot;,&quot;properties&quot;:{&quot;noteIndex&quot;:0},&quot;isEdited&quot;:false,&quot;manualOverride&quot;:{&quot;isManuallyOverridden&quot;:false,&quot;citeprocText&quot;:&quot;(Lafita et al., 2019)&quot;,&quot;manualOverrideText&quot;:&quot;&quot;},&quot;citationItems&quot;:[{&quot;id&quot;:&quot;825dcc3a-2e73-36fa-9772-1df3e3bc72f2&quot;,&quot;itemData&quot;:{&quot;type&quot;:&quot;article-journal&quot;,&quot;id&quot;:&quot;825dcc3a-2e73-36fa-9772-1df3e3bc72f2&quot;,&quot;title&quot;:&quot;BioJava 5: A community driven open-source bioinformatics library&quot;,&quot;author&quot;:[{&quot;family&quot;:&quot;Lafita&quot;,&quot;given&quot;:&quot;Aleix&quot;,&quot;parse-names&quot;:false,&quot;dropping-particle&quot;:&quot;&quot;,&quot;non-dropping-particle&quot;:&quot;&quot;},{&quot;family&quot;:&quot;Bliven&quot;,&quot;given&quot;:&quot;Spencer&quot;,&quot;parse-names&quot;:false,&quot;dropping-particle&quot;:&quot;&quot;,&quot;non-dropping-particle&quot;:&quot;&quot;},{&quot;family&quot;:&quot;Prlić&quot;,&quot;given&quot;:&quot;Andreas&quot;,&quot;parse-names&quot;:false,&quot;dropping-particle&quot;:&quot;&quot;,&quot;non-dropping-particle&quot;:&quot;&quot;},{&quot;family&quot;:&quot;Guzenko&quot;,&quot;given&quot;:&quot;Dmytro&quot;,&quot;parse-names&quot;:false,&quot;dropping-particle&quot;:&quot;&quot;,&quot;non-dropping-particle&quot;:&quot;&quot;},{&quot;family&quot;:&quot;Rose&quot;,&quot;given&quot;:&quot;Peter W.&quot;,&quot;parse-names&quot;:false,&quot;dropping-particle&quot;:&quot;&quot;,&quot;non-dropping-particle&quot;:&quot;&quot;},{&quot;family&quot;:&quot;Bradley&quot;,&quot;given&quot;:&quot;Anthony&quot;,&quot;parse-names&quot;:false,&quot;dropping-particle&quot;:&quot;&quot;,&quot;non-dropping-particle&quot;:&quot;&quot;},{&quot;family&quot;:&quot;Pavan&quot;,&quot;given&quot;:&quot;Paolo&quot;,&quot;parse-names&quot;:false,&quot;dropping-particle&quot;:&quot;&quot;,&quot;non-dropping-particle&quot;:&quot;&quot;},{&quot;family&quot;:&quot;Myers-Turnbull&quot;,&quot;given&quot;:&quot;Douglas&quot;,&quot;parse-names&quot;:false,&quot;dropping-particle&quot;:&quot;&quot;,&quot;non-dropping-particle&quot;:&quot;&quot;},{&quot;family&quot;:&quot;Valasatava&quot;,&quot;given&quot;:&quot;Yana&quot;,&quot;parse-names&quot;:false,&quot;dropping-particle&quot;:&quot;&quot;,&quot;non-dropping-particle&quot;:&quot;&quot;},{&quot;family&quot;:&quot;Heuer&quot;,&quot;given&quot;:&quot;Michael&quot;,&quot;parse-names&quot;:false,&quot;dropping-particle&quot;:&quot;&quot;,&quot;non-dropping-particle&quot;:&quot;&quot;},{&quot;family&quot;:&quot;Larson&quot;,&quot;given&quot;:&quot;Matt&quot;,&quot;parse-names&quot;:false,&quot;dropping-particle&quot;:&quot;&quot;,&quot;non-dropping-particle&quot;:&quot;&quot;},{&quot;family&quot;:&quot;Burley&quot;,&quot;given&quot;:&quot;Stephen K.&quot;,&quot;parse-names&quot;:false,&quot;dropping-particle&quot;:&quot;&quot;,&quot;non-dropping-particle&quot;:&quot;&quot;},{&quot;family&quot;:&quot;Duarte&quot;,&quot;given&quot;:&quot;Jose M.&quot;,&quot;parse-names&quot;:false,&quot;dropping-particle&quot;:&quot;&quot;,&quot;non-dropping-particle&quot;:&quot;&quot;}],&quot;container-title&quot;:&quot;PLOS Computational Biology&quot;,&quot;container-title-short&quot;:&quot;PLoS Comput Biol&quot;,&quot;accessed&quot;:{&quot;date-parts&quot;:[[2025,12,4]]},&quot;DOI&quot;:&quot;10.1371/JOURNAL.PCBI.1006791&quot;,&quot;ISBN&quot;:&quot;1111111111&quot;,&quot;ISSN&quot;:&quot;1553-7358&quot;,&quot;PMID&quot;:&quot;30735498&quot;,&quot;URL&quot;:&quot;https://journals.plos.org/ploscompbiol/article?id=10.1371/journal.pcbi.1006791&quot;,&quot;issued&quot;:{&quot;date-parts&quot;:[[2019,2,1]]},&quot;page&quot;:&quot;e1006791&quot;,&quot;abstract&quot;:&quot;BioJava is an open-source project that provides a Java library for processing biological data. The project aims to simplify bioinformatic analyses by implementing parsers, data structures, and algorithms for common tasks in genomics, structural biology, ontologies, phylogenetics, and more. Since 2012, we have released two major versions of the library (4 and 5) that include many new features to tackle challenges with increasingly complex macromolecular structure data. BioJava requires Java 8 or higher and is freely available under the LGPL 2.1 license. The project is hosted on GitHub at https://github.com/biojava/biojava. More information and documentation can be found online on the BioJava website (http://www.biojava.org) and tutorial (https://github.com/biojava/biojava-tutorial). All inquiries should be directed to the GitHub page or the BioJava mailing list (http://lists.open-bio.org/mailman/listinfo/biojava-l).&quot;,&quot;publisher&quot;:&quot;Public Library of Science&quot;,&quot;issue&quot;:&quot;2&quot;,&quot;volume&quot;:&quot;15&quot;},&quot;isTemporary&quot;:false}],&quot;citationTag&quot;:&quot;MENDELEY_CITATION_v3_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&quot;},{&quot;citationID&quot;:&quot;MENDELEY_CITATION_81f7f8a9-62e0-4853-a578-a4e805d811d4&quot;,&quot;properties&quot;:{&quot;noteIndex&quot;:0},&quot;isEdited&quot;:false,&quot;manualOverride&quot;:{&quot;isManuallyOverridden&quot;:false,&quot;citeprocText&quot;:&quot;(Lafita et al., 2019)&quot;,&quot;manualOverrideText&quot;:&quot;&quot;},&quot;citationItems&quot;:[{&quot;id&quot;:&quot;825dcc3a-2e73-36fa-9772-1df3e3bc72f2&quot;,&quot;itemData&quot;:{&quot;type&quot;:&quot;article-journal&quot;,&quot;id&quot;:&quot;825dcc3a-2e73-36fa-9772-1df3e3bc72f2&quot;,&quot;title&quot;:&quot;BioJava 5: A community driven open-source bioinformatics library&quot;,&quot;author&quot;:[{&quot;family&quot;:&quot;Lafita&quot;,&quot;given&quot;:&quot;Aleix&quot;,&quot;parse-names&quot;:false,&quot;dropping-particle&quot;:&quot;&quot;,&quot;non-dropping-particle&quot;:&quot;&quot;},{&quot;family&quot;:&quot;Bliven&quot;,&quot;given&quot;:&quot;Spencer&quot;,&quot;parse-names&quot;:false,&quot;dropping-particle&quot;:&quot;&quot;,&quot;non-dropping-particle&quot;:&quot;&quot;},{&quot;family&quot;:&quot;Prlić&quot;,&quot;given&quot;:&quot;Andreas&quot;,&quot;parse-names&quot;:false,&quot;dropping-particle&quot;:&quot;&quot;,&quot;non-dropping-particle&quot;:&quot;&quot;},{&quot;family&quot;:&quot;Guzenko&quot;,&quot;given&quot;:&quot;Dmytro&quot;,&quot;parse-names&quot;:false,&quot;dropping-particle&quot;:&quot;&quot;,&quot;non-dropping-particle&quot;:&quot;&quot;},{&quot;family&quot;:&quot;Rose&quot;,&quot;given&quot;:&quot;Peter W.&quot;,&quot;parse-names&quot;:false,&quot;dropping-particle&quot;:&quot;&quot;,&quot;non-dropping-particle&quot;:&quot;&quot;},{&quot;family&quot;:&quot;Bradley&quot;,&quot;given&quot;:&quot;Anthony&quot;,&quot;parse-names&quot;:false,&quot;dropping-particle&quot;:&quot;&quot;,&quot;non-dropping-particle&quot;:&quot;&quot;},{&quot;family&quot;:&quot;Pavan&quot;,&quot;given&quot;:&quot;Paolo&quot;,&quot;parse-names&quot;:false,&quot;dropping-particle&quot;:&quot;&quot;,&quot;non-dropping-particle&quot;:&quot;&quot;},{&quot;family&quot;:&quot;Myers-Turnbull&quot;,&quot;given&quot;:&quot;Douglas&quot;,&quot;parse-names&quot;:false,&quot;dropping-particle&quot;:&quot;&quot;,&quot;non-dropping-particle&quot;:&quot;&quot;},{&quot;family&quot;:&quot;Valasatava&quot;,&quot;given&quot;:&quot;Yana&quot;,&quot;parse-names&quot;:false,&quot;dropping-particle&quot;:&quot;&quot;,&quot;non-dropping-particle&quot;:&quot;&quot;},{&quot;family&quot;:&quot;Heuer&quot;,&quot;given&quot;:&quot;Michael&quot;,&quot;parse-names&quot;:false,&quot;dropping-particle&quot;:&quot;&quot;,&quot;non-dropping-particle&quot;:&quot;&quot;},{&quot;family&quot;:&quot;Larson&quot;,&quot;given&quot;:&quot;Matt&quot;,&quot;parse-names&quot;:false,&quot;dropping-particle&quot;:&quot;&quot;,&quot;non-dropping-particle&quot;:&quot;&quot;},{&quot;family&quot;:&quot;Burley&quot;,&quot;given&quot;:&quot;Stephen K.&quot;,&quot;parse-names&quot;:false,&quot;dropping-particle&quot;:&quot;&quot;,&quot;non-dropping-particle&quot;:&quot;&quot;},{&quot;family&quot;:&quot;Duarte&quot;,&quot;given&quot;:&quot;Jose M.&quot;,&quot;parse-names&quot;:false,&quot;dropping-particle&quot;:&quot;&quot;,&quot;non-dropping-particle&quot;:&quot;&quot;}],&quot;container-title&quot;:&quot;PLOS Computational Biology&quot;,&quot;container-title-short&quot;:&quot;PLoS Comput Biol&quot;,&quot;accessed&quot;:{&quot;date-parts&quot;:[[2025,12,4]]},&quot;DOI&quot;:&quot;10.1371/JOURNAL.PCBI.1006791&quot;,&quot;ISBN&quot;:&quot;1111111111&quot;,&quot;ISSN&quot;:&quot;1553-7358&quot;,&quot;PMID&quot;:&quot;30735498&quot;,&quot;URL&quot;:&quot;https://journals.plos.org/ploscompbiol/article?id=10.1371/journal.pcbi.1006791&quot;,&quot;issued&quot;:{&quot;date-parts&quot;:[[2019,2,1]]},&quot;page&quot;:&quot;e1006791&quot;,&quot;abstract&quot;:&quot;BioJava is an open-source project that provides a Java library for processing biological data. The project aims to simplify bioinformatic analyses by implementing parsers, data structures, and algorithms for common tasks in genomics, structural biology, ontologies, phylogenetics, and more. Since 2012, we have released two major versions of the library (4 and 5) that include many new features to tackle challenges with increasingly complex macromolecular structure data. BioJava requires Java 8 or higher and is freely available under the LGPL 2.1 license. The project is hosted on GitHub at https://github.com/biojava/biojava. More information and documentation can be found online on the BioJava website (http://www.biojava.org) and tutorial (https://github.com/biojava/biojava-tutorial). All inquiries should be directed to the GitHub page or the BioJava mailing list (http://lists.open-bio.org/mailman/listinfo/biojava-l).&quot;,&quot;publisher&quot;:&quot;Public Library of Science&quot;,&quot;issue&quot;:&quot;2&quot;,&quot;volume&quot;:&quot;15&quot;},&quot;isTemporary&quot;:false}],&quot;citationTag&quot;:&quot;MENDELEY_CITATION_v3_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&quot;},{&quot;citationID&quot;:&quot;MENDELEY_CITATION_6a3b2f91-e448-4f4c-9dfa-abc726116098&quot;,&quot;properties&quot;:{&quot;noteIndex&quot;:0},&quot;isEdited&quot;:false,&quot;manualOverride&quot;:{&quot;isManuallyOverridden&quot;:false,&quot;citeprocText&quot;:&quot;(Lafita et al., 2019)&quot;,&quot;manualOverrideText&quot;:&quot;&quot;},&quot;citationItems&quot;:[{&quot;id&quot;:&quot;825dcc3a-2e73-36fa-9772-1df3e3bc72f2&quot;,&quot;itemData&quot;:{&quot;type&quot;:&quot;article-journal&quot;,&quot;id&quot;:&quot;825dcc3a-2e73-36fa-9772-1df3e3bc72f2&quot;,&quot;title&quot;:&quot;BioJava 5: A community driven open-source bioinformatics library&quot;,&quot;author&quot;:[{&quot;family&quot;:&quot;Lafita&quot;,&quot;given&quot;:&quot;Aleix&quot;,&quot;parse-names&quot;:false,&quot;dropping-particle&quot;:&quot;&quot;,&quot;non-dropping-particle&quot;:&quot;&quot;},{&quot;family&quot;:&quot;Bliven&quot;,&quot;given&quot;:&quot;Spencer&quot;,&quot;parse-names&quot;:false,&quot;dropping-particle&quot;:&quot;&quot;,&quot;non-dropping-particle&quot;:&quot;&quot;},{&quot;family&quot;:&quot;Prlić&quot;,&quot;given&quot;:&quot;Andreas&quot;,&quot;parse-names&quot;:false,&quot;dropping-particle&quot;:&quot;&quot;,&quot;non-dropping-particle&quot;:&quot;&quot;},{&quot;family&quot;:&quot;Guzenko&quot;,&quot;given&quot;:&quot;Dmytro&quot;,&quot;parse-names&quot;:false,&quot;dropping-particle&quot;:&quot;&quot;,&quot;non-dropping-particle&quot;:&quot;&quot;},{&quot;family&quot;:&quot;Rose&quot;,&quot;given&quot;:&quot;Peter W.&quot;,&quot;parse-names&quot;:false,&quot;dropping-particle&quot;:&quot;&quot;,&quot;non-dropping-particle&quot;:&quot;&quot;},{&quot;family&quot;:&quot;Bradley&quot;,&quot;given&quot;:&quot;Anthony&quot;,&quot;parse-names&quot;:false,&quot;dropping-particle&quot;:&quot;&quot;,&quot;non-dropping-particle&quot;:&quot;&quot;},{&quot;family&quot;:&quot;Pavan&quot;,&quot;given&quot;:&quot;Paolo&quot;,&quot;parse-names&quot;:false,&quot;dropping-particle&quot;:&quot;&quot;,&quot;non-dropping-particle&quot;:&quot;&quot;},{&quot;family&quot;:&quot;Myers-Turnbull&quot;,&quot;given&quot;:&quot;Douglas&quot;,&quot;parse-names&quot;:false,&quot;dropping-particle&quot;:&quot;&quot;,&quot;non-dropping-particle&quot;:&quot;&quot;},{&quot;family&quot;:&quot;Valasatava&quot;,&quot;given&quot;:&quot;Yana&quot;,&quot;parse-names&quot;:false,&quot;dropping-particle&quot;:&quot;&quot;,&quot;non-dropping-particle&quot;:&quot;&quot;},{&quot;family&quot;:&quot;Heuer&quot;,&quot;given&quot;:&quot;Michael&quot;,&quot;parse-names&quot;:false,&quot;dropping-particle&quot;:&quot;&quot;,&quot;non-dropping-particle&quot;:&quot;&quot;},{&quot;family&quot;:&quot;Larson&quot;,&quot;given&quot;:&quot;Matt&quot;,&quot;parse-names&quot;:false,&quot;dropping-particle&quot;:&quot;&quot;,&quot;non-dropping-particle&quot;:&quot;&quot;},{&quot;family&quot;:&quot;Burley&quot;,&quot;given&quot;:&quot;Stephen K.&quot;,&quot;parse-names&quot;:false,&quot;dropping-particle&quot;:&quot;&quot;,&quot;non-dropping-particle&quot;:&quot;&quot;},{&quot;family&quot;:&quot;Duarte&quot;,&quot;given&quot;:&quot;Jose M.&quot;,&quot;parse-names&quot;:false,&quot;dropping-particle&quot;:&quot;&quot;,&quot;non-dropping-particle&quot;:&quot;&quot;}],&quot;container-title&quot;:&quot;PLOS Computational Biology&quot;,&quot;container-title-short&quot;:&quot;PLoS Comput Biol&quot;,&quot;accessed&quot;:{&quot;date-parts&quot;:[[2025,12,4]]},&quot;DOI&quot;:&quot;10.1371/JOURNAL.PCBI.1006791&quot;,&quot;ISBN&quot;:&quot;1111111111&quot;,&quot;ISSN&quot;:&quot;1553-7358&quot;,&quot;PMID&quot;:&quot;30735498&quot;,&quot;URL&quot;:&quot;https://journals.plos.org/ploscompbiol/article?id=10.1371/journal.pcbi.1006791&quot;,&quot;issued&quot;:{&quot;date-parts&quot;:[[2019,2,1]]},&quot;page&quot;:&quot;e1006791&quot;,&quot;abstract&quot;:&quot;BioJava is an open-source project that provides a Java library for processing biological data. The project aims to simplify bioinformatic analyses by implementing parsers, data structures, and algorithms for common tasks in genomics, structural biology, ontologies, phylogenetics, and more. Since 2012, we have released two major versions of the library (4 and 5) that include many new features to tackle challenges with increasingly complex macromolecular structure data. BioJava requires Java 8 or higher and is freely available under the LGPL 2.1 license. The project is hosted on GitHub at https://github.com/biojava/biojava. More information and documentation can be found online on the BioJava website (http://www.biojava.org) and tutorial (https://github.com/biojava/biojava-tutorial). All inquiries should be directed to the GitHub page or the BioJava mailing list (http://lists.open-bio.org/mailman/listinfo/biojava-l).&quot;,&quot;publisher&quot;:&quot;Public Library of Science&quot;,&quot;issue&quot;:&quot;2&quot;,&quot;volume&quot;:&quot;15&quot;},&quot;isTemporary&quot;:false}],&quot;citationTag&quot;:&quot;MENDELEY_CITATION_v3_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&quot;},{&quot;citationID&quot;:&quot;MENDELEY_CITATION_5271e2d0-964c-4a93-8322-4dd08636bb26&quot;,&quot;properties&quot;:{&quot;noteIndex&quot;:0},&quot;isEdited&quot;:false,&quot;manualOverride&quot;:{&quot;isManuallyOverridden&quot;:false,&quot;citeprocText&quot;:&quot;(Lafita et al., 2019)&quot;,&quot;manualOverrideText&quot;:&quot;&quot;},&quot;citationItems&quot;:[{&quot;id&quot;:&quot;825dcc3a-2e73-36fa-9772-1df3e3bc72f2&quot;,&quot;itemData&quot;:{&quot;type&quot;:&quot;article-journal&quot;,&quot;id&quot;:&quot;825dcc3a-2e73-36fa-9772-1df3e3bc72f2&quot;,&quot;title&quot;:&quot;BioJava 5: A community driven open-source bioinformatics library&quot;,&quot;author&quot;:[{&quot;family&quot;:&quot;Lafita&quot;,&quot;given&quot;:&quot;Aleix&quot;,&quot;parse-names&quot;:false,&quot;dropping-particle&quot;:&quot;&quot;,&quot;non-dropping-particle&quot;:&quot;&quot;},{&quot;family&quot;:&quot;Bliven&quot;,&quot;given&quot;:&quot;Spencer&quot;,&quot;parse-names&quot;:false,&quot;dropping-particle&quot;:&quot;&quot;,&quot;non-dropping-particle&quot;:&quot;&quot;},{&quot;family&quot;:&quot;Prlić&quot;,&quot;given&quot;:&quot;Andreas&quot;,&quot;parse-names&quot;:false,&quot;dropping-particle&quot;:&quot;&quot;,&quot;non-dropping-particle&quot;:&quot;&quot;},{&quot;family&quot;:&quot;Guzenko&quot;,&quot;given&quot;:&quot;Dmytro&quot;,&quot;parse-names&quot;:false,&quot;dropping-particle&quot;:&quot;&quot;,&quot;non-dropping-particle&quot;:&quot;&quot;},{&quot;family&quot;:&quot;Rose&quot;,&quot;given&quot;:&quot;Peter W.&quot;,&quot;parse-names&quot;:false,&quot;dropping-particle&quot;:&quot;&quot;,&quot;non-dropping-particle&quot;:&quot;&quot;},{&quot;family&quot;:&quot;Bradley&quot;,&quot;given&quot;:&quot;Anthony&quot;,&quot;parse-names&quot;:false,&quot;dropping-particle&quot;:&quot;&quot;,&quot;non-dropping-particle&quot;:&quot;&quot;},{&quot;family&quot;:&quot;Pavan&quot;,&quot;given&quot;:&quot;Paolo&quot;,&quot;parse-names&quot;:false,&quot;dropping-particle&quot;:&quot;&quot;,&quot;non-dropping-particle&quot;:&quot;&quot;},{&quot;family&quot;:&quot;Myers-Turnbull&quot;,&quot;given&quot;:&quot;Douglas&quot;,&quot;parse-names&quot;:false,&quot;dropping-particle&quot;:&quot;&quot;,&quot;non-dropping-particle&quot;:&quot;&quot;},{&quot;family&quot;:&quot;Valasatava&quot;,&quot;given&quot;:&quot;Yana&quot;,&quot;parse-names&quot;:false,&quot;dropping-particle&quot;:&quot;&quot;,&quot;non-dropping-particle&quot;:&quot;&quot;},{&quot;family&quot;:&quot;Heuer&quot;,&quot;given&quot;:&quot;Michael&quot;,&quot;parse-names&quot;:false,&quot;dropping-particle&quot;:&quot;&quot;,&quot;non-dropping-particle&quot;:&quot;&quot;},{&quot;family&quot;:&quot;Larson&quot;,&quot;given&quot;:&quot;Matt&quot;,&quot;parse-names&quot;:false,&quot;dropping-particle&quot;:&quot;&quot;,&quot;non-dropping-particle&quot;:&quot;&quot;},{&quot;family&quot;:&quot;Burley&quot;,&quot;given&quot;:&quot;Stephen K.&quot;,&quot;parse-names&quot;:false,&quot;dropping-particle&quot;:&quot;&quot;,&quot;non-dropping-particle&quot;:&quot;&quot;},{&quot;family&quot;:&quot;Duarte&quot;,&quot;given&quot;:&quot;Jose M.&quot;,&quot;parse-names&quot;:false,&quot;dropping-particle&quot;:&quot;&quot;,&quot;non-dropping-particle&quot;:&quot;&quot;}],&quot;container-title&quot;:&quot;PLOS Computational Biology&quot;,&quot;container-title-short&quot;:&quot;PLoS Comput Biol&quot;,&quot;accessed&quot;:{&quot;date-parts&quot;:[[2025,12,4]]},&quot;DOI&quot;:&quot;10.1371/JOURNAL.PCBI.1006791&quot;,&quot;ISBN&quot;:&quot;1111111111&quot;,&quot;ISSN&quot;:&quot;1553-7358&quot;,&quot;PMID&quot;:&quot;30735498&quot;,&quot;URL&quot;:&quot;https://journals.plos.org/ploscompbiol/article?id=10.1371/journal.pcbi.1006791&quot;,&quot;issued&quot;:{&quot;date-parts&quot;:[[2019,2,1]]},&quot;page&quot;:&quot;e1006791&quot;,&quot;abstract&quot;:&quot;BioJava is an open-source project that provides a Java library for processing biological data. The project aims to simplify bioinformatic analyses by implementing parsers, data structures, and algorithms for common tasks in genomics, structural biology, ontologies, phylogenetics, and more. Since 2012, we have released two major versions of the library (4 and 5) that include many new features to tackle challenges with increasingly complex macromolecular structure data. BioJava requires Java 8 or higher and is freely available under the LGPL 2.1 license. The project is hosted on GitHub at https://github.com/biojava/biojava. More information and documentation can be found online on the BioJava website (http://www.biojava.org) and tutorial (https://github.com/biojava/biojava-tutorial). All inquiries should be directed to the GitHub page or the BioJava mailing list (http://lists.open-bio.org/mailman/listinfo/biojava-l).&quot;,&quot;publisher&quot;:&quot;Public Library of Science&quot;,&quot;issue&quot;:&quot;2&quot;,&quot;volume&quot;:&quot;15&quot;},&quot;isTemporary&quot;:false}],&quot;citationTag&quot;:&quot;MENDELEY_CITATION_v3_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&quot;},{&quot;citationID&quot;:&quot;MENDELEY_CITATION_d284556f-1a69-42c4-b6e7-e51013036ded&quot;,&quot;properties&quot;:{&quot;noteIndex&quot;:0},&quot;isEdited&quot;:false,&quot;manualOverride&quot;:{&quot;isManuallyOverridden&quot;:false,&quot;citeprocText&quot;:&quot;(Lafita et al., 2019)&quot;,&quot;manualOverrideText&quot;:&quot;&quot;},&quot;citationItems&quot;:[{&quot;id&quot;:&quot;825dcc3a-2e73-36fa-9772-1df3e3bc72f2&quot;,&quot;itemData&quot;:{&quot;type&quot;:&quot;article-journal&quot;,&quot;id&quot;:&quot;825dcc3a-2e73-36fa-9772-1df3e3bc72f2&quot;,&quot;title&quot;:&quot;BioJava 5: A community driven open-source bioinformatics library&quot;,&quot;author&quot;:[{&quot;family&quot;:&quot;Lafita&quot;,&quot;given&quot;:&quot;Aleix&quot;,&quot;parse-names&quot;:false,&quot;dropping-particle&quot;:&quot;&quot;,&quot;non-dropping-particle&quot;:&quot;&quot;},{&quot;family&quot;:&quot;Bliven&quot;,&quot;given&quot;:&quot;Spencer&quot;,&quot;parse-names&quot;:false,&quot;dropping-particle&quot;:&quot;&quot;,&quot;non-dropping-particle&quot;:&quot;&quot;},{&quot;family&quot;:&quot;Prlić&quot;,&quot;given&quot;:&quot;Andreas&quot;,&quot;parse-names&quot;:false,&quot;dropping-particle&quot;:&quot;&quot;,&quot;non-dropping-particle&quot;:&quot;&quot;},{&quot;family&quot;:&quot;Guzenko&quot;,&quot;given&quot;:&quot;Dmytro&quot;,&quot;parse-names&quot;:false,&quot;dropping-particle&quot;:&quot;&quot;,&quot;non-dropping-particle&quot;:&quot;&quot;},{&quot;family&quot;:&quot;Rose&quot;,&quot;given&quot;:&quot;Peter W.&quot;,&quot;parse-names&quot;:false,&quot;dropping-particle&quot;:&quot;&quot;,&quot;non-dropping-particle&quot;:&quot;&quot;},{&quot;family&quot;:&quot;Bradley&quot;,&quot;given&quot;:&quot;Anthony&quot;,&quot;parse-names&quot;:false,&quot;dropping-particle&quot;:&quot;&quot;,&quot;non-dropping-particle&quot;:&quot;&quot;},{&quot;family&quot;:&quot;Pavan&quot;,&quot;given&quot;:&quot;Paolo&quot;,&quot;parse-names&quot;:false,&quot;dropping-particle&quot;:&quot;&quot;,&quot;non-dropping-particle&quot;:&quot;&quot;},{&quot;family&quot;:&quot;Myers-Turnbull&quot;,&quot;given&quot;:&quot;Douglas&quot;,&quot;parse-names&quot;:false,&quot;dropping-particle&quot;:&quot;&quot;,&quot;non-dropping-particle&quot;:&quot;&quot;},{&quot;family&quot;:&quot;Valasatava&quot;,&quot;given&quot;:&quot;Yana&quot;,&quot;parse-names&quot;:false,&quot;dropping-particle&quot;:&quot;&quot;,&quot;non-dropping-particle&quot;:&quot;&quot;},{&quot;family&quot;:&quot;Heuer&quot;,&quot;given&quot;:&quot;Michael&quot;,&quot;parse-names&quot;:false,&quot;dropping-particle&quot;:&quot;&quot;,&quot;non-dropping-particle&quot;:&quot;&quot;},{&quot;family&quot;:&quot;Larson&quot;,&quot;given&quot;:&quot;Matt&quot;,&quot;parse-names&quot;:false,&quot;dropping-particle&quot;:&quot;&quot;,&quot;non-dropping-particle&quot;:&quot;&quot;},{&quot;family&quot;:&quot;Burley&quot;,&quot;given&quot;:&quot;Stephen K.&quot;,&quot;parse-names&quot;:false,&quot;dropping-particle&quot;:&quot;&quot;,&quot;non-dropping-particle&quot;:&quot;&quot;},{&quot;family&quot;:&quot;Duarte&quot;,&quot;given&quot;:&quot;Jose M.&quot;,&quot;parse-names&quot;:false,&quot;dropping-particle&quot;:&quot;&quot;,&quot;non-dropping-particle&quot;:&quot;&quot;}],&quot;container-title&quot;:&quot;PLOS Computational Biology&quot;,&quot;container-title-short&quot;:&quot;PLoS Comput Biol&quot;,&quot;accessed&quot;:{&quot;date-parts&quot;:[[2025,12,4]]},&quot;DOI&quot;:&quot;10.1371/JOURNAL.PCBI.1006791&quot;,&quot;ISBN&quot;:&quot;1111111111&quot;,&quot;ISSN&quot;:&quot;1553-7358&quot;,&quot;PMID&quot;:&quot;30735498&quot;,&quot;URL&quot;:&quot;https://journals.plos.org/ploscompbiol/article?id=10.1371/journal.pcbi.1006791&quot;,&quot;issued&quot;:{&quot;date-parts&quot;:[[2019,2,1]]},&quot;page&quot;:&quot;e1006791&quot;,&quot;abstract&quot;:&quot;BioJava is an open-source project that provides a Java library for processing biological data. The project aims to simplify bioinformatic analyses by implementing parsers, data structures, and algorithms for common tasks in genomics, structural biology, ontologies, phylogenetics, and more. Since 2012, we have released two major versions of the library (4 and 5) that include many new features to tackle challenges with increasingly complex macromolecular structure data. BioJava requires Java 8 or higher and is freely available under the LGPL 2.1 license. The project is hosted on GitHub at https://github.com/biojava/biojava. More information and documentation can be found online on the BioJava website (http://www.biojava.org) and tutorial (https://github.com/biojava/biojava-tutorial). All inquiries should be directed to the GitHub page or the BioJava mailing list (http://lists.open-bio.org/mailman/listinfo/biojava-l).&quot;,&quot;publisher&quot;:&quot;Public Library of Science&quot;,&quot;issue&quot;:&quot;2&quot;,&quot;volume&quot;:&quot;15&quot;},&quot;isTemporary&quot;:false}],&quot;citationTag&quot;:&quot;MENDELEY_CITATION_v3_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&quot;},{&quot;citationID&quot;:&quot;MENDELEY_CITATION_04cfebd5-3d4d-45da-9ff4-f1e59ba24dec&quot;,&quot;properties&quot;:{&quot;noteIndex&quot;:0},&quot;isEdited&quot;:false,&quot;manualOverride&quot;:{&quot;isManuallyOverridden&quot;:false,&quot;citeprocText&quot;:&quot;(Lafita et al., 2019)&quot;,&quot;manualOverrideText&quot;:&quot;&quot;},&quot;citationItems&quot;:[{&quot;id&quot;:&quot;825dcc3a-2e73-36fa-9772-1df3e3bc72f2&quot;,&quot;itemData&quot;:{&quot;type&quot;:&quot;article-journal&quot;,&quot;id&quot;:&quot;825dcc3a-2e73-36fa-9772-1df3e3bc72f2&quot;,&quot;title&quot;:&quot;BioJava 5: A community driven open-source bioinformatics library&quot;,&quot;author&quot;:[{&quot;family&quot;:&quot;Lafita&quot;,&quot;given&quot;:&quot;Aleix&quot;,&quot;parse-names&quot;:false,&quot;dropping-particle&quot;:&quot;&quot;,&quot;non-dropping-particle&quot;:&quot;&quot;},{&quot;family&quot;:&quot;Bliven&quot;,&quot;given&quot;:&quot;Spencer&quot;,&quot;parse-names&quot;:false,&quot;dropping-particle&quot;:&quot;&quot;,&quot;non-dropping-particle&quot;:&quot;&quot;},{&quot;family&quot;:&quot;Prlić&quot;,&quot;given&quot;:&quot;Andreas&quot;,&quot;parse-names&quot;:false,&quot;dropping-particle&quot;:&quot;&quot;,&quot;non-dropping-particle&quot;:&quot;&quot;},{&quot;family&quot;:&quot;Guzenko&quot;,&quot;given&quot;:&quot;Dmytro&quot;,&quot;parse-names&quot;:false,&quot;dropping-particle&quot;:&quot;&quot;,&quot;non-dropping-particle&quot;:&quot;&quot;},{&quot;family&quot;:&quot;Rose&quot;,&quot;given&quot;:&quot;Peter W.&quot;,&quot;parse-names&quot;:false,&quot;dropping-particle&quot;:&quot;&quot;,&quot;non-dropping-particle&quot;:&quot;&quot;},{&quot;family&quot;:&quot;Bradley&quot;,&quot;given&quot;:&quot;Anthony&quot;,&quot;parse-names&quot;:false,&quot;dropping-particle&quot;:&quot;&quot;,&quot;non-dropping-particle&quot;:&quot;&quot;},{&quot;family&quot;:&quot;Pavan&quot;,&quot;given&quot;:&quot;Paolo&quot;,&quot;parse-names&quot;:false,&quot;dropping-particle&quot;:&quot;&quot;,&quot;non-dropping-particle&quot;:&quot;&quot;},{&quot;family&quot;:&quot;Myers-Turnbull&quot;,&quot;given&quot;:&quot;Douglas&quot;,&quot;parse-names&quot;:false,&quot;dropping-particle&quot;:&quot;&quot;,&quot;non-dropping-particle&quot;:&quot;&quot;},{&quot;family&quot;:&quot;Valasatava&quot;,&quot;given&quot;:&quot;Yana&quot;,&quot;parse-names&quot;:false,&quot;dropping-particle&quot;:&quot;&quot;,&quot;non-dropping-particle&quot;:&quot;&quot;},{&quot;family&quot;:&quot;Heuer&quot;,&quot;given&quot;:&quot;Michael&quot;,&quot;parse-names&quot;:false,&quot;dropping-particle&quot;:&quot;&quot;,&quot;non-dropping-particle&quot;:&quot;&quot;},{&quot;family&quot;:&quot;Larson&quot;,&quot;given&quot;:&quot;Matt&quot;,&quot;parse-names&quot;:false,&quot;dropping-particle&quot;:&quot;&quot;,&quot;non-dropping-particle&quot;:&quot;&quot;},{&quot;family&quot;:&quot;Burley&quot;,&quot;given&quot;:&quot;Stephen K.&quot;,&quot;parse-names&quot;:false,&quot;dropping-particle&quot;:&quot;&quot;,&quot;non-dropping-particle&quot;:&quot;&quot;},{&quot;family&quot;:&quot;Duarte&quot;,&quot;given&quot;:&quot;Jose M.&quot;,&quot;parse-names&quot;:false,&quot;dropping-particle&quot;:&quot;&quot;,&quot;non-dropping-particle&quot;:&quot;&quot;}],&quot;container-title&quot;:&quot;PLOS Computational Biology&quot;,&quot;container-title-short&quot;:&quot;PLoS Comput Biol&quot;,&quot;accessed&quot;:{&quot;date-parts&quot;:[[2025,12,4]]},&quot;DOI&quot;:&quot;10.1371/JOURNAL.PCBI.1006791&quot;,&quot;ISBN&quot;:&quot;1111111111&quot;,&quot;ISSN&quot;:&quot;1553-7358&quot;,&quot;PMID&quot;:&quot;30735498&quot;,&quot;URL&quot;:&quot;https://journals.plos.org/ploscompbiol/article?id=10.1371/journal.pcbi.1006791&quot;,&quot;issued&quot;:{&quot;date-parts&quot;:[[2019,2,1]]},&quot;page&quot;:&quot;e1006791&quot;,&quot;abstract&quot;:&quot;BioJava is an open-source project that provides a Java library for processing biological data. The project aims to simplify bioinformatic analyses by implementing parsers, data structures, and algorithms for common tasks in genomics, structural biology, ontologies, phylogenetics, and more. Since 2012, we have released two major versions of the library (4 and 5) that include many new features to tackle challenges with increasingly complex macromolecular structure data. BioJava requires Java 8 or higher and is freely available under the LGPL 2.1 license. The project is hosted on GitHub at https://github.com/biojava/biojava. More information and documentation can be found online on the BioJava website (http://www.biojava.org) and tutorial (https://github.com/biojava/biojava-tutorial). All inquiries should be directed to the GitHub page or the BioJava mailing list (http://lists.open-bio.org/mailman/listinfo/biojava-l).&quot;,&quot;publisher&quot;:&quot;Public Library of Science&quot;,&quot;issue&quot;:&quot;2&quot;,&quot;volume&quot;:&quot;15&quot;},&quot;isTemporary&quot;:false}],&quot;citationTag&quot;:&quot;MENDELEY_CITATION_v3_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&quot;},{&quot;citationID&quot;:&quot;MENDELEY_CITATION_4a33f61c-956b-438c-98b6-da76f3d0601f&quot;,&quot;properties&quot;:{&quot;noteIndex&quot;:0},&quot;isEdited&quot;:false,&quot;manualOverride&quot;:{&quot;isManuallyOverridden&quot;:false,&quot;citeprocText&quot;:&quot;(Lafita et al., 2019)&quot;,&quot;manualOverrideText&quot;:&quot;&quot;},&quot;citationItems&quot;:[{&quot;id&quot;:&quot;825dcc3a-2e73-36fa-9772-1df3e3bc72f2&quot;,&quot;itemData&quot;:{&quot;type&quot;:&quot;article-journal&quot;,&quot;id&quot;:&quot;825dcc3a-2e73-36fa-9772-1df3e3bc72f2&quot;,&quot;title&quot;:&quot;BioJava 5: A community driven open-source bioinformatics library&quot;,&quot;author&quot;:[{&quot;family&quot;:&quot;Lafita&quot;,&quot;given&quot;:&quot;Aleix&quot;,&quot;parse-names&quot;:false,&quot;dropping-particle&quot;:&quot;&quot;,&quot;non-dropping-particle&quot;:&quot;&quot;},{&quot;family&quot;:&quot;Bliven&quot;,&quot;given&quot;:&quot;Spencer&quot;,&quot;parse-names&quot;:false,&quot;dropping-particle&quot;:&quot;&quot;,&quot;non-dropping-particle&quot;:&quot;&quot;},{&quot;family&quot;:&quot;Prlić&quot;,&quot;given&quot;:&quot;Andreas&quot;,&quot;parse-names&quot;:false,&quot;dropping-particle&quot;:&quot;&quot;,&quot;non-dropping-particle&quot;:&quot;&quot;},{&quot;family&quot;:&quot;Guzenko&quot;,&quot;given&quot;:&quot;Dmytro&quot;,&quot;parse-names&quot;:false,&quot;dropping-particle&quot;:&quot;&quot;,&quot;non-dropping-particle&quot;:&quot;&quot;},{&quot;family&quot;:&quot;Rose&quot;,&quot;given&quot;:&quot;Peter W.&quot;,&quot;parse-names&quot;:false,&quot;dropping-particle&quot;:&quot;&quot;,&quot;non-dropping-particle&quot;:&quot;&quot;},{&quot;family&quot;:&quot;Bradley&quot;,&quot;given&quot;:&quot;Anthony&quot;,&quot;parse-names&quot;:false,&quot;dropping-particle&quot;:&quot;&quot;,&quot;non-dropping-particle&quot;:&quot;&quot;},{&quot;family&quot;:&quot;Pavan&quot;,&quot;given&quot;:&quot;Paolo&quot;,&quot;parse-names&quot;:false,&quot;dropping-particle&quot;:&quot;&quot;,&quot;non-dropping-particle&quot;:&quot;&quot;},{&quot;family&quot;:&quot;Myers-Turnbull&quot;,&quot;given&quot;:&quot;Douglas&quot;,&quot;parse-names&quot;:false,&quot;dropping-particle&quot;:&quot;&quot;,&quot;non-dropping-particle&quot;:&quot;&quot;},{&quot;family&quot;:&quot;Valasatava&quot;,&quot;given&quot;:&quot;Yana&quot;,&quot;parse-names&quot;:false,&quot;dropping-particle&quot;:&quot;&quot;,&quot;non-dropping-particle&quot;:&quot;&quot;},{&quot;family&quot;:&quot;Heuer&quot;,&quot;given&quot;:&quot;Michael&quot;,&quot;parse-names&quot;:false,&quot;dropping-particle&quot;:&quot;&quot;,&quot;non-dropping-particle&quot;:&quot;&quot;},{&quot;family&quot;:&quot;Larson&quot;,&quot;given&quot;:&quot;Matt&quot;,&quot;parse-names&quot;:false,&quot;dropping-particle&quot;:&quot;&quot;,&quot;non-dropping-particle&quot;:&quot;&quot;},{&quot;family&quot;:&quot;Burley&quot;,&quot;given&quot;:&quot;Stephen K.&quot;,&quot;parse-names&quot;:false,&quot;dropping-particle&quot;:&quot;&quot;,&quot;non-dropping-particle&quot;:&quot;&quot;},{&quot;family&quot;:&quot;Duarte&quot;,&quot;given&quot;:&quot;Jose M.&quot;,&quot;parse-names&quot;:false,&quot;dropping-particle&quot;:&quot;&quot;,&quot;non-dropping-particle&quot;:&quot;&quot;}],&quot;container-title&quot;:&quot;PLOS Computational Biology&quot;,&quot;container-title-short&quot;:&quot;PLoS Comput Biol&quot;,&quot;accessed&quot;:{&quot;date-parts&quot;:[[2025,12,4]]},&quot;DOI&quot;:&quot;10.1371/JOURNAL.PCBI.1006791&quot;,&quot;ISBN&quot;:&quot;1111111111&quot;,&quot;ISSN&quot;:&quot;1553-7358&quot;,&quot;PMID&quot;:&quot;30735498&quot;,&quot;URL&quot;:&quot;https://journals.plos.org/ploscompbiol/article?id=10.1371/journal.pcbi.1006791&quot;,&quot;issued&quot;:{&quot;date-parts&quot;:[[2019,2,1]]},&quot;page&quot;:&quot;e1006791&quot;,&quot;abstract&quot;:&quot;BioJava is an open-source project that provides a Java library for processing biological data. The project aims to simplify bioinformatic analyses by implementing parsers, data structures, and algorithms for common tasks in genomics, structural biology, ontologies, phylogenetics, and more. Since 2012, we have released two major versions of the library (4 and 5) that include many new features to tackle challenges with increasingly complex macromolecular structure data. BioJava requires Java 8 or higher and is freely available under the LGPL 2.1 license. The project is hosted on GitHub at https://github.com/biojava/biojava. More information and documentation can be found online on the BioJava website (http://www.biojava.org) and tutorial (https://github.com/biojava/biojava-tutorial). All inquiries should be directed to the GitHub page or the BioJava mailing list (http://lists.open-bio.org/mailman/listinfo/biojava-l).&quot;,&quot;publisher&quot;:&quot;Public Library of Science&quot;,&quot;issue&quot;:&quot;2&quot;,&quot;volume&quot;:&quot;15&quot;},&quot;isTemporary&quot;:false}],&quot;citationTag&quot;:&quot;MENDELEY_CITATION_v3_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&quot;}]"/>
+    <we:property name="MENDELEY_CITATIONS_STYLE" value="{&quot;id&quot;:&quot;https://www.zotero.org/styles/apa&quot;,&quot;title&quot;:&quot;American Psychological Association 7th edition&quot;,&quot;format&quot;:&quot;author-date&quot;,&quot;defaultLocale&quot;:null,&quot;isLocaleCodeValid&quot;:true}"/>
+  </we:properties>
+  <we:bindings/>
+  <we:snapshot xmlns:r="http://schemas.openxmlformats.org/officeDocument/2006/relationships"/>
+</we:webextension>
+</file>
+
 <file path=customXml/item1.xml><?xml version="1.0" encoding="utf-8"?>
 <b:Sources xmlns:b="http://schemas.openxmlformats.org/officeDocument/2006/bibliography" xmlns="http://schemas.openxmlformats.org/officeDocument/2006/bibliography" SelectedStyle="/APASixthEditionOfficeOnline.xsl" StyleName="APA" Version="6"/>
 </file>

</xml_diff>